<commit_message>
trying to figure out the best model, temperature gauges are not working out well
</commit_message>
<xml_diff>
--- a/SEM-model-matrix.docx
+++ b/SEM-model-matrix.docx
@@ -10,18 +10,18 @@
         <mc:AlternateContent>
           <mc:Choice Requires="wps">
             <w:drawing>
-              <wp:anchor distT="0" distB="0" distL="114300" distR="114300" simplePos="0" relativeHeight="251679744" behindDoc="0" locked="0" layoutInCell="1" allowOverlap="1" wp14:anchorId="212C299D" wp14:editId="0C9E4E8A">
+              <wp:anchor distT="0" distB="0" distL="114300" distR="114300" simplePos="0" relativeHeight="251698176" behindDoc="0" locked="0" layoutInCell="1" allowOverlap="1" wp14:anchorId="453D1528" wp14:editId="59F8F3BE">
                 <wp:simplePos x="0" y="0"/>
                 <wp:positionH relativeFrom="column">
-                  <wp:posOffset>5981700</wp:posOffset>
+                  <wp:posOffset>4267200</wp:posOffset>
                 </wp:positionH>
                 <wp:positionV relativeFrom="paragraph">
-                  <wp:posOffset>660400</wp:posOffset>
+                  <wp:posOffset>2044701</wp:posOffset>
                 </wp:positionV>
-                <wp:extent cx="425450" cy="539750"/>
-                <wp:effectExtent l="0" t="38100" r="50800" b="31750"/>
+                <wp:extent cx="1104900" cy="1270000"/>
+                <wp:effectExtent l="0" t="38100" r="57150" b="25400"/>
                 <wp:wrapNone/>
-                <wp:docPr id="3504169" name="Straight Arrow Connector 3"/>
+                <wp:docPr id="754385793" name="Straight Arrow Connector 3"/>
                 <wp:cNvGraphicFramePr/>
                 <a:graphic xmlns:a="http://schemas.openxmlformats.org/drawingml/2006/main">
                   <a:graphicData uri="http://schemas.microsoft.com/office/word/2010/wordprocessingShape">
@@ -30,7 +30,7 @@
                       <wps:spPr>
                         <a:xfrm flipV="1">
                           <a:off x="0" y="0"/>
-                          <a:ext cx="425450" cy="539750"/>
+                          <a:ext cx="1104900" cy="1270000"/>
                         </a:xfrm>
                         <a:prstGeom prst="straightConnector1">
                           <a:avLst/>
@@ -68,11 +68,11 @@
           </mc:Choice>
           <mc:Fallback>
             <w:pict>
-              <v:shapetype w14:anchorId="0D93ACC1" id="_x0000_t32" coordsize="21600,21600" o:spt="32" o:oned="t" path="m,l21600,21600e" filled="f">
+              <v:shapetype w14:anchorId="23CCD899" id="_x0000_t32" coordsize="21600,21600" o:spt="32" o:oned="t" path="m,l21600,21600e" filled="f">
                 <v:path arrowok="t" fillok="f" o:connecttype="none"/>
                 <o:lock v:ext="edit" shapetype="t"/>
               </v:shapetype>
-              <v:shape id="Straight Arrow Connector 3" o:spid="_x0000_s1026" type="#_x0000_t32" style="position:absolute;margin-left:471pt;margin-top:52pt;width:33.5pt;height:42.5pt;flip:y;z-index:251679744;visibility:visible;mso-wrap-style:square;mso-width-percent:0;mso-height-percent:0;mso-wrap-distance-left:9pt;mso-wrap-distance-top:0;mso-wrap-distance-right:9pt;mso-wrap-distance-bottom:0;mso-position-horizontal:absolute;mso-position-horizontal-relative:text;mso-position-vertical:absolute;mso-position-vertical-relative:text;mso-width-percent:0;mso-height-percent:0;mso-width-relative:margin;mso-height-relative:margin" o:gfxdata="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" strokecolor="black [3200]" strokeweight=".5pt">
+              <v:shape id="Straight Arrow Connector 3" o:spid="_x0000_s1026" type="#_x0000_t32" style="position:absolute;margin-left:336pt;margin-top:161pt;width:87pt;height:100pt;flip:y;z-index:251698176;visibility:visible;mso-wrap-style:square;mso-width-percent:0;mso-height-percent:0;mso-wrap-distance-left:9pt;mso-wrap-distance-top:0;mso-wrap-distance-right:9pt;mso-wrap-distance-bottom:0;mso-position-horizontal:absolute;mso-position-horizontal-relative:text;mso-position-vertical:absolute;mso-position-vertical-relative:text;mso-width-percent:0;mso-height-percent:0;mso-width-relative:margin;mso-height-relative:margin" o:gfxdata="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" strokecolor="black [3200]" strokeweight=".5pt">
                 <v:stroke endarrow="block" joinstyle="miter"/>
               </v:shape>
             </w:pict>
@@ -86,27 +86,27 @@
         <mc:AlternateContent>
           <mc:Choice Requires="wps">
             <w:drawing>
-              <wp:anchor distT="0" distB="0" distL="114300" distR="114300" simplePos="0" relativeHeight="251681792" behindDoc="0" locked="0" layoutInCell="1" allowOverlap="1" wp14:anchorId="37FAC705" wp14:editId="6BF119E9">
+              <wp:anchor distT="0" distB="0" distL="114300" distR="114300" simplePos="0" relativeHeight="251696128" behindDoc="0" locked="0" layoutInCell="1" allowOverlap="1" wp14:anchorId="3022D849" wp14:editId="2CF66196">
                 <wp:simplePos x="0" y="0"/>
                 <wp:positionH relativeFrom="column">
-                  <wp:posOffset>5962650</wp:posOffset>
+                  <wp:posOffset>4222750</wp:posOffset>
                 </wp:positionH>
                 <wp:positionV relativeFrom="paragraph">
-                  <wp:posOffset>1193800</wp:posOffset>
+                  <wp:posOffset>1917701</wp:posOffset>
                 </wp:positionV>
-                <wp:extent cx="444500" cy="342900"/>
-                <wp:effectExtent l="0" t="0" r="69850" b="57150"/>
+                <wp:extent cx="812800" cy="501650"/>
+                <wp:effectExtent l="0" t="38100" r="63500" b="31750"/>
                 <wp:wrapNone/>
-                <wp:docPr id="899951527" name="Straight Arrow Connector 3"/>
+                <wp:docPr id="1953588832" name="Straight Arrow Connector 3"/>
                 <wp:cNvGraphicFramePr/>
                 <a:graphic xmlns:a="http://schemas.openxmlformats.org/drawingml/2006/main">
                   <a:graphicData uri="http://schemas.microsoft.com/office/word/2010/wordprocessingShape">
                     <wps:wsp>
                       <wps:cNvCnPr/>
                       <wps:spPr>
-                        <a:xfrm>
+                        <a:xfrm flipV="1">
                           <a:off x="0" y="0"/>
-                          <a:ext cx="444500" cy="342900"/>
+                          <a:ext cx="812800" cy="501650"/>
                         </a:xfrm>
                         <a:prstGeom prst="straightConnector1">
                           <a:avLst/>
@@ -144,7 +144,7 @@
           </mc:Choice>
           <mc:Fallback>
             <w:pict>
-              <v:shape w14:anchorId="6A4B9342" id="Straight Arrow Connector 3" o:spid="_x0000_s1026" type="#_x0000_t32" style="position:absolute;margin-left:469.5pt;margin-top:94pt;width:35pt;height:27pt;z-index:251681792;visibility:visible;mso-wrap-style:square;mso-width-percent:0;mso-height-percent:0;mso-wrap-distance-left:9pt;mso-wrap-distance-top:0;mso-wrap-distance-right:9pt;mso-wrap-distance-bottom:0;mso-position-horizontal:absolute;mso-position-horizontal-relative:text;mso-position-vertical:absolute;mso-position-vertical-relative:text;mso-width-percent:0;mso-height-percent:0;mso-width-relative:margin;mso-height-relative:margin" o:gfxdata="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" strokecolor="black [3200]" strokeweight=".5pt">
+              <v:shape w14:anchorId="7D0D6E1F" id="Straight Arrow Connector 3" o:spid="_x0000_s1026" type="#_x0000_t32" style="position:absolute;margin-left:332.5pt;margin-top:151pt;width:64pt;height:39.5pt;flip:y;z-index:251696128;visibility:visible;mso-wrap-style:square;mso-width-percent:0;mso-height-percent:0;mso-wrap-distance-left:9pt;mso-wrap-distance-top:0;mso-wrap-distance-right:9pt;mso-wrap-distance-bottom:0;mso-position-horizontal:absolute;mso-position-horizontal-relative:text;mso-position-vertical:absolute;mso-position-vertical-relative:text;mso-width-percent:0;mso-height-percent:0;mso-width-relative:margin;mso-height-relative:margin" o:gfxdata="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" strokecolor="black [3200]" strokeweight=".5pt">
                 <v:stroke endarrow="block" joinstyle="miter"/>
               </v:shape>
             </w:pict>
@@ -158,13 +158,396 @@
         <mc:AlternateContent>
           <mc:Choice Requires="wps">
             <w:drawing>
-              <wp:anchor distT="0" distB="0" distL="114300" distR="114300" simplePos="0" relativeHeight="251677696" behindDoc="0" locked="0" layoutInCell="1" allowOverlap="1" wp14:anchorId="69F09DF4" wp14:editId="20D92E0E">
+              <wp:anchor distT="0" distB="0" distL="114300" distR="114300" simplePos="0" relativeHeight="251694080" behindDoc="0" locked="0" layoutInCell="1" allowOverlap="1" wp14:anchorId="305BAC67" wp14:editId="7F5C74B3">
+                <wp:simplePos x="0" y="0"/>
+                <wp:positionH relativeFrom="column">
+                  <wp:posOffset>4260850</wp:posOffset>
+                </wp:positionH>
+                <wp:positionV relativeFrom="paragraph">
+                  <wp:posOffset>1619251</wp:posOffset>
+                </wp:positionV>
+                <wp:extent cx="596900" cy="76200"/>
+                <wp:effectExtent l="0" t="57150" r="12700" b="19050"/>
+                <wp:wrapNone/>
+                <wp:docPr id="1903462187" name="Straight Arrow Connector 3"/>
+                <wp:cNvGraphicFramePr/>
+                <a:graphic xmlns:a="http://schemas.openxmlformats.org/drawingml/2006/main">
+                  <a:graphicData uri="http://schemas.microsoft.com/office/word/2010/wordprocessingShape">
+                    <wps:wsp>
+                      <wps:cNvCnPr/>
+                      <wps:spPr>
+                        <a:xfrm flipV="1">
+                          <a:off x="0" y="0"/>
+                          <a:ext cx="596900" cy="76200"/>
+                        </a:xfrm>
+                        <a:prstGeom prst="straightConnector1">
+                          <a:avLst/>
+                        </a:prstGeom>
+                        <a:ln>
+                          <a:tailEnd type="triangle"/>
+                        </a:ln>
+                      </wps:spPr>
+                      <wps:style>
+                        <a:lnRef idx="1">
+                          <a:schemeClr val="dk1"/>
+                        </a:lnRef>
+                        <a:fillRef idx="0">
+                          <a:schemeClr val="dk1"/>
+                        </a:fillRef>
+                        <a:effectRef idx="0">
+                          <a:schemeClr val="dk1"/>
+                        </a:effectRef>
+                        <a:fontRef idx="minor">
+                          <a:schemeClr val="tx1"/>
+                        </a:fontRef>
+                      </wps:style>
+                      <wps:bodyPr/>
+                    </wps:wsp>
+                  </a:graphicData>
+                </a:graphic>
+                <wp14:sizeRelH relativeFrom="margin">
+                  <wp14:pctWidth>0</wp14:pctWidth>
+                </wp14:sizeRelH>
+                <wp14:sizeRelV relativeFrom="margin">
+                  <wp14:pctHeight>0</wp14:pctHeight>
+                </wp14:sizeRelV>
+              </wp:anchor>
+            </w:drawing>
+          </mc:Choice>
+          <mc:Fallback>
+            <w:pict>
+              <v:shape w14:anchorId="096B17A0" id="Straight Arrow Connector 3" o:spid="_x0000_s1026" type="#_x0000_t32" style="position:absolute;margin-left:335.5pt;margin-top:127.5pt;width:47pt;height:6pt;flip:y;z-index:251694080;visibility:visible;mso-wrap-style:square;mso-width-percent:0;mso-height-percent:0;mso-wrap-distance-left:9pt;mso-wrap-distance-top:0;mso-wrap-distance-right:9pt;mso-wrap-distance-bottom:0;mso-position-horizontal:absolute;mso-position-horizontal-relative:text;mso-position-vertical:absolute;mso-position-vertical-relative:text;mso-width-percent:0;mso-height-percent:0;mso-width-relative:margin;mso-height-relative:margin" o:gfxdata="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" strokecolor="black [3200]" strokeweight=".5pt">
+                <v:stroke endarrow="block" joinstyle="miter"/>
+              </v:shape>
+            </w:pict>
+          </mc:Fallback>
+        </mc:AlternateContent>
+      </w:r>
+      <w:r>
+        <w:rPr>
+          <w:noProof/>
+        </w:rPr>
+        <mc:AlternateContent>
+          <mc:Choice Requires="wps">
+            <w:drawing>
+              <wp:anchor distT="0" distB="0" distL="114300" distR="114300" simplePos="0" relativeHeight="251692032" behindDoc="0" locked="0" layoutInCell="1" allowOverlap="1" wp14:anchorId="16E8A81B" wp14:editId="183282F9">
+                <wp:simplePos x="0" y="0"/>
+                <wp:positionH relativeFrom="column">
+                  <wp:posOffset>4203700</wp:posOffset>
+                </wp:positionH>
+                <wp:positionV relativeFrom="paragraph">
+                  <wp:posOffset>641350</wp:posOffset>
+                </wp:positionV>
+                <wp:extent cx="844550" cy="577850"/>
+                <wp:effectExtent l="0" t="0" r="69850" b="50800"/>
+                <wp:wrapNone/>
+                <wp:docPr id="1852047316" name="Straight Arrow Connector 3"/>
+                <wp:cNvGraphicFramePr/>
+                <a:graphic xmlns:a="http://schemas.openxmlformats.org/drawingml/2006/main">
+                  <a:graphicData uri="http://schemas.microsoft.com/office/word/2010/wordprocessingShape">
+                    <wps:wsp>
+                      <wps:cNvCnPr/>
+                      <wps:spPr>
+                        <a:xfrm>
+                          <a:off x="0" y="0"/>
+                          <a:ext cx="844550" cy="577850"/>
+                        </a:xfrm>
+                        <a:prstGeom prst="straightConnector1">
+                          <a:avLst/>
+                        </a:prstGeom>
+                        <a:ln>
+                          <a:tailEnd type="triangle"/>
+                        </a:ln>
+                      </wps:spPr>
+                      <wps:style>
+                        <a:lnRef idx="1">
+                          <a:schemeClr val="dk1"/>
+                        </a:lnRef>
+                        <a:fillRef idx="0">
+                          <a:schemeClr val="dk1"/>
+                        </a:fillRef>
+                        <a:effectRef idx="0">
+                          <a:schemeClr val="dk1"/>
+                        </a:effectRef>
+                        <a:fontRef idx="minor">
+                          <a:schemeClr val="tx1"/>
+                        </a:fontRef>
+                      </wps:style>
+                      <wps:bodyPr/>
+                    </wps:wsp>
+                  </a:graphicData>
+                </a:graphic>
+                <wp14:sizeRelH relativeFrom="margin">
+                  <wp14:pctWidth>0</wp14:pctWidth>
+                </wp14:sizeRelH>
+                <wp14:sizeRelV relativeFrom="margin">
+                  <wp14:pctHeight>0</wp14:pctHeight>
+                </wp14:sizeRelV>
+              </wp:anchor>
+            </w:drawing>
+          </mc:Choice>
+          <mc:Fallback>
+            <w:pict>
+              <v:shape w14:anchorId="228B8FC6" id="Straight Arrow Connector 3" o:spid="_x0000_s1026" type="#_x0000_t32" style="position:absolute;margin-left:331pt;margin-top:50.5pt;width:66.5pt;height:45.5pt;z-index:251692032;visibility:visible;mso-wrap-style:square;mso-width-percent:0;mso-height-percent:0;mso-wrap-distance-left:9pt;mso-wrap-distance-top:0;mso-wrap-distance-right:9pt;mso-wrap-distance-bottom:0;mso-position-horizontal:absolute;mso-position-horizontal-relative:text;mso-position-vertical:absolute;mso-position-vertical-relative:text;mso-width-percent:0;mso-height-percent:0;mso-width-relative:margin;mso-height-relative:margin" o:gfxdata="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" strokecolor="black [3200]" strokeweight=".5pt">
+                <v:stroke endarrow="block" joinstyle="miter"/>
+              </v:shape>
+            </w:pict>
+          </mc:Fallback>
+        </mc:AlternateContent>
+      </w:r>
+      <w:r>
+        <w:rPr>
+          <w:noProof/>
+        </w:rPr>
+        <mc:AlternateContent>
+          <mc:Choice Requires="wps">
+            <w:drawing>
+              <wp:anchor distT="0" distB="0" distL="114300" distR="114300" simplePos="0" relativeHeight="251681792" behindDoc="0" locked="0" layoutInCell="1" allowOverlap="1" wp14:anchorId="37FAC705" wp14:editId="08F42C8F">
+                <wp:simplePos x="0" y="0"/>
+                <wp:positionH relativeFrom="column">
+                  <wp:posOffset>6242050</wp:posOffset>
+                </wp:positionH>
+                <wp:positionV relativeFrom="paragraph">
+                  <wp:posOffset>876300</wp:posOffset>
+                </wp:positionV>
+                <wp:extent cx="463550" cy="374650"/>
+                <wp:effectExtent l="38100" t="0" r="31750" b="63500"/>
+                <wp:wrapNone/>
+                <wp:docPr id="899951527" name="Straight Arrow Connector 3"/>
+                <wp:cNvGraphicFramePr/>
+                <a:graphic xmlns:a="http://schemas.openxmlformats.org/drawingml/2006/main">
+                  <a:graphicData uri="http://schemas.microsoft.com/office/word/2010/wordprocessingShape">
+                    <wps:wsp>
+                      <wps:cNvCnPr/>
+                      <wps:spPr>
+                        <a:xfrm flipH="1">
+                          <a:off x="0" y="0"/>
+                          <a:ext cx="463550" cy="374650"/>
+                        </a:xfrm>
+                        <a:prstGeom prst="straightConnector1">
+                          <a:avLst/>
+                        </a:prstGeom>
+                        <a:ln>
+                          <a:tailEnd type="triangle"/>
+                        </a:ln>
+                      </wps:spPr>
+                      <wps:style>
+                        <a:lnRef idx="1">
+                          <a:schemeClr val="dk1"/>
+                        </a:lnRef>
+                        <a:fillRef idx="0">
+                          <a:schemeClr val="dk1"/>
+                        </a:fillRef>
+                        <a:effectRef idx="0">
+                          <a:schemeClr val="dk1"/>
+                        </a:effectRef>
+                        <a:fontRef idx="minor">
+                          <a:schemeClr val="tx1"/>
+                        </a:fontRef>
+                      </wps:style>
+                      <wps:bodyPr/>
+                    </wps:wsp>
+                  </a:graphicData>
+                </a:graphic>
+                <wp14:sizeRelH relativeFrom="margin">
+                  <wp14:pctWidth>0</wp14:pctWidth>
+                </wp14:sizeRelH>
+                <wp14:sizeRelV relativeFrom="margin">
+                  <wp14:pctHeight>0</wp14:pctHeight>
+                </wp14:sizeRelV>
+              </wp:anchor>
+            </w:drawing>
+          </mc:Choice>
+          <mc:Fallback>
+            <w:pict>
+              <v:shape w14:anchorId="05B6A6FB" id="Straight Arrow Connector 3" o:spid="_x0000_s1026" type="#_x0000_t32" style="position:absolute;margin-left:491.5pt;margin-top:69pt;width:36.5pt;height:29.5pt;flip:x;z-index:251681792;visibility:visible;mso-wrap-style:square;mso-width-percent:0;mso-height-percent:0;mso-wrap-distance-left:9pt;mso-wrap-distance-top:0;mso-wrap-distance-right:9pt;mso-wrap-distance-bottom:0;mso-position-horizontal:absolute;mso-position-horizontal-relative:text;mso-position-vertical:absolute;mso-position-vertical-relative:text;mso-width-percent:0;mso-height-percent:0;mso-width-relative:margin;mso-height-relative:margin" o:gfxdata="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" strokecolor="black [3200]" strokeweight=".5pt">
+                <v:stroke endarrow="block" joinstyle="miter"/>
+              </v:shape>
+            </w:pict>
+          </mc:Fallback>
+        </mc:AlternateContent>
+      </w:r>
+      <w:r>
+        <w:rPr>
+          <w:noProof/>
+        </w:rPr>
+        <mc:AlternateContent>
+          <mc:Choice Requires="wps">
+            <w:drawing>
+              <wp:anchor distT="0" distB="0" distL="114300" distR="114300" simplePos="0" relativeHeight="251679744" behindDoc="0" locked="0" layoutInCell="1" allowOverlap="1" wp14:anchorId="212C299D" wp14:editId="4373100B">
                 <wp:simplePos x="0" y="0"/>
                 <wp:positionH relativeFrom="margin">
-                  <wp:posOffset>6419850</wp:posOffset>
+                  <wp:posOffset>6102350</wp:posOffset>
                 </wp:positionH>
                 <wp:positionV relativeFrom="paragraph">
-                  <wp:posOffset>1383665</wp:posOffset>
+                  <wp:posOffset>1943100</wp:posOffset>
+                </wp:positionV>
+                <wp:extent cx="590550" cy="336550"/>
+                <wp:effectExtent l="38100" t="38100" r="19050" b="25400"/>
+                <wp:wrapNone/>
+                <wp:docPr id="3504169" name="Straight Arrow Connector 3"/>
+                <wp:cNvGraphicFramePr/>
+                <a:graphic xmlns:a="http://schemas.openxmlformats.org/drawingml/2006/main">
+                  <a:graphicData uri="http://schemas.microsoft.com/office/word/2010/wordprocessingShape">
+                    <wps:wsp>
+                      <wps:cNvCnPr/>
+                      <wps:spPr>
+                        <a:xfrm flipH="1" flipV="1">
+                          <a:off x="0" y="0"/>
+                          <a:ext cx="590550" cy="336550"/>
+                        </a:xfrm>
+                        <a:prstGeom prst="straightConnector1">
+                          <a:avLst/>
+                        </a:prstGeom>
+                        <a:ln>
+                          <a:tailEnd type="triangle"/>
+                        </a:ln>
+                      </wps:spPr>
+                      <wps:style>
+                        <a:lnRef idx="1">
+                          <a:schemeClr val="dk1"/>
+                        </a:lnRef>
+                        <a:fillRef idx="0">
+                          <a:schemeClr val="dk1"/>
+                        </a:fillRef>
+                        <a:effectRef idx="0">
+                          <a:schemeClr val="dk1"/>
+                        </a:effectRef>
+                        <a:fontRef idx="minor">
+                          <a:schemeClr val="tx1"/>
+                        </a:fontRef>
+                      </wps:style>
+                      <wps:bodyPr/>
+                    </wps:wsp>
+                  </a:graphicData>
+                </a:graphic>
+                <wp14:sizeRelH relativeFrom="margin">
+                  <wp14:pctWidth>0</wp14:pctWidth>
+                </wp14:sizeRelH>
+                <wp14:sizeRelV relativeFrom="margin">
+                  <wp14:pctHeight>0</wp14:pctHeight>
+                </wp14:sizeRelV>
+              </wp:anchor>
+            </w:drawing>
+          </mc:Choice>
+          <mc:Fallback>
+            <w:pict>
+              <v:shape w14:anchorId="538AFB29" id="Straight Arrow Connector 3" o:spid="_x0000_s1026" type="#_x0000_t32" style="position:absolute;margin-left:480.5pt;margin-top:153pt;width:46.5pt;height:26.5pt;flip:x y;z-index:251679744;visibility:visible;mso-wrap-style:square;mso-width-percent:0;mso-height-percent:0;mso-wrap-distance-left:9pt;mso-wrap-distance-top:0;mso-wrap-distance-right:9pt;mso-wrap-distance-bottom:0;mso-position-horizontal:absolute;mso-position-horizontal-relative:margin;mso-position-vertical:absolute;mso-position-vertical-relative:text;mso-width-percent:0;mso-height-percent:0;mso-width-relative:margin;mso-height-relative:margin" o:gfxdata="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" strokecolor="black [3200]" strokeweight=".5pt">
+                <v:stroke endarrow="block" joinstyle="miter"/>
+                <w10:wrap anchorx="margin"/>
+              </v:shape>
+            </w:pict>
+          </mc:Fallback>
+        </mc:AlternateContent>
+      </w:r>
+      <w:r>
+        <w:rPr>
+          <w:noProof/>
+        </w:rPr>
+        <mc:AlternateContent>
+          <mc:Choice Requires="wps">
+            <w:drawing>
+              <wp:anchor distT="0" distB="0" distL="114300" distR="114300" simplePos="0" relativeHeight="251675648" behindDoc="0" locked="0" layoutInCell="1" allowOverlap="1" wp14:anchorId="088AB946" wp14:editId="3AAD4BCC">
+                <wp:simplePos x="0" y="0"/>
+                <wp:positionH relativeFrom="margin">
+                  <wp:align>right</wp:align>
+                </wp:positionH>
+                <wp:positionV relativeFrom="paragraph">
+                  <wp:posOffset>2165350</wp:posOffset>
+                </wp:positionV>
+                <wp:extent cx="1511300" cy="609600"/>
+                <wp:effectExtent l="0" t="0" r="12700" b="19050"/>
+                <wp:wrapNone/>
+                <wp:docPr id="1136694841" name="Rectangle 1"/>
+                <wp:cNvGraphicFramePr/>
+                <a:graphic xmlns:a="http://schemas.openxmlformats.org/drawingml/2006/main">
+                  <a:graphicData uri="http://schemas.microsoft.com/office/word/2010/wordprocessingShape">
+                    <wps:wsp>
+                      <wps:cNvSpPr/>
+                      <wps:spPr>
+                        <a:xfrm>
+                          <a:off x="0" y="0"/>
+                          <a:ext cx="1511300" cy="609600"/>
+                        </a:xfrm>
+                        <a:prstGeom prst="rect">
+                          <a:avLst/>
+                        </a:prstGeom>
+                      </wps:spPr>
+                      <wps:style>
+                        <a:lnRef idx="2">
+                          <a:schemeClr val="accent1">
+                            <a:shade val="15000"/>
+                          </a:schemeClr>
+                        </a:lnRef>
+                        <a:fillRef idx="1">
+                          <a:schemeClr val="accent1"/>
+                        </a:fillRef>
+                        <a:effectRef idx="0">
+                          <a:schemeClr val="accent1"/>
+                        </a:effectRef>
+                        <a:fontRef idx="minor">
+                          <a:schemeClr val="lt1"/>
+                        </a:fontRef>
+                      </wps:style>
+                      <wps:txbx>
+                        <w:txbxContent>
+                          <w:p>
+                            <w:pPr>
+                              <w:jc w:val="center"/>
+                            </w:pPr>
+                            <w:r>
+                              <w:t>Relative year</w:t>
+                            </w:r>
+                          </w:p>
+                        </w:txbxContent>
+                      </wps:txbx>
+                      <wps:bodyPr rot="0" spcFirstLastPara="0" vertOverflow="overflow" horzOverflow="overflow" vert="horz" wrap="square" lIns="91440" tIns="45720" rIns="91440" bIns="45720" numCol="1" spcCol="0" rtlCol="0" fromWordArt="0" anchor="ctr" anchorCtr="0" forceAA="0" compatLnSpc="1">
+                        <a:prstTxWarp prst="textNoShape">
+                          <a:avLst/>
+                        </a:prstTxWarp>
+                        <a:noAutofit/>
+                      </wps:bodyPr>
+                    </wps:wsp>
+                  </a:graphicData>
+                </a:graphic>
+              </wp:anchor>
+            </w:drawing>
+          </mc:Choice>
+          <mc:Fallback>
+            <w:pict>
+              <v:rect w14:anchorId="088AB946" id="Rectangle 1" o:spid="_x0000_s1026" style="position:absolute;margin-left:67.8pt;margin-top:170.5pt;width:119pt;height:48pt;z-index:251675648;visibility:visible;mso-wrap-style:square;mso-wrap-distance-left:9pt;mso-wrap-distance-top:0;mso-wrap-distance-right:9pt;mso-wrap-distance-bottom:0;mso-position-horizontal:right;mso-position-horizontal-relative:margin;mso-position-vertical:absolute;mso-position-vertical-relative:text;v-text-anchor:middle" o:gfxdata="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" fillcolor="#156082 [3204]" strokecolor="#030e13 [484]" strokeweight="1pt">
+                <v:textbox>
+                  <w:txbxContent>
+                    <w:p>
+                      <w:pPr>
+                        <w:jc w:val="center"/>
+                      </w:pPr>
+                      <w:r>
+                        <w:t>Relative year</w:t>
+                      </w:r>
+                    </w:p>
+                  </w:txbxContent>
+                </v:textbox>
+                <w10:wrap anchorx="margin"/>
+              </v:rect>
+            </w:pict>
+          </mc:Fallback>
+        </mc:AlternateContent>
+      </w:r>
+      <w:r>
+        <w:rPr>
+          <w:noProof/>
+        </w:rPr>
+        <mc:AlternateContent>
+          <mc:Choice Requires="wps">
+            <w:drawing>
+              <wp:anchor distT="0" distB="0" distL="114300" distR="114300" simplePos="0" relativeHeight="251677696" behindDoc="0" locked="0" layoutInCell="1" allowOverlap="1" wp14:anchorId="69F09DF4" wp14:editId="0236D596">
+                <wp:simplePos x="0" y="0"/>
+                <wp:positionH relativeFrom="margin">
+                  <wp:align>right</wp:align>
+                </wp:positionH>
+                <wp:positionV relativeFrom="paragraph">
+                  <wp:posOffset>621665</wp:posOffset>
                 </wp:positionV>
                 <wp:extent cx="1511300" cy="609600"/>
                 <wp:effectExtent l="0" t="0" r="12700" b="19050"/>
@@ -226,7 +609,7 @@
           </mc:Choice>
           <mc:Fallback>
             <w:pict>
-              <v:rect w14:anchorId="69F09DF4" id="Rectangle 1" o:spid="_x0000_s1026" style="position:absolute;margin-left:505.5pt;margin-top:108.95pt;width:119pt;height:48pt;z-index:251677696;visibility:visible;mso-wrap-style:square;mso-wrap-distance-left:9pt;mso-wrap-distance-top:0;mso-wrap-distance-right:9pt;mso-wrap-distance-bottom:0;mso-position-horizontal:absolute;mso-position-horizontal-relative:margin;mso-position-vertical:absolute;mso-position-vertical-relative:text;v-text-anchor:middle" o:gfxdata="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" fillcolor="#156082 [3204]" strokecolor="#030e13 [484]" strokeweight="1pt">
+              <v:rect w14:anchorId="69F09DF4" id="_x0000_s1027" style="position:absolute;margin-left:67.8pt;margin-top:48.95pt;width:119pt;height:48pt;z-index:251677696;visibility:visible;mso-wrap-style:square;mso-wrap-distance-left:9pt;mso-wrap-distance-top:0;mso-wrap-distance-right:9pt;mso-wrap-distance-bottom:0;mso-position-horizontal:right;mso-position-horizontal-relative:margin;mso-position-vertical:absolute;mso-position-vertical-relative:text;v-text-anchor:middle" o:gfxdata="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" fillcolor="#156082 [3204]" strokecolor="#030e13 [484]" strokeweight="1pt">
                 <v:textbox>
                   <w:txbxContent>
                     <w:p>
@@ -252,107 +635,13 @@
         <mc:AlternateContent>
           <mc:Choice Requires="wps">
             <w:drawing>
-              <wp:anchor distT="0" distB="0" distL="114300" distR="114300" simplePos="0" relativeHeight="251675648" behindDoc="0" locked="0" layoutInCell="1" allowOverlap="1" wp14:anchorId="088AB946" wp14:editId="51DD6CF0">
+              <wp:anchor distT="0" distB="0" distL="114300" distR="114300" simplePos="0" relativeHeight="251673600" behindDoc="0" locked="0" layoutInCell="1" allowOverlap="1" wp14:anchorId="397B23F8" wp14:editId="1928DA00">
                 <wp:simplePos x="0" y="0"/>
-                <wp:positionH relativeFrom="margin">
-                  <wp:posOffset>6426200</wp:posOffset>
+                <wp:positionH relativeFrom="column">
+                  <wp:posOffset>4889500</wp:posOffset>
                 </wp:positionH>
                 <wp:positionV relativeFrom="paragraph">
-                  <wp:posOffset>228600</wp:posOffset>
-                </wp:positionV>
-                <wp:extent cx="1511300" cy="609600"/>
-                <wp:effectExtent l="0" t="0" r="12700" b="19050"/>
-                <wp:wrapNone/>
-                <wp:docPr id="1136694841" name="Rectangle 1"/>
-                <wp:cNvGraphicFramePr/>
-                <a:graphic xmlns:a="http://schemas.openxmlformats.org/drawingml/2006/main">
-                  <a:graphicData uri="http://schemas.microsoft.com/office/word/2010/wordprocessingShape">
-                    <wps:wsp>
-                      <wps:cNvSpPr/>
-                      <wps:spPr>
-                        <a:xfrm>
-                          <a:off x="0" y="0"/>
-                          <a:ext cx="1511300" cy="609600"/>
-                        </a:xfrm>
-                        <a:prstGeom prst="rect">
-                          <a:avLst/>
-                        </a:prstGeom>
-                      </wps:spPr>
-                      <wps:style>
-                        <a:lnRef idx="2">
-                          <a:schemeClr val="accent1">
-                            <a:shade val="15000"/>
-                          </a:schemeClr>
-                        </a:lnRef>
-                        <a:fillRef idx="1">
-                          <a:schemeClr val="accent1"/>
-                        </a:fillRef>
-                        <a:effectRef idx="0">
-                          <a:schemeClr val="accent1"/>
-                        </a:effectRef>
-                        <a:fontRef idx="minor">
-                          <a:schemeClr val="lt1"/>
-                        </a:fontRef>
-                      </wps:style>
-                      <wps:txbx>
-                        <w:txbxContent>
-                          <w:p>
-                            <w:pPr>
-                              <w:jc w:val="center"/>
-                            </w:pPr>
-                            <w:r>
-                              <w:t>Relative year</w:t>
-                            </w:r>
-                          </w:p>
-                        </w:txbxContent>
-                      </wps:txbx>
-                      <wps:bodyPr rot="0" spcFirstLastPara="0" vertOverflow="overflow" horzOverflow="overflow" vert="horz" wrap="square" lIns="91440" tIns="45720" rIns="91440" bIns="45720" numCol="1" spcCol="0" rtlCol="0" fromWordArt="0" anchor="ctr" anchorCtr="0" forceAA="0" compatLnSpc="1">
-                        <a:prstTxWarp prst="textNoShape">
-                          <a:avLst/>
-                        </a:prstTxWarp>
-                        <a:noAutofit/>
-                      </wps:bodyPr>
-                    </wps:wsp>
-                  </a:graphicData>
-                </a:graphic>
-              </wp:anchor>
-            </w:drawing>
-          </mc:Choice>
-          <mc:Fallback>
-            <w:pict>
-              <v:rect w14:anchorId="088AB946" id="_x0000_s1027" style="position:absolute;margin-left:506pt;margin-top:18pt;width:119pt;height:48pt;z-index:251675648;visibility:visible;mso-wrap-style:square;mso-wrap-distance-left:9pt;mso-wrap-distance-top:0;mso-wrap-distance-right:9pt;mso-wrap-distance-bottom:0;mso-position-horizontal:absolute;mso-position-horizontal-relative:margin;mso-position-vertical:absolute;mso-position-vertical-relative:text;v-text-anchor:middle" o:gfxdata="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" fillcolor="#156082 [3204]" strokecolor="#030e13 [484]" strokeweight="1pt">
-                <v:textbox>
-                  <w:txbxContent>
-                    <w:p>
-                      <w:pPr>
-                        <w:jc w:val="center"/>
-                      </w:pPr>
-                      <w:r>
-                        <w:t>Relative year</w:t>
-                      </w:r>
-                    </w:p>
-                  </w:txbxContent>
-                </v:textbox>
-                <w10:wrap anchorx="margin"/>
-              </v:rect>
-            </w:pict>
-          </mc:Fallback>
-        </mc:AlternateContent>
-      </w:r>
-      <w:r>
-        <w:rPr>
-          <w:noProof/>
-        </w:rPr>
-        <mc:AlternateContent>
-          <mc:Choice Requires="wps">
-            <w:drawing>
-              <wp:anchor distT="0" distB="0" distL="114300" distR="114300" simplePos="0" relativeHeight="251673600" behindDoc="0" locked="0" layoutInCell="1" allowOverlap="1" wp14:anchorId="397B23F8" wp14:editId="57C02BCE">
-                <wp:simplePos x="0" y="0"/>
-                <wp:positionH relativeFrom="column">
-                  <wp:posOffset>4508500</wp:posOffset>
-                </wp:positionH>
-                <wp:positionV relativeFrom="paragraph">
-                  <wp:posOffset>711200</wp:posOffset>
+                  <wp:posOffset>1054100</wp:posOffset>
                 </wp:positionV>
                 <wp:extent cx="1460500" cy="990600"/>
                 <wp:effectExtent l="0" t="0" r="25400" b="19050"/>
@@ -398,6 +687,14 @@
                               <w:t>Recovery rate</w:t>
                             </w:r>
                           </w:p>
+                          <w:p>
+                            <w:pPr>
+                              <w:jc w:val="center"/>
+                            </w:pPr>
+                            <w:r>
+                              <w:t>(slope)</w:t>
+                            </w:r>
+                          </w:p>
                         </w:txbxContent>
                       </wps:txbx>
                       <wps:bodyPr rot="0" spcFirstLastPara="0" vertOverflow="overflow" horzOverflow="overflow" vert="horz" wrap="square" lIns="91440" tIns="45720" rIns="91440" bIns="45720" numCol="1" spcCol="0" rtlCol="0" fromWordArt="0" anchor="ctr" anchorCtr="0" forceAA="0" compatLnSpc="1">
@@ -420,7 +717,7 @@
           </mc:Choice>
           <mc:Fallback>
             <w:pict>
-              <v:oval w14:anchorId="397B23F8" id="Oval 2" o:spid="_x0000_s1028" style="position:absolute;margin-left:355pt;margin-top:56pt;width:115pt;height:78pt;z-index:251673600;visibility:visible;mso-wrap-style:square;mso-width-percent:0;mso-height-percent:0;mso-wrap-distance-left:9pt;mso-wrap-distance-top:0;mso-wrap-distance-right:9pt;mso-wrap-distance-bottom:0;mso-position-horizontal:absolute;mso-position-horizontal-relative:text;mso-position-vertical:absolute;mso-position-vertical-relative:text;mso-width-percent:0;mso-height-percent:0;mso-width-relative:margin;mso-height-relative:margin;v-text-anchor:middle" o:gfxdata="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" fillcolor="#156082 [3204]" strokecolor="#030e13 [484]" strokeweight="1pt">
+              <v:oval w14:anchorId="397B23F8" id="Oval 2" o:spid="_x0000_s1028" style="position:absolute;margin-left:385pt;margin-top:83pt;width:115pt;height:78pt;z-index:251673600;visibility:visible;mso-wrap-style:square;mso-width-percent:0;mso-height-percent:0;mso-wrap-distance-left:9pt;mso-wrap-distance-top:0;mso-wrap-distance-right:9pt;mso-wrap-distance-bottom:0;mso-position-horizontal:absolute;mso-position-horizontal-relative:text;mso-position-vertical:absolute;mso-position-vertical-relative:text;mso-width-percent:0;mso-height-percent:0;mso-width-relative:margin;mso-height-relative:margin;v-text-anchor:middle" o:gfxdata="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" fillcolor="#156082 [3204]" strokecolor="#030e13 [484]" strokeweight="1pt">
                 <v:stroke joinstyle="miter"/>
                 <v:textbox>
                   <w:txbxContent>
@@ -430,6 +727,14 @@
                       </w:pPr>
                       <w:r>
                         <w:t>Recovery rate</w:t>
+                      </w:r>
+                    </w:p>
+                    <w:p>
+                      <w:pPr>
+                        <w:jc w:val="center"/>
+                      </w:pPr>
+                      <w:r>
+                        <w:t>(slope)</w:t>
                       </w:r>
                     </w:p>
                   </w:txbxContent>
@@ -446,27 +751,27 @@
         <mc:AlternateContent>
           <mc:Choice Requires="wps">
             <w:drawing>
-              <wp:anchor distT="0" distB="0" distL="114300" distR="114300" simplePos="0" relativeHeight="251671552" behindDoc="0" locked="0" layoutInCell="1" allowOverlap="1" wp14:anchorId="5FB09E3F" wp14:editId="37BA7D08">
+              <wp:anchor distT="0" distB="0" distL="114300" distR="114300" simplePos="0" relativeHeight="251667456" behindDoc="0" locked="0" layoutInCell="1" allowOverlap="1" wp14:anchorId="69D1230C" wp14:editId="0259FCAF">
                 <wp:simplePos x="0" y="0"/>
                 <wp:positionH relativeFrom="column">
-                  <wp:posOffset>3924300</wp:posOffset>
+                  <wp:posOffset>1892300</wp:posOffset>
                 </wp:positionH>
                 <wp:positionV relativeFrom="paragraph">
-                  <wp:posOffset>1162050</wp:posOffset>
+                  <wp:posOffset>704850</wp:posOffset>
                 </wp:positionV>
-                <wp:extent cx="558800" cy="45719"/>
-                <wp:effectExtent l="0" t="38100" r="50800" b="88265"/>
+                <wp:extent cx="863600" cy="209550"/>
+                <wp:effectExtent l="38100" t="0" r="12700" b="76200"/>
                 <wp:wrapNone/>
-                <wp:docPr id="1261733418" name="Straight Arrow Connector 3"/>
+                <wp:docPr id="2022553693" name="Straight Arrow Connector 3"/>
                 <wp:cNvGraphicFramePr/>
                 <a:graphic xmlns:a="http://schemas.openxmlformats.org/drawingml/2006/main">
                   <a:graphicData uri="http://schemas.microsoft.com/office/word/2010/wordprocessingShape">
                     <wps:wsp>
                       <wps:cNvCnPr/>
                       <wps:spPr>
-                        <a:xfrm>
+                        <a:xfrm flipH="1">
                           <a:off x="0" y="0"/>
-                          <a:ext cx="558800" cy="45719"/>
+                          <a:ext cx="863600" cy="209550"/>
                         </a:xfrm>
                         <a:prstGeom prst="straightConnector1">
                           <a:avLst/>
@@ -504,7 +809,7 @@
           </mc:Choice>
           <mc:Fallback>
             <w:pict>
-              <v:shape w14:anchorId="511377C8" id="Straight Arrow Connector 3" o:spid="_x0000_s1026" type="#_x0000_t32" style="position:absolute;margin-left:309pt;margin-top:91.5pt;width:44pt;height:3.6pt;z-index:251671552;visibility:visible;mso-wrap-style:square;mso-width-percent:0;mso-height-percent:0;mso-wrap-distance-left:9pt;mso-wrap-distance-top:0;mso-wrap-distance-right:9pt;mso-wrap-distance-bottom:0;mso-position-horizontal:absolute;mso-position-horizontal-relative:text;mso-position-vertical:absolute;mso-position-vertical-relative:text;mso-width-percent:0;mso-height-percent:0;mso-width-relative:margin;mso-height-relative:margin" o:gfxdata="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" strokecolor="black [3200]" strokeweight=".5pt">
+              <v:shape w14:anchorId="3C3B2D11" id="Straight Arrow Connector 3" o:spid="_x0000_s1026" type="#_x0000_t32" style="position:absolute;margin-left:149pt;margin-top:55.5pt;width:68pt;height:16.5pt;flip:x;z-index:251667456;visibility:visible;mso-wrap-style:square;mso-width-percent:0;mso-height-percent:0;mso-wrap-distance-left:9pt;mso-wrap-distance-top:0;mso-wrap-distance-right:9pt;mso-wrap-distance-bottom:0;mso-position-horizontal:absolute;mso-position-horizontal-relative:text;mso-position-vertical:absolute;mso-position-vertical-relative:text;mso-width-percent:0;mso-height-percent:0;mso-width-relative:margin;mso-height-relative:margin" o:gfxdata="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" strokecolor="black [3200]" strokeweight=".5pt">
                 <v:stroke endarrow="block" joinstyle="miter"/>
               </v:shape>
             </w:pict>
@@ -518,16 +823,16 @@
         <mc:AlternateContent>
           <mc:Choice Requires="wps">
             <w:drawing>
-              <wp:anchor distT="0" distB="0" distL="114300" distR="114300" simplePos="0" relativeHeight="251669504" behindDoc="0" locked="0" layoutInCell="1" allowOverlap="1" wp14:anchorId="49692450" wp14:editId="57C9BA6B">
+              <wp:anchor distT="0" distB="0" distL="114300" distR="114300" simplePos="0" relativeHeight="251669504" behindDoc="0" locked="0" layoutInCell="1" allowOverlap="1" wp14:anchorId="49692450" wp14:editId="600364AD">
                 <wp:simplePos x="0" y="0"/>
                 <wp:positionH relativeFrom="column">
-                  <wp:posOffset>1511300</wp:posOffset>
+                  <wp:posOffset>1898650</wp:posOffset>
                 </wp:positionH>
                 <wp:positionV relativeFrom="paragraph">
-                  <wp:posOffset>1270000</wp:posOffset>
+                  <wp:posOffset>920750</wp:posOffset>
                 </wp:positionV>
-                <wp:extent cx="996950" cy="723265"/>
-                <wp:effectExtent l="38100" t="0" r="31750" b="57785"/>
+                <wp:extent cx="1035050" cy="489585"/>
+                <wp:effectExtent l="38100" t="0" r="31750" b="62865"/>
                 <wp:wrapNone/>
                 <wp:docPr id="377544786" name="Straight Arrow Connector 3"/>
                 <wp:cNvGraphicFramePr/>
@@ -538,7 +843,7 @@
                       <wps:spPr>
                         <a:xfrm flipH="1">
                           <a:off x="0" y="0"/>
-                          <a:ext cx="996950" cy="723265"/>
+                          <a:ext cx="1035050" cy="489585"/>
                         </a:xfrm>
                         <a:prstGeom prst="straightConnector1">
                           <a:avLst/>
@@ -576,7 +881,7 @@
           </mc:Choice>
           <mc:Fallback>
             <w:pict>
-              <v:shape w14:anchorId="53BBF73D" id="Straight Arrow Connector 3" o:spid="_x0000_s1026" type="#_x0000_t32" style="position:absolute;margin-left:119pt;margin-top:100pt;width:78.5pt;height:56.95pt;flip:x;z-index:251669504;visibility:visible;mso-wrap-style:square;mso-width-percent:0;mso-height-percent:0;mso-wrap-distance-left:9pt;mso-wrap-distance-top:0;mso-wrap-distance-right:9pt;mso-wrap-distance-bottom:0;mso-position-horizontal:absolute;mso-position-horizontal-relative:text;mso-position-vertical:absolute;mso-position-vertical-relative:text;mso-width-percent:0;mso-height-percent:0;mso-width-relative:margin;mso-height-relative:margin" o:gfxdata="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" strokecolor="black [3200]" strokeweight=".5pt">
+              <v:shape w14:anchorId="5995B365" id="Straight Arrow Connector 3" o:spid="_x0000_s1026" type="#_x0000_t32" style="position:absolute;margin-left:149.5pt;margin-top:72.5pt;width:81.5pt;height:38.55pt;flip:x;z-index:251669504;visibility:visible;mso-wrap-style:square;mso-width-percent:0;mso-height-percent:0;mso-wrap-distance-left:9pt;mso-wrap-distance-top:0;mso-wrap-distance-right:9pt;mso-wrap-distance-bottom:0;mso-position-horizontal:absolute;mso-position-horizontal-relative:text;mso-position-vertical:absolute;mso-position-vertical-relative:text;mso-width-percent:0;mso-height-percent:0;mso-width-relative:margin;mso-height-relative:margin" o:gfxdata="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" strokecolor="black [3200]" strokeweight=".5pt">
                 <v:stroke endarrow="block" joinstyle="miter"/>
               </v:shape>
             </w:pict>
@@ -590,27 +895,663 @@
         <mc:AlternateContent>
           <mc:Choice Requires="wps">
             <w:drawing>
-              <wp:anchor distT="0" distB="0" distL="114300" distR="114300" simplePos="0" relativeHeight="251667456" behindDoc="0" locked="0" layoutInCell="1" allowOverlap="1" wp14:anchorId="69D1230C" wp14:editId="309F8CE8">
+              <wp:anchor distT="0" distB="0" distL="114300" distR="114300" simplePos="0" relativeHeight="251663360" behindDoc="0" locked="0" layoutInCell="1" allowOverlap="1" wp14:anchorId="22069EB4" wp14:editId="703F3D91">
+                <wp:simplePos x="0" y="0"/>
+                <wp:positionH relativeFrom="margin">
+                  <wp:posOffset>971550</wp:posOffset>
+                </wp:positionH>
+                <wp:positionV relativeFrom="paragraph">
+                  <wp:posOffset>1358900</wp:posOffset>
+                </wp:positionV>
+                <wp:extent cx="869950" cy="463550"/>
+                <wp:effectExtent l="0" t="0" r="25400" b="12700"/>
+                <wp:wrapNone/>
+                <wp:docPr id="15581442" name="Rectangle 1"/>
+                <wp:cNvGraphicFramePr/>
+                <a:graphic xmlns:a="http://schemas.openxmlformats.org/drawingml/2006/main">
+                  <a:graphicData uri="http://schemas.microsoft.com/office/word/2010/wordprocessingShape">
+                    <wps:wsp>
+                      <wps:cNvSpPr/>
+                      <wps:spPr>
+                        <a:xfrm>
+                          <a:off x="0" y="0"/>
+                          <a:ext cx="869950" cy="463550"/>
+                        </a:xfrm>
+                        <a:prstGeom prst="rect">
+                          <a:avLst/>
+                        </a:prstGeom>
+                      </wps:spPr>
+                      <wps:style>
+                        <a:lnRef idx="2">
+                          <a:schemeClr val="accent1">
+                            <a:shade val="15000"/>
+                          </a:schemeClr>
+                        </a:lnRef>
+                        <a:fillRef idx="1">
+                          <a:schemeClr val="accent1"/>
+                        </a:fillRef>
+                        <a:effectRef idx="0">
+                          <a:schemeClr val="accent1"/>
+                        </a:effectRef>
+                        <a:fontRef idx="minor">
+                          <a:schemeClr val="lt1"/>
+                        </a:fontRef>
+                      </wps:style>
+                      <wps:txbx>
+                        <w:txbxContent>
+                          <w:p>
+                            <w:pPr>
+                              <w:jc w:val="center"/>
+                              <w:rPr>
+                                <w:sz w:val="18"/>
+                                <w:szCs w:val="18"/>
+                              </w:rPr>
+                            </w:pPr>
+                            <w:r>
+                              <w:rPr>
+                                <w:sz w:val="18"/>
+                                <w:szCs w:val="18"/>
+                              </w:rPr>
+                              <w:t>Number of shafts</w:t>
+                            </w:r>
+                          </w:p>
+                        </w:txbxContent>
+                      </wps:txbx>
+                      <wps:bodyPr rot="0" spcFirstLastPara="0" vertOverflow="overflow" horzOverflow="overflow" vert="horz" wrap="square" lIns="91440" tIns="45720" rIns="91440" bIns="45720" numCol="1" spcCol="0" rtlCol="0" fromWordArt="0" anchor="ctr" anchorCtr="0" forceAA="0" compatLnSpc="1">
+                        <a:prstTxWarp prst="textNoShape">
+                          <a:avLst/>
+                        </a:prstTxWarp>
+                        <a:noAutofit/>
+                      </wps:bodyPr>
+                    </wps:wsp>
+                  </a:graphicData>
+                </a:graphic>
+                <wp14:sizeRelH relativeFrom="margin">
+                  <wp14:pctWidth>0</wp14:pctWidth>
+                </wp14:sizeRelH>
+                <wp14:sizeRelV relativeFrom="margin">
+                  <wp14:pctHeight>0</wp14:pctHeight>
+                </wp14:sizeRelV>
+              </wp:anchor>
+            </w:drawing>
+          </mc:Choice>
+          <mc:Fallback>
+            <w:pict>
+              <v:rect w14:anchorId="22069EB4" id="_x0000_s1029" style="position:absolute;margin-left:76.5pt;margin-top:107pt;width:68.5pt;height:36.5pt;z-index:251663360;visibility:visible;mso-wrap-style:square;mso-width-percent:0;mso-height-percent:0;mso-wrap-distance-left:9pt;mso-wrap-distance-top:0;mso-wrap-distance-right:9pt;mso-wrap-distance-bottom:0;mso-position-horizontal:absolute;mso-position-horizontal-relative:margin;mso-position-vertical:absolute;mso-position-vertical-relative:text;mso-width-percent:0;mso-height-percent:0;mso-width-relative:margin;mso-height-relative:margin;v-text-anchor:middle" o:gfxdata="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" fillcolor="#156082 [3204]" strokecolor="#030e13 [484]" strokeweight="1pt">
+                <v:textbox>
+                  <w:txbxContent>
+                    <w:p>
+                      <w:pPr>
+                        <w:jc w:val="center"/>
+                        <w:rPr>
+                          <w:sz w:val="18"/>
+                          <w:szCs w:val="18"/>
+                        </w:rPr>
+                      </w:pPr>
+                      <w:r>
+                        <w:rPr>
+                          <w:sz w:val="18"/>
+                          <w:szCs w:val="18"/>
+                        </w:rPr>
+                        <w:t>Number of shafts</w:t>
+                      </w:r>
+                    </w:p>
+                  </w:txbxContent>
+                </v:textbox>
+                <w10:wrap anchorx="margin"/>
+              </v:rect>
+            </w:pict>
+          </mc:Fallback>
+        </mc:AlternateContent>
+      </w:r>
+      <w:r>
+        <w:rPr>
+          <w:noProof/>
+        </w:rPr>
+        <mc:AlternateContent>
+          <mc:Choice Requires="wps">
+            <w:drawing>
+              <wp:anchor distT="0" distB="0" distL="114300" distR="114300" simplePos="0" relativeHeight="251661312" behindDoc="0" locked="0" layoutInCell="1" allowOverlap="1" wp14:anchorId="6011F5AA" wp14:editId="37B20E09">
+                <wp:simplePos x="0" y="0"/>
+                <wp:positionH relativeFrom="margin">
+                  <wp:posOffset>1035050</wp:posOffset>
+                </wp:positionH>
+                <wp:positionV relativeFrom="paragraph">
+                  <wp:posOffset>736600</wp:posOffset>
+                </wp:positionV>
+                <wp:extent cx="825500" cy="463550"/>
+                <wp:effectExtent l="0" t="0" r="12700" b="12700"/>
+                <wp:wrapNone/>
+                <wp:docPr id="786639241" name="Rectangle 1"/>
+                <wp:cNvGraphicFramePr/>
+                <a:graphic xmlns:a="http://schemas.openxmlformats.org/drawingml/2006/main">
+                  <a:graphicData uri="http://schemas.microsoft.com/office/word/2010/wordprocessingShape">
+                    <wps:wsp>
+                      <wps:cNvSpPr/>
+                      <wps:spPr>
+                        <a:xfrm>
+                          <a:off x="0" y="0"/>
+                          <a:ext cx="825500" cy="463550"/>
+                        </a:xfrm>
+                        <a:prstGeom prst="rect">
+                          <a:avLst/>
+                        </a:prstGeom>
+                      </wps:spPr>
+                      <wps:style>
+                        <a:lnRef idx="2">
+                          <a:schemeClr val="accent1">
+                            <a:shade val="15000"/>
+                          </a:schemeClr>
+                        </a:lnRef>
+                        <a:fillRef idx="1">
+                          <a:schemeClr val="accent1"/>
+                        </a:fillRef>
+                        <a:effectRef idx="0">
+                          <a:schemeClr val="accent1"/>
+                        </a:effectRef>
+                        <a:fontRef idx="minor">
+                          <a:schemeClr val="lt1"/>
+                        </a:fontRef>
+                      </wps:style>
+                      <wps:txbx>
+                        <w:txbxContent>
+                          <w:p>
+                            <w:pPr>
+                              <w:jc w:val="center"/>
+                              <w:rPr>
+                                <w:sz w:val="18"/>
+                                <w:szCs w:val="18"/>
+                              </w:rPr>
+                            </w:pPr>
+                            <w:r>
+                              <w:rPr>
+                                <w:sz w:val="18"/>
+                                <w:szCs w:val="18"/>
+                              </w:rPr>
+                              <w:t>Number of levels</w:t>
+                            </w:r>
+                          </w:p>
+                        </w:txbxContent>
+                      </wps:txbx>
+                      <wps:bodyPr rot="0" spcFirstLastPara="0" vertOverflow="overflow" horzOverflow="overflow" vert="horz" wrap="square" lIns="91440" tIns="45720" rIns="91440" bIns="45720" numCol="1" spcCol="0" rtlCol="0" fromWordArt="0" anchor="ctr" anchorCtr="0" forceAA="0" compatLnSpc="1">
+                        <a:prstTxWarp prst="textNoShape">
+                          <a:avLst/>
+                        </a:prstTxWarp>
+                        <a:noAutofit/>
+                      </wps:bodyPr>
+                    </wps:wsp>
+                  </a:graphicData>
+                </a:graphic>
+                <wp14:sizeRelH relativeFrom="margin">
+                  <wp14:pctWidth>0</wp14:pctWidth>
+                </wp14:sizeRelH>
+                <wp14:sizeRelV relativeFrom="margin">
+                  <wp14:pctHeight>0</wp14:pctHeight>
+                </wp14:sizeRelV>
+              </wp:anchor>
+            </w:drawing>
+          </mc:Choice>
+          <mc:Fallback>
+            <w:pict>
+              <v:rect w14:anchorId="6011F5AA" id="_x0000_s1030" style="position:absolute;margin-left:81.5pt;margin-top:58pt;width:65pt;height:36.5pt;z-index:251661312;visibility:visible;mso-wrap-style:square;mso-width-percent:0;mso-height-percent:0;mso-wrap-distance-left:9pt;mso-wrap-distance-top:0;mso-wrap-distance-right:9pt;mso-wrap-distance-bottom:0;mso-position-horizontal:absolute;mso-position-horizontal-relative:margin;mso-position-vertical:absolute;mso-position-vertical-relative:text;mso-width-percent:0;mso-height-percent:0;mso-width-relative:margin;mso-height-relative:margin;v-text-anchor:middle" o:gfxdata="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" fillcolor="#156082 [3204]" strokecolor="#030e13 [484]" strokeweight="1pt">
+                <v:textbox>
+                  <w:txbxContent>
+                    <w:p>
+                      <w:pPr>
+                        <w:jc w:val="center"/>
+                        <w:rPr>
+                          <w:sz w:val="18"/>
+                          <w:szCs w:val="18"/>
+                        </w:rPr>
+                      </w:pPr>
+                      <w:r>
+                        <w:rPr>
+                          <w:sz w:val="18"/>
+                          <w:szCs w:val="18"/>
+                        </w:rPr>
+                        <w:t>Number of levels</w:t>
+                      </w:r>
+                    </w:p>
+                  </w:txbxContent>
+                </v:textbox>
+                <w10:wrap anchorx="margin"/>
+              </v:rect>
+            </w:pict>
+          </mc:Fallback>
+        </mc:AlternateContent>
+      </w:r>
+      <w:r>
+        <w:rPr>
+          <w:noProof/>
+        </w:rPr>
+        <mc:AlternateContent>
+          <mc:Choice Requires="wps">
+            <w:drawing>
+              <wp:anchor distT="0" distB="0" distL="114300" distR="114300" simplePos="0" relativeHeight="251659264" behindDoc="0" locked="0" layoutInCell="1" allowOverlap="1" wp14:anchorId="65AC6D14" wp14:editId="7A500060">
+                <wp:simplePos x="0" y="0"/>
+                <wp:positionH relativeFrom="margin">
+                  <wp:posOffset>1016000</wp:posOffset>
+                </wp:positionH>
+                <wp:positionV relativeFrom="paragraph">
+                  <wp:posOffset>76200</wp:posOffset>
+                </wp:positionV>
+                <wp:extent cx="850900" cy="476250"/>
+                <wp:effectExtent l="0" t="0" r="25400" b="19050"/>
+                <wp:wrapNone/>
+                <wp:docPr id="156791891" name="Rectangle 1"/>
+                <wp:cNvGraphicFramePr/>
+                <a:graphic xmlns:a="http://schemas.openxmlformats.org/drawingml/2006/main">
+                  <a:graphicData uri="http://schemas.microsoft.com/office/word/2010/wordprocessingShape">
+                    <wps:wsp>
+                      <wps:cNvSpPr/>
+                      <wps:spPr>
+                        <a:xfrm>
+                          <a:off x="0" y="0"/>
+                          <a:ext cx="850900" cy="476250"/>
+                        </a:xfrm>
+                        <a:prstGeom prst="rect">
+                          <a:avLst/>
+                        </a:prstGeom>
+                      </wps:spPr>
+                      <wps:style>
+                        <a:lnRef idx="2">
+                          <a:schemeClr val="accent1">
+                            <a:shade val="15000"/>
+                          </a:schemeClr>
+                        </a:lnRef>
+                        <a:fillRef idx="1">
+                          <a:schemeClr val="accent1"/>
+                        </a:fillRef>
+                        <a:effectRef idx="0">
+                          <a:schemeClr val="accent1"/>
+                        </a:effectRef>
+                        <a:fontRef idx="minor">
+                          <a:schemeClr val="lt1"/>
+                        </a:fontRef>
+                      </wps:style>
+                      <wps:txbx>
+                        <w:txbxContent>
+                          <w:p>
+                            <w:pPr>
+                              <w:jc w:val="center"/>
+                              <w:rPr>
+                                <w:sz w:val="18"/>
+                                <w:szCs w:val="18"/>
+                              </w:rPr>
+                            </w:pPr>
+                            <w:r>
+                              <w:rPr>
+                                <w:sz w:val="18"/>
+                                <w:szCs w:val="18"/>
+                              </w:rPr>
+                              <w:t>Passage length</w:t>
+                            </w:r>
+                          </w:p>
+                        </w:txbxContent>
+                      </wps:txbx>
+                      <wps:bodyPr rot="0" spcFirstLastPara="0" vertOverflow="overflow" horzOverflow="overflow" vert="horz" wrap="square" lIns="91440" tIns="45720" rIns="91440" bIns="45720" numCol="1" spcCol="0" rtlCol="0" fromWordArt="0" anchor="ctr" anchorCtr="0" forceAA="0" compatLnSpc="1">
+                        <a:prstTxWarp prst="textNoShape">
+                          <a:avLst/>
+                        </a:prstTxWarp>
+                        <a:noAutofit/>
+                      </wps:bodyPr>
+                    </wps:wsp>
+                  </a:graphicData>
+                </a:graphic>
+                <wp14:sizeRelH relativeFrom="margin">
+                  <wp14:pctWidth>0</wp14:pctWidth>
+                </wp14:sizeRelH>
+                <wp14:sizeRelV relativeFrom="margin">
+                  <wp14:pctHeight>0</wp14:pctHeight>
+                </wp14:sizeRelV>
+              </wp:anchor>
+            </w:drawing>
+          </mc:Choice>
+          <mc:Fallback>
+            <w:pict>
+              <v:rect w14:anchorId="65AC6D14" id="_x0000_s1031" style="position:absolute;margin-left:80pt;margin-top:6pt;width:67pt;height:37.5pt;z-index:251659264;visibility:visible;mso-wrap-style:square;mso-width-percent:0;mso-height-percent:0;mso-wrap-distance-left:9pt;mso-wrap-distance-top:0;mso-wrap-distance-right:9pt;mso-wrap-distance-bottom:0;mso-position-horizontal:absolute;mso-position-horizontal-relative:margin;mso-position-vertical:absolute;mso-position-vertical-relative:text;mso-width-percent:0;mso-height-percent:0;mso-width-relative:margin;mso-height-relative:margin;v-text-anchor:middle" o:gfxdata="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" fillcolor="#156082 [3204]" strokecolor="#030e13 [484]" strokeweight="1pt">
+                <v:textbox>
+                  <w:txbxContent>
+                    <w:p>
+                      <w:pPr>
+                        <w:jc w:val="center"/>
+                        <w:rPr>
+                          <w:sz w:val="18"/>
+                          <w:szCs w:val="18"/>
+                        </w:rPr>
+                      </w:pPr>
+                      <w:r>
+                        <w:rPr>
+                          <w:sz w:val="18"/>
+                          <w:szCs w:val="18"/>
+                        </w:rPr>
+                        <w:t>Passage length</w:t>
+                      </w:r>
+                    </w:p>
+                  </w:txbxContent>
+                </v:textbox>
+                <w10:wrap anchorx="margin"/>
+              </v:rect>
+            </w:pict>
+          </mc:Fallback>
+        </mc:AlternateContent>
+      </w:r>
+      <w:r>
+        <w:rPr>
+          <w:noProof/>
+        </w:rPr>
+        <mc:AlternateContent>
+          <mc:Choice Requires="wps">
+            <w:drawing>
+              <wp:anchor distT="0" distB="0" distL="114300" distR="114300" simplePos="0" relativeHeight="251689984" behindDoc="0" locked="0" layoutInCell="1" allowOverlap="1" wp14:anchorId="011A2877" wp14:editId="15BDD22B">
+                <wp:simplePos x="0" y="0"/>
+                <wp:positionH relativeFrom="margin">
+                  <wp:posOffset>2724150</wp:posOffset>
+                </wp:positionH>
+                <wp:positionV relativeFrom="paragraph">
+                  <wp:posOffset>2965450</wp:posOffset>
+                </wp:positionV>
+                <wp:extent cx="1511300" cy="609600"/>
+                <wp:effectExtent l="0" t="0" r="12700" b="19050"/>
+                <wp:wrapNone/>
+                <wp:docPr id="1079134443" name="Rectangle 1"/>
+                <wp:cNvGraphicFramePr/>
+                <a:graphic xmlns:a="http://schemas.openxmlformats.org/drawingml/2006/main">
+                  <a:graphicData uri="http://schemas.microsoft.com/office/word/2010/wordprocessingShape">
+                    <wps:wsp>
+                      <wps:cNvSpPr/>
+                      <wps:spPr>
+                        <a:xfrm>
+                          <a:off x="0" y="0"/>
+                          <a:ext cx="1511300" cy="609600"/>
+                        </a:xfrm>
+                        <a:prstGeom prst="rect">
+                          <a:avLst/>
+                        </a:prstGeom>
+                      </wps:spPr>
+                      <wps:style>
+                        <a:lnRef idx="2">
+                          <a:schemeClr val="accent1">
+                            <a:shade val="15000"/>
+                          </a:schemeClr>
+                        </a:lnRef>
+                        <a:fillRef idx="1">
+                          <a:schemeClr val="accent1"/>
+                        </a:fillRef>
+                        <a:effectRef idx="0">
+                          <a:schemeClr val="accent1"/>
+                        </a:effectRef>
+                        <a:fontRef idx="minor">
+                          <a:schemeClr val="lt1"/>
+                        </a:fontRef>
+                      </wps:style>
+                      <wps:txbx>
+                        <w:txbxContent>
+                          <w:p>
+                            <w:pPr>
+                              <w:jc w:val="center"/>
+                            </w:pPr>
+                            <w:r>
+                              <w:t>Presence of standing water</w:t>
+                            </w:r>
+                          </w:p>
+                        </w:txbxContent>
+                      </wps:txbx>
+                      <wps:bodyPr rot="0" spcFirstLastPara="0" vertOverflow="overflow" horzOverflow="overflow" vert="horz" wrap="square" lIns="91440" tIns="45720" rIns="91440" bIns="45720" numCol="1" spcCol="0" rtlCol="0" fromWordArt="0" anchor="ctr" anchorCtr="0" forceAA="0" compatLnSpc="1">
+                        <a:prstTxWarp prst="textNoShape">
+                          <a:avLst/>
+                        </a:prstTxWarp>
+                        <a:noAutofit/>
+                      </wps:bodyPr>
+                    </wps:wsp>
+                  </a:graphicData>
+                </a:graphic>
+              </wp:anchor>
+            </w:drawing>
+          </mc:Choice>
+          <mc:Fallback>
+            <w:pict>
+              <v:rect w14:anchorId="011A2877" id="_x0000_s1032" style="position:absolute;margin-left:214.5pt;margin-top:233.5pt;width:119pt;height:48pt;z-index:251689984;visibility:visible;mso-wrap-style:square;mso-wrap-distance-left:9pt;mso-wrap-distance-top:0;mso-wrap-distance-right:9pt;mso-wrap-distance-bottom:0;mso-position-horizontal:absolute;mso-position-horizontal-relative:margin;mso-position-vertical:absolute;mso-position-vertical-relative:text;v-text-anchor:middle" o:gfxdata="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" fillcolor="#156082 [3204]" strokecolor="#030e13 [484]" strokeweight="1pt">
+                <v:textbox>
+                  <w:txbxContent>
+                    <w:p>
+                      <w:pPr>
+                        <w:jc w:val="center"/>
+                      </w:pPr>
+                      <w:r>
+                        <w:t>Presence of standing water</w:t>
+                      </w:r>
+                    </w:p>
+                  </w:txbxContent>
+                </v:textbox>
+                <w10:wrap anchorx="margin"/>
+              </v:rect>
+            </w:pict>
+          </mc:Fallback>
+        </mc:AlternateContent>
+      </w:r>
+      <w:r>
+        <w:rPr>
+          <w:noProof/>
+        </w:rPr>
+        <mc:AlternateContent>
+          <mc:Choice Requires="wps">
+            <w:drawing>
+              <wp:anchor distT="0" distB="0" distL="114300" distR="114300" simplePos="0" relativeHeight="251687936" behindDoc="0" locked="0" layoutInCell="1" allowOverlap="1" wp14:anchorId="26E14248" wp14:editId="2A0FE3E0">
+                <wp:simplePos x="0" y="0"/>
+                <wp:positionH relativeFrom="margin">
+                  <wp:posOffset>2717800</wp:posOffset>
+                </wp:positionH>
+                <wp:positionV relativeFrom="paragraph">
+                  <wp:posOffset>2165350</wp:posOffset>
+                </wp:positionV>
+                <wp:extent cx="1511300" cy="609600"/>
+                <wp:effectExtent l="0" t="0" r="12700" b="19050"/>
+                <wp:wrapNone/>
+                <wp:docPr id="1536420642" name="Rectangle 1"/>
+                <wp:cNvGraphicFramePr/>
+                <a:graphic xmlns:a="http://schemas.openxmlformats.org/drawingml/2006/main">
+                  <a:graphicData uri="http://schemas.microsoft.com/office/word/2010/wordprocessingShape">
+                    <wps:wsp>
+                      <wps:cNvSpPr/>
+                      <wps:spPr>
+                        <a:xfrm>
+                          <a:off x="0" y="0"/>
+                          <a:ext cx="1511300" cy="609600"/>
+                        </a:xfrm>
+                        <a:prstGeom prst="rect">
+                          <a:avLst/>
+                        </a:prstGeom>
+                      </wps:spPr>
+                      <wps:style>
+                        <a:lnRef idx="2">
+                          <a:schemeClr val="accent1">
+                            <a:shade val="15000"/>
+                          </a:schemeClr>
+                        </a:lnRef>
+                        <a:fillRef idx="1">
+                          <a:schemeClr val="accent1"/>
+                        </a:fillRef>
+                        <a:effectRef idx="0">
+                          <a:schemeClr val="accent1"/>
+                        </a:effectRef>
+                        <a:fontRef idx="minor">
+                          <a:schemeClr val="lt1"/>
+                        </a:fontRef>
+                      </wps:style>
+                      <wps:txbx>
+                        <w:txbxContent>
+                          <w:p>
+                            <w:pPr>
+                              <w:jc w:val="center"/>
+                            </w:pPr>
+                            <w:r>
+                              <w:t>Minimum temperature</w:t>
+                            </w:r>
+                          </w:p>
+                        </w:txbxContent>
+                      </wps:txbx>
+                      <wps:bodyPr rot="0" spcFirstLastPara="0" vertOverflow="overflow" horzOverflow="overflow" vert="horz" wrap="square" lIns="91440" tIns="45720" rIns="91440" bIns="45720" numCol="1" spcCol="0" rtlCol="0" fromWordArt="0" anchor="ctr" anchorCtr="0" forceAA="0" compatLnSpc="1">
+                        <a:prstTxWarp prst="textNoShape">
+                          <a:avLst/>
+                        </a:prstTxWarp>
+                        <a:noAutofit/>
+                      </wps:bodyPr>
+                    </wps:wsp>
+                  </a:graphicData>
+                </a:graphic>
+              </wp:anchor>
+            </w:drawing>
+          </mc:Choice>
+          <mc:Fallback>
+            <w:pict>
+              <v:rect w14:anchorId="26E14248" id="_x0000_s1033" style="position:absolute;margin-left:214pt;margin-top:170.5pt;width:119pt;height:48pt;z-index:251687936;visibility:visible;mso-wrap-style:square;mso-wrap-distance-left:9pt;mso-wrap-distance-top:0;mso-wrap-distance-right:9pt;mso-wrap-distance-bottom:0;mso-position-horizontal:absolute;mso-position-horizontal-relative:margin;mso-position-vertical:absolute;mso-position-vertical-relative:text;v-text-anchor:middle" o:gfxdata="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" fillcolor="#156082 [3204]" strokecolor="#030e13 [484]" strokeweight="1pt">
+                <v:textbox>
+                  <w:txbxContent>
+                    <w:p>
+                      <w:pPr>
+                        <w:jc w:val="center"/>
+                      </w:pPr>
+                      <w:r>
+                        <w:t>Minimum temperature</w:t>
+                      </w:r>
+                    </w:p>
+                  </w:txbxContent>
+                </v:textbox>
+                <w10:wrap anchorx="margin"/>
+              </v:rect>
+            </w:pict>
+          </mc:Fallback>
+        </mc:AlternateContent>
+      </w:r>
+      <w:r>
+        <w:rPr>
+          <w:noProof/>
+        </w:rPr>
+        <mc:AlternateContent>
+          <mc:Choice Requires="wps">
+            <w:drawing>
+              <wp:anchor distT="0" distB="0" distL="114300" distR="114300" simplePos="0" relativeHeight="251685888" behindDoc="0" locked="0" layoutInCell="1" allowOverlap="1" wp14:anchorId="0250F3E6" wp14:editId="004EFF3C">
+                <wp:simplePos x="0" y="0"/>
+                <wp:positionH relativeFrom="margin">
+                  <wp:posOffset>2730500</wp:posOffset>
+                </wp:positionH>
+                <wp:positionV relativeFrom="paragraph">
+                  <wp:posOffset>1410335</wp:posOffset>
+                </wp:positionV>
+                <wp:extent cx="1511300" cy="609600"/>
+                <wp:effectExtent l="0" t="0" r="12700" b="19050"/>
+                <wp:wrapNone/>
+                <wp:docPr id="578211749" name="Rectangle 1"/>
+                <wp:cNvGraphicFramePr/>
+                <a:graphic xmlns:a="http://schemas.openxmlformats.org/drawingml/2006/main">
+                  <a:graphicData uri="http://schemas.microsoft.com/office/word/2010/wordprocessingShape">
+                    <wps:wsp>
+                      <wps:cNvSpPr/>
+                      <wps:spPr>
+                        <a:xfrm>
+                          <a:off x="0" y="0"/>
+                          <a:ext cx="1511300" cy="609600"/>
+                        </a:xfrm>
+                        <a:prstGeom prst="rect">
+                          <a:avLst/>
+                        </a:prstGeom>
+                      </wps:spPr>
+                      <wps:style>
+                        <a:lnRef idx="2">
+                          <a:schemeClr val="accent1">
+                            <a:shade val="15000"/>
+                          </a:schemeClr>
+                        </a:lnRef>
+                        <a:fillRef idx="1">
+                          <a:schemeClr val="accent1"/>
+                        </a:fillRef>
+                        <a:effectRef idx="0">
+                          <a:schemeClr val="accent1"/>
+                        </a:effectRef>
+                        <a:fontRef idx="minor">
+                          <a:schemeClr val="lt1"/>
+                        </a:fontRef>
+                      </wps:style>
+                      <wps:txbx>
+                        <w:txbxContent>
+                          <w:p>
+                            <w:pPr>
+                              <w:jc w:val="center"/>
+                            </w:pPr>
+                            <w:r>
+                              <w:t xml:space="preserve">Population </w:t>
+                            </w:r>
+                            <w:r>
+                              <w:t>crash</w:t>
+                            </w:r>
+                          </w:p>
+                        </w:txbxContent>
+                      </wps:txbx>
+                      <wps:bodyPr rot="0" spcFirstLastPara="0" vertOverflow="overflow" horzOverflow="overflow" vert="horz" wrap="square" lIns="91440" tIns="45720" rIns="91440" bIns="45720" numCol="1" spcCol="0" rtlCol="0" fromWordArt="0" anchor="ctr" anchorCtr="0" forceAA="0" compatLnSpc="1">
+                        <a:prstTxWarp prst="textNoShape">
+                          <a:avLst/>
+                        </a:prstTxWarp>
+                        <a:noAutofit/>
+                      </wps:bodyPr>
+                    </wps:wsp>
+                  </a:graphicData>
+                </a:graphic>
+              </wp:anchor>
+            </w:drawing>
+          </mc:Choice>
+          <mc:Fallback>
+            <w:pict>
+              <v:rect w14:anchorId="0250F3E6" id="_x0000_s1034" style="position:absolute;margin-left:215pt;margin-top:111.05pt;width:119pt;height:48pt;z-index:251685888;visibility:visible;mso-wrap-style:square;mso-wrap-distance-left:9pt;mso-wrap-distance-top:0;mso-wrap-distance-right:9pt;mso-wrap-distance-bottom:0;mso-position-horizontal:absolute;mso-position-horizontal-relative:margin;mso-position-vertical:absolute;mso-position-vertical-relative:text;v-text-anchor:middle" o:gfxdata="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" fillcolor="#156082 [3204]" strokecolor="#030e13 [484]" strokeweight="1pt">
+                <v:textbox>
+                  <w:txbxContent>
+                    <w:p>
+                      <w:pPr>
+                        <w:jc w:val="center"/>
+                      </w:pPr>
+                      <w:r>
+                        <w:t xml:space="preserve">Population </w:t>
+                      </w:r>
+                      <w:r>
+                        <w:t>crash</w:t>
+                      </w:r>
+                    </w:p>
+                  </w:txbxContent>
+                </v:textbox>
+                <w10:wrap anchorx="margin"/>
+              </v:rect>
+            </w:pict>
+          </mc:Fallback>
+        </mc:AlternateContent>
+      </w:r>
+      <w:r>
+        <w:rPr>
+          <w:noProof/>
+        </w:rPr>
+        <mc:AlternateContent>
+          <mc:Choice Requires="wps">
+            <w:drawing>
+              <wp:anchor distT="0" distB="0" distL="114300" distR="114300" simplePos="0" relativeHeight="251671552" behindDoc="0" locked="0" layoutInCell="1" allowOverlap="1" wp14:anchorId="5FB09E3F" wp14:editId="76DCCA52">
                 <wp:simplePos x="0" y="0"/>
                 <wp:positionH relativeFrom="column">
-                  <wp:posOffset>1511300</wp:posOffset>
+                  <wp:posOffset>3434080</wp:posOffset>
                 </wp:positionH>
                 <wp:positionV relativeFrom="paragraph">
-                  <wp:posOffset>1162050</wp:posOffset>
+                  <wp:posOffset>1047115</wp:posOffset>
                 </wp:positionV>
-                <wp:extent cx="990600" cy="45719"/>
-                <wp:effectExtent l="19050" t="76200" r="19050" b="50165"/>
+                <wp:extent cx="45719" cy="362585"/>
+                <wp:effectExtent l="38100" t="0" r="88265" b="56515"/>
                 <wp:wrapNone/>
-                <wp:docPr id="2022553693" name="Straight Arrow Connector 3"/>
+                <wp:docPr id="1261733418" name="Straight Arrow Connector 3"/>
                 <wp:cNvGraphicFramePr/>
                 <a:graphic xmlns:a="http://schemas.openxmlformats.org/drawingml/2006/main">
                   <a:graphicData uri="http://schemas.microsoft.com/office/word/2010/wordprocessingShape">
                     <wps:wsp>
                       <wps:cNvCnPr/>
                       <wps:spPr>
-                        <a:xfrm flipH="1" flipV="1">
+                        <a:xfrm>
                           <a:off x="0" y="0"/>
-                          <a:ext cx="990600" cy="45719"/>
+                          <a:ext cx="45719" cy="362585"/>
                         </a:xfrm>
                         <a:prstGeom prst="straightConnector1">
                           <a:avLst/>
@@ -648,7 +1589,7 @@
           </mc:Choice>
           <mc:Fallback>
             <w:pict>
-              <v:shape w14:anchorId="42D99DA2" id="Straight Arrow Connector 3" o:spid="_x0000_s1026" type="#_x0000_t32" style="position:absolute;margin-left:119pt;margin-top:91.5pt;width:78pt;height:3.6pt;flip:x y;z-index:251667456;visibility:visible;mso-wrap-style:square;mso-width-percent:0;mso-height-percent:0;mso-wrap-distance-left:9pt;mso-wrap-distance-top:0;mso-wrap-distance-right:9pt;mso-wrap-distance-bottom:0;mso-position-horizontal:absolute;mso-position-horizontal-relative:text;mso-position-vertical:absolute;mso-position-vertical-relative:text;mso-width-percent:0;mso-height-percent:0;mso-width-relative:margin;mso-height-relative:margin" o:gfxdata="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" strokecolor="black [3200]" strokeweight=".5pt">
+              <v:shape w14:anchorId="3CCA58A8" id="Straight Arrow Connector 3" o:spid="_x0000_s1026" type="#_x0000_t32" style="position:absolute;margin-left:270.4pt;margin-top:82.45pt;width:3.6pt;height:28.55pt;z-index:251671552;visibility:visible;mso-wrap-style:square;mso-width-percent:0;mso-height-percent:0;mso-wrap-distance-left:9pt;mso-wrap-distance-top:0;mso-wrap-distance-right:9pt;mso-wrap-distance-bottom:0;mso-position-horizontal:absolute;mso-position-horizontal-relative:text;mso-position-vertical:absolute;mso-position-vertical-relative:text;mso-width-percent:0;mso-height-percent:0;mso-width-relative:margin;mso-height-relative:margin" o:gfxdata="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" strokecolor="black [3200]" strokeweight=".5pt">
                 <v:stroke endarrow="block" joinstyle="miter"/>
               </v:shape>
             </w:pict>
@@ -662,79 +1603,13 @@
         <mc:AlternateContent>
           <mc:Choice Requires="wps">
             <w:drawing>
-              <wp:anchor distT="0" distB="0" distL="114300" distR="114300" simplePos="0" relativeHeight="251665408" behindDoc="0" locked="0" layoutInCell="1" allowOverlap="1" wp14:anchorId="31F099DA" wp14:editId="15C0EA67">
+              <wp:anchor distT="0" distB="0" distL="114300" distR="114300" simplePos="0" relativeHeight="251664384" behindDoc="0" locked="0" layoutInCell="1" allowOverlap="1" wp14:anchorId="21099ACD" wp14:editId="49D93A5C">
                 <wp:simplePos x="0" y="0"/>
-                <wp:positionH relativeFrom="column">
-                  <wp:posOffset>1587500</wp:posOffset>
+                <wp:positionH relativeFrom="margin">
+                  <wp:posOffset>2755900</wp:posOffset>
                 </wp:positionH>
                 <wp:positionV relativeFrom="paragraph">
-                  <wp:posOffset>419100</wp:posOffset>
-                </wp:positionV>
-                <wp:extent cx="895350" cy="723900"/>
-                <wp:effectExtent l="38100" t="38100" r="19050" b="19050"/>
-                <wp:wrapNone/>
-                <wp:docPr id="673913426" name="Straight Arrow Connector 3"/>
-                <wp:cNvGraphicFramePr/>
-                <a:graphic xmlns:a="http://schemas.openxmlformats.org/drawingml/2006/main">
-                  <a:graphicData uri="http://schemas.microsoft.com/office/word/2010/wordprocessingShape">
-                    <wps:wsp>
-                      <wps:cNvCnPr/>
-                      <wps:spPr>
-                        <a:xfrm flipH="1" flipV="1">
-                          <a:off x="0" y="0"/>
-                          <a:ext cx="895350" cy="723900"/>
-                        </a:xfrm>
-                        <a:prstGeom prst="straightConnector1">
-                          <a:avLst/>
-                        </a:prstGeom>
-                        <a:ln>
-                          <a:tailEnd type="triangle"/>
-                        </a:ln>
-                      </wps:spPr>
-                      <wps:style>
-                        <a:lnRef idx="1">
-                          <a:schemeClr val="dk1"/>
-                        </a:lnRef>
-                        <a:fillRef idx="0">
-                          <a:schemeClr val="dk1"/>
-                        </a:fillRef>
-                        <a:effectRef idx="0">
-                          <a:schemeClr val="dk1"/>
-                        </a:effectRef>
-                        <a:fontRef idx="minor">
-                          <a:schemeClr val="tx1"/>
-                        </a:fontRef>
-                      </wps:style>
-                      <wps:bodyPr/>
-                    </wps:wsp>
-                  </a:graphicData>
-                </a:graphic>
-              </wp:anchor>
-            </w:drawing>
-          </mc:Choice>
-          <mc:Fallback>
-            <w:pict>
-              <v:shape w14:anchorId="29C5FF33" id="Straight Arrow Connector 3" o:spid="_x0000_s1026" type="#_x0000_t32" style="position:absolute;margin-left:125pt;margin-top:33pt;width:70.5pt;height:57pt;flip:x y;z-index:251665408;visibility:visible;mso-wrap-style:square;mso-wrap-distance-left:9pt;mso-wrap-distance-top:0;mso-wrap-distance-right:9pt;mso-wrap-distance-bottom:0;mso-position-horizontal:absolute;mso-position-horizontal-relative:text;mso-position-vertical:absolute;mso-position-vertical-relative:text" o:gfxdata="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" strokecolor="black [3200]" strokeweight=".5pt">
-                <v:stroke endarrow="block" joinstyle="miter"/>
-              </v:shape>
-            </w:pict>
-          </mc:Fallback>
-        </mc:AlternateContent>
-      </w:r>
-      <w:r>
-        <w:rPr>
-          <w:noProof/>
-        </w:rPr>
-        <mc:AlternateContent>
-          <mc:Choice Requires="wps">
-            <w:drawing>
-              <wp:anchor distT="0" distB="0" distL="114300" distR="114300" simplePos="0" relativeHeight="251664384" behindDoc="0" locked="0" layoutInCell="1" allowOverlap="1" wp14:anchorId="21099ACD" wp14:editId="6E6823F7">
-                <wp:simplePos x="0" y="0"/>
-                <wp:positionH relativeFrom="column">
-                  <wp:posOffset>2482850</wp:posOffset>
-                </wp:positionH>
-                <wp:positionV relativeFrom="paragraph">
-                  <wp:posOffset>679450</wp:posOffset>
+                  <wp:posOffset>44450</wp:posOffset>
                 </wp:positionV>
                 <wp:extent cx="1460500" cy="990600"/>
                 <wp:effectExtent l="0" t="0" r="25400" b="19050"/>
@@ -802,7 +1677,7 @@
           </mc:Choice>
           <mc:Fallback>
             <w:pict>
-              <v:oval w14:anchorId="21099ACD" id="_x0000_s1029" style="position:absolute;margin-left:195.5pt;margin-top:53.5pt;width:115pt;height:78pt;z-index:251664384;visibility:visible;mso-wrap-style:square;mso-width-percent:0;mso-height-percent:0;mso-wrap-distance-left:9pt;mso-wrap-distance-top:0;mso-wrap-distance-right:9pt;mso-wrap-distance-bottom:0;mso-position-horizontal:absolute;mso-position-horizontal-relative:text;mso-position-vertical:absolute;mso-position-vertical-relative:text;mso-width-percent:0;mso-height-percent:0;mso-width-relative:margin;mso-height-relative:margin;v-text-anchor:middle" o:gfxdata="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" fillcolor="#156082 [3204]" strokecolor="#030e13 [484]" strokeweight="1pt">
+              <v:oval w14:anchorId="21099ACD" id="_x0000_s1035" style="position:absolute;margin-left:217pt;margin-top:3.5pt;width:115pt;height:78pt;z-index:251664384;visibility:visible;mso-wrap-style:square;mso-width-percent:0;mso-height-percent:0;mso-wrap-distance-left:9pt;mso-wrap-distance-top:0;mso-wrap-distance-right:9pt;mso-wrap-distance-bottom:0;mso-position-horizontal:absolute;mso-position-horizontal-relative:margin;mso-position-vertical:absolute;mso-position-vertical-relative:text;mso-width-percent:0;mso-height-percent:0;mso-width-relative:margin;mso-height-relative:margin;v-text-anchor:middle" o:gfxdata="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" fillcolor="#156082 [3204]" strokecolor="#030e13 [484]" strokeweight="1pt">
                 <v:stroke joinstyle="miter"/>
                 <v:textbox>
                   <w:txbxContent>
@@ -816,6 +1691,7 @@
                     </w:p>
                   </w:txbxContent>
                 </v:textbox>
+                <w10:wrap anchorx="margin"/>
               </v:oval>
             </w:pict>
           </mc:Fallback>
@@ -828,277 +1704,67 @@
         <mc:AlternateContent>
           <mc:Choice Requires="wps">
             <w:drawing>
-              <wp:anchor distT="0" distB="0" distL="114300" distR="114300" simplePos="0" relativeHeight="251663360" behindDoc="0" locked="0" layoutInCell="1" allowOverlap="1" wp14:anchorId="22069EB4" wp14:editId="092C46A9">
+              <wp:anchor distT="0" distB="0" distL="114300" distR="114300" simplePos="0" relativeHeight="251665408" behindDoc="0" locked="0" layoutInCell="1" allowOverlap="1" wp14:anchorId="31F099DA" wp14:editId="5E995A4A">
                 <wp:simplePos x="0" y="0"/>
-                <wp:positionH relativeFrom="margin">
-                  <wp:align>left</wp:align>
+                <wp:positionH relativeFrom="column">
+                  <wp:posOffset>1892300</wp:posOffset>
                 </wp:positionH>
                 <wp:positionV relativeFrom="paragraph">
-                  <wp:posOffset>1739900</wp:posOffset>
+                  <wp:posOffset>254000</wp:posOffset>
                 </wp:positionV>
-                <wp:extent cx="1511300" cy="609600"/>
-                <wp:effectExtent l="0" t="0" r="12700" b="19050"/>
+                <wp:extent cx="831850" cy="228600"/>
+                <wp:effectExtent l="38100" t="57150" r="25400" b="19050"/>
                 <wp:wrapNone/>
-                <wp:docPr id="15581442" name="Rectangle 1"/>
+                <wp:docPr id="673913426" name="Straight Arrow Connector 3"/>
                 <wp:cNvGraphicFramePr/>
                 <a:graphic xmlns:a="http://schemas.openxmlformats.org/drawingml/2006/main">
                   <a:graphicData uri="http://schemas.microsoft.com/office/word/2010/wordprocessingShape">
                     <wps:wsp>
-                      <wps:cNvSpPr/>
+                      <wps:cNvCnPr/>
                       <wps:spPr>
-                        <a:xfrm>
+                        <a:xfrm flipH="1" flipV="1">
                           <a:off x="0" y="0"/>
-                          <a:ext cx="1511300" cy="609600"/>
+                          <a:ext cx="831850" cy="228600"/>
                         </a:xfrm>
-                        <a:prstGeom prst="rect">
+                        <a:prstGeom prst="straightConnector1">
                           <a:avLst/>
                         </a:prstGeom>
+                        <a:ln>
+                          <a:tailEnd type="triangle"/>
+                        </a:ln>
                       </wps:spPr>
                       <wps:style>
-                        <a:lnRef idx="2">
-                          <a:schemeClr val="accent1">
-                            <a:shade val="15000"/>
-                          </a:schemeClr>
+                        <a:lnRef idx="1">
+                          <a:schemeClr val="dk1"/>
                         </a:lnRef>
-                        <a:fillRef idx="1">
-                          <a:schemeClr val="accent1"/>
+                        <a:fillRef idx="0">
+                          <a:schemeClr val="dk1"/>
                         </a:fillRef>
                         <a:effectRef idx="0">
-                          <a:schemeClr val="accent1"/>
+                          <a:schemeClr val="dk1"/>
                         </a:effectRef>
                         <a:fontRef idx="minor">
-                          <a:schemeClr val="lt1"/>
+                          <a:schemeClr val="tx1"/>
                         </a:fontRef>
                       </wps:style>
-                      <wps:txbx>
-                        <w:txbxContent>
-                          <w:p>
-                            <w:pPr>
-                              <w:jc w:val="center"/>
-                            </w:pPr>
-                            <w:r>
-                              <w:t>Number of shafts</w:t>
-                            </w:r>
-                          </w:p>
-                        </w:txbxContent>
-                      </wps:txbx>
-                      <wps:bodyPr rot="0" spcFirstLastPara="0" vertOverflow="overflow" horzOverflow="overflow" vert="horz" wrap="square" lIns="91440" tIns="45720" rIns="91440" bIns="45720" numCol="1" spcCol="0" rtlCol="0" fromWordArt="0" anchor="ctr" anchorCtr="0" forceAA="0" compatLnSpc="1">
-                        <a:prstTxWarp prst="textNoShape">
-                          <a:avLst/>
-                        </a:prstTxWarp>
-                        <a:noAutofit/>
-                      </wps:bodyPr>
+                      <wps:bodyPr/>
                     </wps:wsp>
                   </a:graphicData>
                 </a:graphic>
+                <wp14:sizeRelH relativeFrom="margin">
+                  <wp14:pctWidth>0</wp14:pctWidth>
+                </wp14:sizeRelH>
+                <wp14:sizeRelV relativeFrom="margin">
+                  <wp14:pctHeight>0</wp14:pctHeight>
+                </wp14:sizeRelV>
               </wp:anchor>
             </w:drawing>
           </mc:Choice>
           <mc:Fallback>
             <w:pict>
-              <v:rect w14:anchorId="22069EB4" id="_x0000_s1030" style="position:absolute;margin-left:0;margin-top:137pt;width:119pt;height:48pt;z-index:251663360;visibility:visible;mso-wrap-style:square;mso-wrap-distance-left:9pt;mso-wrap-distance-top:0;mso-wrap-distance-right:9pt;mso-wrap-distance-bottom:0;mso-position-horizontal:left;mso-position-horizontal-relative:margin;mso-position-vertical:absolute;mso-position-vertical-relative:text;v-text-anchor:middle" o:gfxdata="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" fillcolor="#156082 [3204]" strokecolor="#030e13 [484]" strokeweight="1pt">
-                <v:textbox>
-                  <w:txbxContent>
-                    <w:p>
-                      <w:pPr>
-                        <w:jc w:val="center"/>
-                      </w:pPr>
-                      <w:r>
-                        <w:t>Number of shafts</w:t>
-                      </w:r>
-                    </w:p>
-                  </w:txbxContent>
-                </v:textbox>
-                <w10:wrap anchorx="margin"/>
-              </v:rect>
-            </w:pict>
-          </mc:Fallback>
-        </mc:AlternateContent>
-      </w:r>
-      <w:r>
-        <w:rPr>
-          <w:noProof/>
-        </w:rPr>
-        <mc:AlternateContent>
-          <mc:Choice Requires="wps">
-            <w:drawing>
-              <wp:anchor distT="0" distB="0" distL="114300" distR="114300" simplePos="0" relativeHeight="251659264" behindDoc="0" locked="0" layoutInCell="1" allowOverlap="1" wp14:anchorId="65AC6D14" wp14:editId="0519E6BF">
-                <wp:simplePos x="0" y="0"/>
-                <wp:positionH relativeFrom="margin">
-                  <wp:align>left</wp:align>
-                </wp:positionH>
-                <wp:positionV relativeFrom="paragraph">
-                  <wp:posOffset>0</wp:posOffset>
-                </wp:positionV>
-                <wp:extent cx="1511300" cy="609600"/>
-                <wp:effectExtent l="0" t="0" r="12700" b="19050"/>
-                <wp:wrapNone/>
-                <wp:docPr id="156791891" name="Rectangle 1"/>
-                <wp:cNvGraphicFramePr/>
-                <a:graphic xmlns:a="http://schemas.openxmlformats.org/drawingml/2006/main">
-                  <a:graphicData uri="http://schemas.microsoft.com/office/word/2010/wordprocessingShape">
-                    <wps:wsp>
-                      <wps:cNvSpPr/>
-                      <wps:spPr>
-                        <a:xfrm>
-                          <a:off x="0" y="0"/>
-                          <a:ext cx="1511300" cy="609600"/>
-                        </a:xfrm>
-                        <a:prstGeom prst="rect">
-                          <a:avLst/>
-                        </a:prstGeom>
-                      </wps:spPr>
-                      <wps:style>
-                        <a:lnRef idx="2">
-                          <a:schemeClr val="accent1">
-                            <a:shade val="15000"/>
-                          </a:schemeClr>
-                        </a:lnRef>
-                        <a:fillRef idx="1">
-                          <a:schemeClr val="accent1"/>
-                        </a:fillRef>
-                        <a:effectRef idx="0">
-                          <a:schemeClr val="accent1"/>
-                        </a:effectRef>
-                        <a:fontRef idx="minor">
-                          <a:schemeClr val="lt1"/>
-                        </a:fontRef>
-                      </wps:style>
-                      <wps:txbx>
-                        <w:txbxContent>
-                          <w:p>
-                            <w:pPr>
-                              <w:jc w:val="center"/>
-                            </w:pPr>
-                            <w:r>
-                              <w:t>Passage length</w:t>
-                            </w:r>
-                          </w:p>
-                        </w:txbxContent>
-                      </wps:txbx>
-                      <wps:bodyPr rot="0" spcFirstLastPara="0" vertOverflow="overflow" horzOverflow="overflow" vert="horz" wrap="square" lIns="91440" tIns="45720" rIns="91440" bIns="45720" numCol="1" spcCol="0" rtlCol="0" fromWordArt="0" anchor="ctr" anchorCtr="0" forceAA="0" compatLnSpc="1">
-                        <a:prstTxWarp prst="textNoShape">
-                          <a:avLst/>
-                        </a:prstTxWarp>
-                        <a:noAutofit/>
-                      </wps:bodyPr>
-                    </wps:wsp>
-                  </a:graphicData>
-                </a:graphic>
-              </wp:anchor>
-            </w:drawing>
-          </mc:Choice>
-          <mc:Fallback>
-            <w:pict>
-              <v:rect w14:anchorId="65AC6D14" id="_x0000_s1031" style="position:absolute;margin-left:0;margin-top:0;width:119pt;height:48pt;z-index:251659264;visibility:visible;mso-wrap-style:square;mso-wrap-distance-left:9pt;mso-wrap-distance-top:0;mso-wrap-distance-right:9pt;mso-wrap-distance-bottom:0;mso-position-horizontal:left;mso-position-horizontal-relative:margin;mso-position-vertical:absolute;mso-position-vertical-relative:text;v-text-anchor:middle" o:gfxdata="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" fillcolor="#156082 [3204]" strokecolor="#030e13 [484]" strokeweight="1pt">
-                <v:textbox>
-                  <w:txbxContent>
-                    <w:p>
-                      <w:pPr>
-                        <w:jc w:val="center"/>
-                      </w:pPr>
-                      <w:r>
-                        <w:t>Passage length</w:t>
-                      </w:r>
-                    </w:p>
-                  </w:txbxContent>
-                </v:textbox>
-                <w10:wrap anchorx="margin"/>
-              </v:rect>
-            </w:pict>
-          </mc:Fallback>
-        </mc:AlternateContent>
-      </w:r>
-      <w:r>
-        <w:rPr>
-          <w:noProof/>
-        </w:rPr>
-        <mc:AlternateContent>
-          <mc:Choice Requires="wps">
-            <w:drawing>
-              <wp:anchor distT="0" distB="0" distL="114300" distR="114300" simplePos="0" relativeHeight="251661312" behindDoc="0" locked="0" layoutInCell="1" allowOverlap="1" wp14:anchorId="6011F5AA" wp14:editId="6EE293BC">
-                <wp:simplePos x="0" y="0"/>
-                <wp:positionH relativeFrom="margin">
-                  <wp:align>left</wp:align>
-                </wp:positionH>
-                <wp:positionV relativeFrom="paragraph">
-                  <wp:posOffset>844550</wp:posOffset>
-                </wp:positionV>
-                <wp:extent cx="1511300" cy="609600"/>
-                <wp:effectExtent l="0" t="0" r="12700" b="19050"/>
-                <wp:wrapNone/>
-                <wp:docPr id="786639241" name="Rectangle 1"/>
-                <wp:cNvGraphicFramePr/>
-                <a:graphic xmlns:a="http://schemas.openxmlformats.org/drawingml/2006/main">
-                  <a:graphicData uri="http://schemas.microsoft.com/office/word/2010/wordprocessingShape">
-                    <wps:wsp>
-                      <wps:cNvSpPr/>
-                      <wps:spPr>
-                        <a:xfrm>
-                          <a:off x="0" y="0"/>
-                          <a:ext cx="1511300" cy="609600"/>
-                        </a:xfrm>
-                        <a:prstGeom prst="rect">
-                          <a:avLst/>
-                        </a:prstGeom>
-                      </wps:spPr>
-                      <wps:style>
-                        <a:lnRef idx="2">
-                          <a:schemeClr val="accent1">
-                            <a:shade val="15000"/>
-                          </a:schemeClr>
-                        </a:lnRef>
-                        <a:fillRef idx="1">
-                          <a:schemeClr val="accent1"/>
-                        </a:fillRef>
-                        <a:effectRef idx="0">
-                          <a:schemeClr val="accent1"/>
-                        </a:effectRef>
-                        <a:fontRef idx="minor">
-                          <a:schemeClr val="lt1"/>
-                        </a:fontRef>
-                      </wps:style>
-                      <wps:txbx>
-                        <w:txbxContent>
-                          <w:p>
-                            <w:pPr>
-                              <w:jc w:val="center"/>
-                            </w:pPr>
-                            <w:r>
-                              <w:t>Number of levels</w:t>
-                            </w:r>
-                          </w:p>
-                        </w:txbxContent>
-                      </wps:txbx>
-                      <wps:bodyPr rot="0" spcFirstLastPara="0" vertOverflow="overflow" horzOverflow="overflow" vert="horz" wrap="square" lIns="91440" tIns="45720" rIns="91440" bIns="45720" numCol="1" spcCol="0" rtlCol="0" fromWordArt="0" anchor="ctr" anchorCtr="0" forceAA="0" compatLnSpc="1">
-                        <a:prstTxWarp prst="textNoShape">
-                          <a:avLst/>
-                        </a:prstTxWarp>
-                        <a:noAutofit/>
-                      </wps:bodyPr>
-                    </wps:wsp>
-                  </a:graphicData>
-                </a:graphic>
-              </wp:anchor>
-            </w:drawing>
-          </mc:Choice>
-          <mc:Fallback>
-            <w:pict>
-              <v:rect w14:anchorId="6011F5AA" id="_x0000_s1032" style="position:absolute;margin-left:0;margin-top:66.5pt;width:119pt;height:48pt;z-index:251661312;visibility:visible;mso-wrap-style:square;mso-wrap-distance-left:9pt;mso-wrap-distance-top:0;mso-wrap-distance-right:9pt;mso-wrap-distance-bottom:0;mso-position-horizontal:left;mso-position-horizontal-relative:margin;mso-position-vertical:absolute;mso-position-vertical-relative:text;v-text-anchor:middle" o:gfxdata="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" fillcolor="#156082 [3204]" strokecolor="#030e13 [484]" strokeweight="1pt">
-                <v:textbox>
-                  <w:txbxContent>
-                    <w:p>
-                      <w:pPr>
-                        <w:jc w:val="center"/>
-                      </w:pPr>
-                      <w:r>
-                        <w:t>Number of levels</w:t>
-                      </w:r>
-                    </w:p>
-                  </w:txbxContent>
-                </v:textbox>
-                <w10:wrap anchorx="margin"/>
-              </v:rect>
+              <v:shape w14:anchorId="7BEE2715" id="Straight Arrow Connector 3" o:spid="_x0000_s1026" type="#_x0000_t32" style="position:absolute;margin-left:149pt;margin-top:20pt;width:65.5pt;height:18pt;flip:x y;z-index:251665408;visibility:visible;mso-wrap-style:square;mso-width-percent:0;mso-height-percent:0;mso-wrap-distance-left:9pt;mso-wrap-distance-top:0;mso-wrap-distance-right:9pt;mso-wrap-distance-bottom:0;mso-position-horizontal:absolute;mso-position-horizontal-relative:text;mso-position-vertical:absolute;mso-position-vertical-relative:text;mso-width-percent:0;mso-height-percent:0;mso-width-relative:margin;mso-height-relative:margin" o:gfxdata="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" strokecolor="black [3200]" strokeweight=".5pt">
+                <v:stroke endarrow="block" joinstyle="miter"/>
+              </v:shape>
             </w:pict>
           </mc:Fallback>
         </mc:AlternateContent>
@@ -1514,7 +2180,7 @@
   <w:style w:type="paragraph" w:default="1" w:styleId="Normal">
     <w:name w:val="Normal"/>
     <w:qFormat/>
-    <w:rsid w:val="00901DD6"/>
+    <w:rsid w:val="00B90597"/>
   </w:style>
   <w:style w:type="paragraph" w:styleId="Heading1">
     <w:name w:val="heading 1"/>

</xml_diff>

<commit_message>
binomial models in sliding_scale_models
</commit_message>
<xml_diff>
--- a/SEM-model-matrix.docx
+++ b/SEM-model-matrix.docx
@@ -10,18 +10,18 @@
         <mc:AlternateContent>
           <mc:Choice Requires="wps">
             <w:drawing>
-              <wp:anchor distT="0" distB="0" distL="114300" distR="114300" simplePos="0" relativeHeight="251698176" behindDoc="0" locked="0" layoutInCell="1" allowOverlap="1" wp14:anchorId="453D1528" wp14:editId="59F8F3BE">
+              <wp:anchor distT="0" distB="0" distL="114300" distR="114300" simplePos="0" relativeHeight="251696128" behindDoc="0" locked="0" layoutInCell="1" allowOverlap="1" wp14:anchorId="3022D849" wp14:editId="18ED103E">
                 <wp:simplePos x="0" y="0"/>
                 <wp:positionH relativeFrom="column">
-                  <wp:posOffset>4267200</wp:posOffset>
+                  <wp:posOffset>2914651</wp:posOffset>
                 </wp:positionH>
                 <wp:positionV relativeFrom="paragraph">
-                  <wp:posOffset>2044701</wp:posOffset>
+                  <wp:posOffset>1285874</wp:posOffset>
                 </wp:positionV>
-                <wp:extent cx="1104900" cy="1270000"/>
-                <wp:effectExtent l="0" t="38100" r="57150" b="25400"/>
+                <wp:extent cx="54610" cy="2733675"/>
+                <wp:effectExtent l="19050" t="38100" r="59690" b="28575"/>
                 <wp:wrapNone/>
-                <wp:docPr id="754385793" name="Straight Arrow Connector 3"/>
+                <wp:docPr id="1953588832" name="Straight Arrow Connector 3"/>
                 <wp:cNvGraphicFramePr/>
                 <a:graphic xmlns:a="http://schemas.openxmlformats.org/drawingml/2006/main">
                   <a:graphicData uri="http://schemas.microsoft.com/office/word/2010/wordprocessingShape">
@@ -30,7 +30,7 @@
                       <wps:spPr>
                         <a:xfrm flipV="1">
                           <a:off x="0" y="0"/>
-                          <a:ext cx="1104900" cy="1270000"/>
+                          <a:ext cx="54610" cy="2733675"/>
                         </a:xfrm>
                         <a:prstGeom prst="straightConnector1">
                           <a:avLst/>
@@ -68,11 +68,11 @@
           </mc:Choice>
           <mc:Fallback>
             <w:pict>
-              <v:shapetype w14:anchorId="23CCD899" id="_x0000_t32" coordsize="21600,21600" o:spt="32" o:oned="t" path="m,l21600,21600e" filled="f">
+              <v:shapetype w14:anchorId="0625511D" id="_x0000_t32" coordsize="21600,21600" o:spt="32" o:oned="t" path="m,l21600,21600e" filled="f">
                 <v:path arrowok="t" fillok="f" o:connecttype="none"/>
                 <o:lock v:ext="edit" shapetype="t"/>
               </v:shapetype>
-              <v:shape id="Straight Arrow Connector 3" o:spid="_x0000_s1026" type="#_x0000_t32" style="position:absolute;margin-left:336pt;margin-top:161pt;width:87pt;height:100pt;flip:y;z-index:251698176;visibility:visible;mso-wrap-style:square;mso-width-percent:0;mso-height-percent:0;mso-wrap-distance-left:9pt;mso-wrap-distance-top:0;mso-wrap-distance-right:9pt;mso-wrap-distance-bottom:0;mso-position-horizontal:absolute;mso-position-horizontal-relative:text;mso-position-vertical:absolute;mso-position-vertical-relative:text;mso-width-percent:0;mso-height-percent:0;mso-width-relative:margin;mso-height-relative:margin" o:gfxdata="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" strokecolor="black [3200]" strokeweight=".5pt">
+              <v:shape id="Straight Arrow Connector 3" o:spid="_x0000_s1026" type="#_x0000_t32" style="position:absolute;margin-left:229.5pt;margin-top:101.25pt;width:4.3pt;height:215.25pt;flip:y;z-index:251696128;visibility:visible;mso-wrap-style:square;mso-width-percent:0;mso-height-percent:0;mso-wrap-distance-left:9pt;mso-wrap-distance-top:0;mso-wrap-distance-right:9pt;mso-wrap-distance-bottom:0;mso-position-horizontal:absolute;mso-position-horizontal-relative:text;mso-position-vertical:absolute;mso-position-vertical-relative:text;mso-width-percent:0;mso-height-percent:0;mso-width-relative:margin;mso-height-relative:margin" o:gfxdata="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" strokecolor="black [3200]" strokeweight=".5pt">
                 <v:stroke endarrow="block" joinstyle="miter"/>
               </v:shape>
             </w:pict>
@@ -86,27 +86,27 @@
         <mc:AlternateContent>
           <mc:Choice Requires="wps">
             <w:drawing>
-              <wp:anchor distT="0" distB="0" distL="114300" distR="114300" simplePos="0" relativeHeight="251696128" behindDoc="0" locked="0" layoutInCell="1" allowOverlap="1" wp14:anchorId="3022D849" wp14:editId="2CF66196">
+              <wp:anchor distT="0" distB="0" distL="114300" distR="114300" simplePos="0" relativeHeight="251679744" behindDoc="0" locked="0" layoutInCell="1" allowOverlap="1" wp14:anchorId="212C299D" wp14:editId="0A204484">
                 <wp:simplePos x="0" y="0"/>
-                <wp:positionH relativeFrom="column">
-                  <wp:posOffset>4222750</wp:posOffset>
+                <wp:positionH relativeFrom="margin">
+                  <wp:posOffset>3571875</wp:posOffset>
                 </wp:positionH>
                 <wp:positionV relativeFrom="paragraph">
-                  <wp:posOffset>1917701</wp:posOffset>
+                  <wp:posOffset>1076325</wp:posOffset>
                 </wp:positionV>
-                <wp:extent cx="812800" cy="501650"/>
-                <wp:effectExtent l="0" t="38100" r="63500" b="31750"/>
+                <wp:extent cx="1371600" cy="1193800"/>
+                <wp:effectExtent l="38100" t="38100" r="19050" b="25400"/>
                 <wp:wrapNone/>
-                <wp:docPr id="1953588832" name="Straight Arrow Connector 3"/>
+                <wp:docPr id="3504169" name="Straight Arrow Connector 3"/>
                 <wp:cNvGraphicFramePr/>
                 <a:graphic xmlns:a="http://schemas.openxmlformats.org/drawingml/2006/main">
                   <a:graphicData uri="http://schemas.microsoft.com/office/word/2010/wordprocessingShape">
                     <wps:wsp>
                       <wps:cNvCnPr/>
                       <wps:spPr>
-                        <a:xfrm flipV="1">
+                        <a:xfrm flipH="1" flipV="1">
                           <a:off x="0" y="0"/>
-                          <a:ext cx="812800" cy="501650"/>
+                          <a:ext cx="1371600" cy="1193800"/>
                         </a:xfrm>
                         <a:prstGeom prst="straightConnector1">
                           <a:avLst/>
@@ -144,8 +144,9 @@
           </mc:Choice>
           <mc:Fallback>
             <w:pict>
-              <v:shape w14:anchorId="7D0D6E1F" id="Straight Arrow Connector 3" o:spid="_x0000_s1026" type="#_x0000_t32" style="position:absolute;margin-left:332.5pt;margin-top:151pt;width:64pt;height:39.5pt;flip:y;z-index:251696128;visibility:visible;mso-wrap-style:square;mso-width-percent:0;mso-height-percent:0;mso-wrap-distance-left:9pt;mso-wrap-distance-top:0;mso-wrap-distance-right:9pt;mso-wrap-distance-bottom:0;mso-position-horizontal:absolute;mso-position-horizontal-relative:text;mso-position-vertical:absolute;mso-position-vertical-relative:text;mso-width-percent:0;mso-height-percent:0;mso-width-relative:margin;mso-height-relative:margin" o:gfxdata="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" strokecolor="black [3200]" strokeweight=".5pt">
+              <v:shape w14:anchorId="57AD3A97" id="Straight Arrow Connector 3" o:spid="_x0000_s1026" type="#_x0000_t32" style="position:absolute;margin-left:281.25pt;margin-top:84.75pt;width:108pt;height:94pt;flip:x y;z-index:251679744;visibility:visible;mso-wrap-style:square;mso-width-percent:0;mso-height-percent:0;mso-wrap-distance-left:9pt;mso-wrap-distance-top:0;mso-wrap-distance-right:9pt;mso-wrap-distance-bottom:0;mso-position-horizontal:absolute;mso-position-horizontal-relative:margin;mso-position-vertical:absolute;mso-position-vertical-relative:text;mso-width-percent:0;mso-height-percent:0;mso-width-relative:margin;mso-height-relative:margin" o:gfxdata="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" strokecolor="black [3200]" strokeweight=".5pt">
                 <v:stroke endarrow="block" joinstyle="miter"/>
+                <w10:wrap anchorx="margin"/>
               </v:shape>
             </w:pict>
           </mc:Fallback>
@@ -158,18 +159,18 @@
         <mc:AlternateContent>
           <mc:Choice Requires="wps">
             <w:drawing>
-              <wp:anchor distT="0" distB="0" distL="114300" distR="114300" simplePos="0" relativeHeight="251694080" behindDoc="0" locked="0" layoutInCell="1" allowOverlap="1" wp14:anchorId="305BAC67" wp14:editId="7F5C74B3">
+              <wp:anchor distT="0" distB="0" distL="114300" distR="114300" simplePos="0" relativeHeight="251698176" behindDoc="0" locked="0" layoutInCell="1" allowOverlap="1" wp14:anchorId="453D1528" wp14:editId="19613989">
                 <wp:simplePos x="0" y="0"/>
                 <wp:positionH relativeFrom="column">
-                  <wp:posOffset>4260850</wp:posOffset>
+                  <wp:posOffset>3152775</wp:posOffset>
                 </wp:positionH>
                 <wp:positionV relativeFrom="paragraph">
-                  <wp:posOffset>1619251</wp:posOffset>
+                  <wp:posOffset>3009900</wp:posOffset>
                 </wp:positionV>
-                <wp:extent cx="596900" cy="76200"/>
-                <wp:effectExtent l="0" t="57150" r="12700" b="19050"/>
+                <wp:extent cx="1047750" cy="1079500"/>
+                <wp:effectExtent l="0" t="38100" r="57150" b="25400"/>
                 <wp:wrapNone/>
-                <wp:docPr id="1903462187" name="Straight Arrow Connector 3"/>
+                <wp:docPr id="754385793" name="Straight Arrow Connector 3"/>
                 <wp:cNvGraphicFramePr/>
                 <a:graphic xmlns:a="http://schemas.openxmlformats.org/drawingml/2006/main">
                   <a:graphicData uri="http://schemas.microsoft.com/office/word/2010/wordprocessingShape">
@@ -178,12 +179,15 @@
                       <wps:spPr>
                         <a:xfrm flipV="1">
                           <a:off x="0" y="0"/>
-                          <a:ext cx="596900" cy="76200"/>
+                          <a:ext cx="1047750" cy="1079500"/>
                         </a:xfrm>
                         <a:prstGeom prst="straightConnector1">
                           <a:avLst/>
                         </a:prstGeom>
                         <a:ln>
+                          <a:solidFill>
+                            <a:schemeClr val="bg2"/>
+                          </a:solidFill>
                           <a:tailEnd type="triangle"/>
                         </a:ln>
                       </wps:spPr>
@@ -216,7 +220,7 @@
           </mc:Choice>
           <mc:Fallback>
             <w:pict>
-              <v:shape w14:anchorId="096B17A0" id="Straight Arrow Connector 3" o:spid="_x0000_s1026" type="#_x0000_t32" style="position:absolute;margin-left:335.5pt;margin-top:127.5pt;width:47pt;height:6pt;flip:y;z-index:251694080;visibility:visible;mso-wrap-style:square;mso-width-percent:0;mso-height-percent:0;mso-wrap-distance-left:9pt;mso-wrap-distance-top:0;mso-wrap-distance-right:9pt;mso-wrap-distance-bottom:0;mso-position-horizontal:absolute;mso-position-horizontal-relative:text;mso-position-vertical:absolute;mso-position-vertical-relative:text;mso-width-percent:0;mso-height-percent:0;mso-width-relative:margin;mso-height-relative:margin" o:gfxdata="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" strokecolor="black [3200]" strokeweight=".5pt">
+              <v:shape w14:anchorId="2AC86E95" id="Straight Arrow Connector 3" o:spid="_x0000_s1026" type="#_x0000_t32" style="position:absolute;margin-left:248.25pt;margin-top:237pt;width:82.5pt;height:85pt;flip:y;z-index:251698176;visibility:visible;mso-wrap-style:square;mso-width-percent:0;mso-height-percent:0;mso-wrap-distance-left:9pt;mso-wrap-distance-top:0;mso-wrap-distance-right:9pt;mso-wrap-distance-bottom:0;mso-position-horizontal:absolute;mso-position-horizontal-relative:text;mso-position-vertical:absolute;mso-position-vertical-relative:text;mso-width-percent:0;mso-height-percent:0;mso-width-relative:margin;mso-height-relative:margin" o:gfxdata="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" strokecolor="#e8e8e8 [3214]" strokeweight=".5pt">
                 <v:stroke endarrow="block" joinstyle="miter"/>
               </v:shape>
             </w:pict>
@@ -230,235 +234,18 @@
         <mc:AlternateContent>
           <mc:Choice Requires="wps">
             <w:drawing>
-              <wp:anchor distT="0" distB="0" distL="114300" distR="114300" simplePos="0" relativeHeight="251692032" behindDoc="0" locked="0" layoutInCell="1" allowOverlap="1" wp14:anchorId="16E8A81B" wp14:editId="183282F9">
+              <wp:anchor distT="0" distB="0" distL="114300" distR="114300" simplePos="0" relativeHeight="251685888" behindDoc="0" locked="0" layoutInCell="1" allowOverlap="1" wp14:anchorId="0250F3E6" wp14:editId="256BBB7E">
                 <wp:simplePos x="0" y="0"/>
-                <wp:positionH relativeFrom="column">
-                  <wp:posOffset>4203700</wp:posOffset>
+                <wp:positionH relativeFrom="margin">
+                  <wp:posOffset>4108450</wp:posOffset>
                 </wp:positionH>
                 <wp:positionV relativeFrom="paragraph">
-                  <wp:posOffset>641350</wp:posOffset>
-                </wp:positionV>
-                <wp:extent cx="844550" cy="577850"/>
-                <wp:effectExtent l="0" t="0" r="69850" b="50800"/>
-                <wp:wrapNone/>
-                <wp:docPr id="1852047316" name="Straight Arrow Connector 3"/>
-                <wp:cNvGraphicFramePr/>
-                <a:graphic xmlns:a="http://schemas.openxmlformats.org/drawingml/2006/main">
-                  <a:graphicData uri="http://schemas.microsoft.com/office/word/2010/wordprocessingShape">
-                    <wps:wsp>
-                      <wps:cNvCnPr/>
-                      <wps:spPr>
-                        <a:xfrm>
-                          <a:off x="0" y="0"/>
-                          <a:ext cx="844550" cy="577850"/>
-                        </a:xfrm>
-                        <a:prstGeom prst="straightConnector1">
-                          <a:avLst/>
-                        </a:prstGeom>
-                        <a:ln>
-                          <a:tailEnd type="triangle"/>
-                        </a:ln>
-                      </wps:spPr>
-                      <wps:style>
-                        <a:lnRef idx="1">
-                          <a:schemeClr val="dk1"/>
-                        </a:lnRef>
-                        <a:fillRef idx="0">
-                          <a:schemeClr val="dk1"/>
-                        </a:fillRef>
-                        <a:effectRef idx="0">
-                          <a:schemeClr val="dk1"/>
-                        </a:effectRef>
-                        <a:fontRef idx="minor">
-                          <a:schemeClr val="tx1"/>
-                        </a:fontRef>
-                      </wps:style>
-                      <wps:bodyPr/>
-                    </wps:wsp>
-                  </a:graphicData>
-                </a:graphic>
-                <wp14:sizeRelH relativeFrom="margin">
-                  <wp14:pctWidth>0</wp14:pctWidth>
-                </wp14:sizeRelH>
-                <wp14:sizeRelV relativeFrom="margin">
-                  <wp14:pctHeight>0</wp14:pctHeight>
-                </wp14:sizeRelV>
-              </wp:anchor>
-            </w:drawing>
-          </mc:Choice>
-          <mc:Fallback>
-            <w:pict>
-              <v:shape w14:anchorId="228B8FC6" id="Straight Arrow Connector 3" o:spid="_x0000_s1026" type="#_x0000_t32" style="position:absolute;margin-left:331pt;margin-top:50.5pt;width:66.5pt;height:45.5pt;z-index:251692032;visibility:visible;mso-wrap-style:square;mso-width-percent:0;mso-height-percent:0;mso-wrap-distance-left:9pt;mso-wrap-distance-top:0;mso-wrap-distance-right:9pt;mso-wrap-distance-bottom:0;mso-position-horizontal:absolute;mso-position-horizontal-relative:text;mso-position-vertical:absolute;mso-position-vertical-relative:text;mso-width-percent:0;mso-height-percent:0;mso-width-relative:margin;mso-height-relative:margin" o:gfxdata="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" strokecolor="black [3200]" strokeweight=".5pt">
-                <v:stroke endarrow="block" joinstyle="miter"/>
-              </v:shape>
-            </w:pict>
-          </mc:Fallback>
-        </mc:AlternateContent>
-      </w:r>
-      <w:r>
-        <w:rPr>
-          <w:noProof/>
-        </w:rPr>
-        <mc:AlternateContent>
-          <mc:Choice Requires="wps">
-            <w:drawing>
-              <wp:anchor distT="0" distB="0" distL="114300" distR="114300" simplePos="0" relativeHeight="251681792" behindDoc="0" locked="0" layoutInCell="1" allowOverlap="1" wp14:anchorId="37FAC705" wp14:editId="08F42C8F">
-                <wp:simplePos x="0" y="0"/>
-                <wp:positionH relativeFrom="column">
-                  <wp:posOffset>6242050</wp:posOffset>
-                </wp:positionH>
-                <wp:positionV relativeFrom="paragraph">
-                  <wp:posOffset>876300</wp:posOffset>
-                </wp:positionV>
-                <wp:extent cx="463550" cy="374650"/>
-                <wp:effectExtent l="38100" t="0" r="31750" b="63500"/>
-                <wp:wrapNone/>
-                <wp:docPr id="899951527" name="Straight Arrow Connector 3"/>
-                <wp:cNvGraphicFramePr/>
-                <a:graphic xmlns:a="http://schemas.openxmlformats.org/drawingml/2006/main">
-                  <a:graphicData uri="http://schemas.microsoft.com/office/word/2010/wordprocessingShape">
-                    <wps:wsp>
-                      <wps:cNvCnPr/>
-                      <wps:spPr>
-                        <a:xfrm flipH="1">
-                          <a:off x="0" y="0"/>
-                          <a:ext cx="463550" cy="374650"/>
-                        </a:xfrm>
-                        <a:prstGeom prst="straightConnector1">
-                          <a:avLst/>
-                        </a:prstGeom>
-                        <a:ln>
-                          <a:tailEnd type="triangle"/>
-                        </a:ln>
-                      </wps:spPr>
-                      <wps:style>
-                        <a:lnRef idx="1">
-                          <a:schemeClr val="dk1"/>
-                        </a:lnRef>
-                        <a:fillRef idx="0">
-                          <a:schemeClr val="dk1"/>
-                        </a:fillRef>
-                        <a:effectRef idx="0">
-                          <a:schemeClr val="dk1"/>
-                        </a:effectRef>
-                        <a:fontRef idx="minor">
-                          <a:schemeClr val="tx1"/>
-                        </a:fontRef>
-                      </wps:style>
-                      <wps:bodyPr/>
-                    </wps:wsp>
-                  </a:graphicData>
-                </a:graphic>
-                <wp14:sizeRelH relativeFrom="margin">
-                  <wp14:pctWidth>0</wp14:pctWidth>
-                </wp14:sizeRelH>
-                <wp14:sizeRelV relativeFrom="margin">
-                  <wp14:pctHeight>0</wp14:pctHeight>
-                </wp14:sizeRelV>
-              </wp:anchor>
-            </w:drawing>
-          </mc:Choice>
-          <mc:Fallback>
-            <w:pict>
-              <v:shape w14:anchorId="05B6A6FB" id="Straight Arrow Connector 3" o:spid="_x0000_s1026" type="#_x0000_t32" style="position:absolute;margin-left:491.5pt;margin-top:69pt;width:36.5pt;height:29.5pt;flip:x;z-index:251681792;visibility:visible;mso-wrap-style:square;mso-width-percent:0;mso-height-percent:0;mso-wrap-distance-left:9pt;mso-wrap-distance-top:0;mso-wrap-distance-right:9pt;mso-wrap-distance-bottom:0;mso-position-horizontal:absolute;mso-position-horizontal-relative:text;mso-position-vertical:absolute;mso-position-vertical-relative:text;mso-width-percent:0;mso-height-percent:0;mso-width-relative:margin;mso-height-relative:margin" o:gfxdata="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" strokecolor="black [3200]" strokeweight=".5pt">
-                <v:stroke endarrow="block" joinstyle="miter"/>
-              </v:shape>
-            </w:pict>
-          </mc:Fallback>
-        </mc:AlternateContent>
-      </w:r>
-      <w:r>
-        <w:rPr>
-          <w:noProof/>
-        </w:rPr>
-        <mc:AlternateContent>
-          <mc:Choice Requires="wps">
-            <w:drawing>
-              <wp:anchor distT="0" distB="0" distL="114300" distR="114300" simplePos="0" relativeHeight="251679744" behindDoc="0" locked="0" layoutInCell="1" allowOverlap="1" wp14:anchorId="212C299D" wp14:editId="4373100B">
-                <wp:simplePos x="0" y="0"/>
-                <wp:positionH relativeFrom="margin">
-                  <wp:posOffset>6102350</wp:posOffset>
-                </wp:positionH>
-                <wp:positionV relativeFrom="paragraph">
-                  <wp:posOffset>1943100</wp:posOffset>
-                </wp:positionV>
-                <wp:extent cx="590550" cy="336550"/>
-                <wp:effectExtent l="38100" t="38100" r="19050" b="25400"/>
-                <wp:wrapNone/>
-                <wp:docPr id="3504169" name="Straight Arrow Connector 3"/>
-                <wp:cNvGraphicFramePr/>
-                <a:graphic xmlns:a="http://schemas.openxmlformats.org/drawingml/2006/main">
-                  <a:graphicData uri="http://schemas.microsoft.com/office/word/2010/wordprocessingShape">
-                    <wps:wsp>
-                      <wps:cNvCnPr/>
-                      <wps:spPr>
-                        <a:xfrm flipH="1" flipV="1">
-                          <a:off x="0" y="0"/>
-                          <a:ext cx="590550" cy="336550"/>
-                        </a:xfrm>
-                        <a:prstGeom prst="straightConnector1">
-                          <a:avLst/>
-                        </a:prstGeom>
-                        <a:ln>
-                          <a:tailEnd type="triangle"/>
-                        </a:ln>
-                      </wps:spPr>
-                      <wps:style>
-                        <a:lnRef idx="1">
-                          <a:schemeClr val="dk1"/>
-                        </a:lnRef>
-                        <a:fillRef idx="0">
-                          <a:schemeClr val="dk1"/>
-                        </a:fillRef>
-                        <a:effectRef idx="0">
-                          <a:schemeClr val="dk1"/>
-                        </a:effectRef>
-                        <a:fontRef idx="minor">
-                          <a:schemeClr val="tx1"/>
-                        </a:fontRef>
-                      </wps:style>
-                      <wps:bodyPr/>
-                    </wps:wsp>
-                  </a:graphicData>
-                </a:graphic>
-                <wp14:sizeRelH relativeFrom="margin">
-                  <wp14:pctWidth>0</wp14:pctWidth>
-                </wp14:sizeRelH>
-                <wp14:sizeRelV relativeFrom="margin">
-                  <wp14:pctHeight>0</wp14:pctHeight>
-                </wp14:sizeRelV>
-              </wp:anchor>
-            </w:drawing>
-          </mc:Choice>
-          <mc:Fallback>
-            <w:pict>
-              <v:shape w14:anchorId="538AFB29" id="Straight Arrow Connector 3" o:spid="_x0000_s1026" type="#_x0000_t32" style="position:absolute;margin-left:480.5pt;margin-top:153pt;width:46.5pt;height:26.5pt;flip:x y;z-index:251679744;visibility:visible;mso-wrap-style:square;mso-width-percent:0;mso-height-percent:0;mso-wrap-distance-left:9pt;mso-wrap-distance-top:0;mso-wrap-distance-right:9pt;mso-wrap-distance-bottom:0;mso-position-horizontal:absolute;mso-position-horizontal-relative:margin;mso-position-vertical:absolute;mso-position-vertical-relative:text;mso-width-percent:0;mso-height-percent:0;mso-width-relative:margin;mso-height-relative:margin" o:gfxdata="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" strokecolor="black [3200]" strokeweight=".5pt">
-                <v:stroke endarrow="block" joinstyle="miter"/>
-                <w10:wrap anchorx="margin"/>
-              </v:shape>
-            </w:pict>
-          </mc:Fallback>
-        </mc:AlternateContent>
-      </w:r>
-      <w:r>
-        <w:rPr>
-          <w:noProof/>
-        </w:rPr>
-        <mc:AlternateContent>
-          <mc:Choice Requires="wps">
-            <w:drawing>
-              <wp:anchor distT="0" distB="0" distL="114300" distR="114300" simplePos="0" relativeHeight="251675648" behindDoc="0" locked="0" layoutInCell="1" allowOverlap="1" wp14:anchorId="088AB946" wp14:editId="3AAD4BCC">
-                <wp:simplePos x="0" y="0"/>
-                <wp:positionH relativeFrom="margin">
-                  <wp:align>right</wp:align>
-                </wp:positionH>
-                <wp:positionV relativeFrom="paragraph">
-                  <wp:posOffset>2165350</wp:posOffset>
+                  <wp:posOffset>2315210</wp:posOffset>
                 </wp:positionV>
                 <wp:extent cx="1511300" cy="609600"/>
                 <wp:effectExtent l="0" t="0" r="12700" b="19050"/>
                 <wp:wrapNone/>
-                <wp:docPr id="1136694841" name="Rectangle 1"/>
+                <wp:docPr id="578211749" name="Rectangle 1"/>
                 <wp:cNvGraphicFramePr/>
                 <a:graphic xmlns:a="http://schemas.openxmlformats.org/drawingml/2006/main">
                   <a:graphicData uri="http://schemas.microsoft.com/office/word/2010/wordprocessingShape">
@@ -496,7 +283,7 @@
                               <w:jc w:val="center"/>
                             </w:pPr>
                             <w:r>
-                              <w:t>Relative year</w:t>
+                              <w:t>Population crash</w:t>
                             </w:r>
                           </w:p>
                         </w:txbxContent>
@@ -515,7 +302,7 @@
           </mc:Choice>
           <mc:Fallback>
             <w:pict>
-              <v:rect w14:anchorId="088AB946" id="Rectangle 1" o:spid="_x0000_s1026" style="position:absolute;margin-left:67.8pt;margin-top:170.5pt;width:119pt;height:48pt;z-index:251675648;visibility:visible;mso-wrap-style:square;mso-wrap-distance-left:9pt;mso-wrap-distance-top:0;mso-wrap-distance-right:9pt;mso-wrap-distance-bottom:0;mso-position-horizontal:right;mso-position-horizontal-relative:margin;mso-position-vertical:absolute;mso-position-vertical-relative:text;v-text-anchor:middle" o:gfxdata="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" fillcolor="#156082 [3204]" strokecolor="#030e13 [484]" strokeweight="1pt">
+              <v:rect w14:anchorId="0250F3E6" id="Rectangle 1" o:spid="_x0000_s1026" style="position:absolute;margin-left:323.5pt;margin-top:182.3pt;width:119pt;height:48pt;z-index:251685888;visibility:visible;mso-wrap-style:square;mso-wrap-distance-left:9pt;mso-wrap-distance-top:0;mso-wrap-distance-right:9pt;mso-wrap-distance-bottom:0;mso-position-horizontal:absolute;mso-position-horizontal-relative:margin;mso-position-vertical:absolute;mso-position-vertical-relative:text;v-text-anchor:middle" o:gfxdata="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" fillcolor="#156082 [3204]" strokecolor="#030e13 [484]" strokeweight="1pt">
                 <v:textbox>
                   <w:txbxContent>
                     <w:p>
@@ -523,7 +310,7 @@
                         <w:jc w:val="center"/>
                       </w:pPr>
                       <w:r>
-                        <w:t>Relative year</w:t>
+                        <w:t>Population crash</w:t>
                       </w:r>
                     </w:p>
                   </w:txbxContent>
@@ -541,89 +328,70 @@
         <mc:AlternateContent>
           <mc:Choice Requires="wps">
             <w:drawing>
-              <wp:anchor distT="0" distB="0" distL="114300" distR="114300" simplePos="0" relativeHeight="251677696" behindDoc="0" locked="0" layoutInCell="1" allowOverlap="1" wp14:anchorId="69F09DF4" wp14:editId="0236D596">
+              <wp:anchor distT="0" distB="0" distL="114300" distR="114300" simplePos="0" relativeHeight="251694080" behindDoc="0" locked="0" layoutInCell="1" allowOverlap="1" wp14:anchorId="305BAC67" wp14:editId="6AC70FBE">
                 <wp:simplePos x="0" y="0"/>
-                <wp:positionH relativeFrom="margin">
-                  <wp:align>right</wp:align>
+                <wp:positionH relativeFrom="column">
+                  <wp:posOffset>1085850</wp:posOffset>
                 </wp:positionH>
                 <wp:positionV relativeFrom="paragraph">
-                  <wp:posOffset>621665</wp:posOffset>
+                  <wp:posOffset>1028700</wp:posOffset>
                 </wp:positionV>
-                <wp:extent cx="1511300" cy="609600"/>
-                <wp:effectExtent l="0" t="0" r="12700" b="19050"/>
+                <wp:extent cx="1162050" cy="1133475"/>
+                <wp:effectExtent l="0" t="38100" r="57150" b="28575"/>
                 <wp:wrapNone/>
-                <wp:docPr id="1315159884" name="Rectangle 1"/>
+                <wp:docPr id="1903462187" name="Straight Arrow Connector 3"/>
                 <wp:cNvGraphicFramePr/>
                 <a:graphic xmlns:a="http://schemas.openxmlformats.org/drawingml/2006/main">
                   <a:graphicData uri="http://schemas.microsoft.com/office/word/2010/wordprocessingShape">
                     <wps:wsp>
-                      <wps:cNvSpPr/>
+                      <wps:cNvCnPr/>
                       <wps:spPr>
-                        <a:xfrm>
+                        <a:xfrm flipV="1">
                           <a:off x="0" y="0"/>
-                          <a:ext cx="1511300" cy="609600"/>
+                          <a:ext cx="1162050" cy="1133475"/>
                         </a:xfrm>
-                        <a:prstGeom prst="rect">
+                        <a:prstGeom prst="straightConnector1">
                           <a:avLst/>
                         </a:prstGeom>
+                        <a:ln>
+                          <a:solidFill>
+                            <a:schemeClr val="bg1"/>
+                          </a:solidFill>
+                          <a:tailEnd type="triangle"/>
+                        </a:ln>
                       </wps:spPr>
                       <wps:style>
-                        <a:lnRef idx="2">
-                          <a:schemeClr val="accent1">
-                            <a:shade val="15000"/>
-                          </a:schemeClr>
+                        <a:lnRef idx="1">
+                          <a:schemeClr val="dk1"/>
                         </a:lnRef>
-                        <a:fillRef idx="1">
-                          <a:schemeClr val="accent1"/>
+                        <a:fillRef idx="0">
+                          <a:schemeClr val="dk1"/>
                         </a:fillRef>
                         <a:effectRef idx="0">
-                          <a:schemeClr val="accent1"/>
+                          <a:schemeClr val="dk1"/>
                         </a:effectRef>
                         <a:fontRef idx="minor">
-                          <a:schemeClr val="lt1"/>
+                          <a:schemeClr val="tx1"/>
                         </a:fontRef>
                       </wps:style>
-                      <wps:txbx>
-                        <w:txbxContent>
-                          <w:p>
-                            <w:pPr>
-                              <w:jc w:val="center"/>
-                            </w:pPr>
-                            <w:r>
-                              <w:t>Population count</w:t>
-                            </w:r>
-                          </w:p>
-                        </w:txbxContent>
-                      </wps:txbx>
-                      <wps:bodyPr rot="0" spcFirstLastPara="0" vertOverflow="overflow" horzOverflow="overflow" vert="horz" wrap="square" lIns="91440" tIns="45720" rIns="91440" bIns="45720" numCol="1" spcCol="0" rtlCol="0" fromWordArt="0" anchor="ctr" anchorCtr="0" forceAA="0" compatLnSpc="1">
-                        <a:prstTxWarp prst="textNoShape">
-                          <a:avLst/>
-                        </a:prstTxWarp>
-                        <a:noAutofit/>
-                      </wps:bodyPr>
+                      <wps:bodyPr/>
                     </wps:wsp>
                   </a:graphicData>
                 </a:graphic>
+                <wp14:sizeRelH relativeFrom="margin">
+                  <wp14:pctWidth>0</wp14:pctWidth>
+                </wp14:sizeRelH>
+                <wp14:sizeRelV relativeFrom="margin">
+                  <wp14:pctHeight>0</wp14:pctHeight>
+                </wp14:sizeRelV>
               </wp:anchor>
             </w:drawing>
           </mc:Choice>
           <mc:Fallback>
             <w:pict>
-              <v:rect w14:anchorId="69F09DF4" id="_x0000_s1027" style="position:absolute;margin-left:67.8pt;margin-top:48.95pt;width:119pt;height:48pt;z-index:251677696;visibility:visible;mso-wrap-style:square;mso-wrap-distance-left:9pt;mso-wrap-distance-top:0;mso-wrap-distance-right:9pt;mso-wrap-distance-bottom:0;mso-position-horizontal:right;mso-position-horizontal-relative:margin;mso-position-vertical:absolute;mso-position-vertical-relative:text;v-text-anchor:middle" o:gfxdata="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" fillcolor="#156082 [3204]" strokecolor="#030e13 [484]" strokeweight="1pt">
-                <v:textbox>
-                  <w:txbxContent>
-                    <w:p>
-                      <w:pPr>
-                        <w:jc w:val="center"/>
-                      </w:pPr>
-                      <w:r>
-                        <w:t>Population count</w:t>
-                      </w:r>
-                    </w:p>
-                  </w:txbxContent>
-                </v:textbox>
-                <w10:wrap anchorx="margin"/>
-              </v:rect>
+              <v:shape w14:anchorId="733EA988" id="Straight Arrow Connector 3" o:spid="_x0000_s1026" type="#_x0000_t32" style="position:absolute;margin-left:85.5pt;margin-top:81pt;width:91.5pt;height:89.25pt;flip:y;z-index:251694080;visibility:visible;mso-wrap-style:square;mso-width-percent:0;mso-height-percent:0;mso-wrap-distance-left:9pt;mso-wrap-distance-top:0;mso-wrap-distance-right:9pt;mso-wrap-distance-bottom:0;mso-position-horizontal:absolute;mso-position-horizontal-relative:text;mso-position-vertical:absolute;mso-position-vertical-relative:text;mso-width-percent:0;mso-height-percent:0;mso-width-relative:margin;mso-height-relative:margin" o:gfxdata="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" strokecolor="white [3212]" strokeweight=".5pt">
+                <v:stroke endarrow="block" joinstyle="miter"/>
+              </v:shape>
             </w:pict>
           </mc:Fallback>
         </mc:AlternateContent>
@@ -635,13 +403,13 @@
         <mc:AlternateContent>
           <mc:Choice Requires="wps">
             <w:drawing>
-              <wp:anchor distT="0" distB="0" distL="114300" distR="114300" simplePos="0" relativeHeight="251673600" behindDoc="0" locked="0" layoutInCell="1" allowOverlap="1" wp14:anchorId="397B23F8" wp14:editId="1928DA00">
+              <wp:anchor distT="0" distB="0" distL="114300" distR="114300" simplePos="0" relativeHeight="251673600" behindDoc="0" locked="0" layoutInCell="1" allowOverlap="1" wp14:anchorId="397B23F8" wp14:editId="5A6E5351">
                 <wp:simplePos x="0" y="0"/>
                 <wp:positionH relativeFrom="column">
-                  <wp:posOffset>4889500</wp:posOffset>
+                  <wp:posOffset>2184400</wp:posOffset>
                 </wp:positionH>
                 <wp:positionV relativeFrom="paragraph">
-                  <wp:posOffset>1054100</wp:posOffset>
+                  <wp:posOffset>222250</wp:posOffset>
                 </wp:positionV>
                 <wp:extent cx="1460500" cy="990600"/>
                 <wp:effectExtent l="0" t="0" r="25400" b="19050"/>
@@ -684,15 +452,10 @@
                               <w:jc w:val="center"/>
                             </w:pPr>
                             <w:r>
-                              <w:t>Recovery rate</w:t>
+                              <w:t xml:space="preserve">Recovery </w:t>
                             </w:r>
-                          </w:p>
-                          <w:p>
-                            <w:pPr>
-                              <w:jc w:val="center"/>
-                            </w:pPr>
                             <w:r>
-                              <w:t>(slope)</w:t>
+                              <w:t>status</w:t>
                             </w:r>
                           </w:p>
                         </w:txbxContent>
@@ -717,7 +480,7 @@
           </mc:Choice>
           <mc:Fallback>
             <w:pict>
-              <v:oval w14:anchorId="397B23F8" id="Oval 2" o:spid="_x0000_s1028" style="position:absolute;margin-left:385pt;margin-top:83pt;width:115pt;height:78pt;z-index:251673600;visibility:visible;mso-wrap-style:square;mso-width-percent:0;mso-height-percent:0;mso-wrap-distance-left:9pt;mso-wrap-distance-top:0;mso-wrap-distance-right:9pt;mso-wrap-distance-bottom:0;mso-position-horizontal:absolute;mso-position-horizontal-relative:text;mso-position-vertical:absolute;mso-position-vertical-relative:text;mso-width-percent:0;mso-height-percent:0;mso-width-relative:margin;mso-height-relative:margin;v-text-anchor:middle" o:gfxdata="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" fillcolor="#156082 [3204]" strokecolor="#030e13 [484]" strokeweight="1pt">
+              <v:oval w14:anchorId="397B23F8" id="Oval 2" o:spid="_x0000_s1027" style="position:absolute;margin-left:172pt;margin-top:17.5pt;width:115pt;height:78pt;z-index:251673600;visibility:visible;mso-wrap-style:square;mso-width-percent:0;mso-height-percent:0;mso-wrap-distance-left:9pt;mso-wrap-distance-top:0;mso-wrap-distance-right:9pt;mso-wrap-distance-bottom:0;mso-position-horizontal:absolute;mso-position-horizontal-relative:text;mso-position-vertical:absolute;mso-position-vertical-relative:text;mso-width-percent:0;mso-height-percent:0;mso-width-relative:margin;mso-height-relative:margin;v-text-anchor:middle" o:gfxdata="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" fillcolor="#156082 [3204]" strokecolor="#030e13 [484]" strokeweight="1pt">
                 <v:stroke joinstyle="miter"/>
                 <v:textbox>
                   <w:txbxContent>
@@ -726,15 +489,10 @@
                         <w:jc w:val="center"/>
                       </w:pPr>
                       <w:r>
-                        <w:t>Recovery rate</w:t>
+                        <w:t xml:space="preserve">Recovery </w:t>
                       </w:r>
-                    </w:p>
-                    <w:p>
-                      <w:pPr>
-                        <w:jc w:val="center"/>
-                      </w:pPr>
                       <w:r>
-                        <w:t>(slope)</w:t>
+                        <w:t>status</w:t>
                       </w:r>
                     </w:p>
                   </w:txbxContent>
@@ -751,27 +509,127 @@
         <mc:AlternateContent>
           <mc:Choice Requires="wps">
             <w:drawing>
-              <wp:anchor distT="0" distB="0" distL="114300" distR="114300" simplePos="0" relativeHeight="251667456" behindDoc="0" locked="0" layoutInCell="1" allowOverlap="1" wp14:anchorId="69D1230C" wp14:editId="0259FCAF">
+              <wp:anchor distT="0" distB="0" distL="114300" distR="114300" simplePos="0" relativeHeight="251687936" behindDoc="0" locked="0" layoutInCell="1" allowOverlap="1" wp14:anchorId="26E14248" wp14:editId="13E96F74">
+                <wp:simplePos x="0" y="0"/>
+                <wp:positionH relativeFrom="margin">
+                  <wp:posOffset>393700</wp:posOffset>
+                </wp:positionH>
+                <wp:positionV relativeFrom="paragraph">
+                  <wp:posOffset>2222500</wp:posOffset>
+                </wp:positionV>
+                <wp:extent cx="1511300" cy="609600"/>
+                <wp:effectExtent l="0" t="0" r="12700" b="19050"/>
+                <wp:wrapNone/>
+                <wp:docPr id="1536420642" name="Rectangle 1"/>
+                <wp:cNvGraphicFramePr/>
+                <a:graphic xmlns:a="http://schemas.openxmlformats.org/drawingml/2006/main">
+                  <a:graphicData uri="http://schemas.microsoft.com/office/word/2010/wordprocessingShape">
+                    <wps:wsp>
+                      <wps:cNvSpPr/>
+                      <wps:spPr>
+                        <a:xfrm>
+                          <a:off x="0" y="0"/>
+                          <a:ext cx="1511300" cy="609600"/>
+                        </a:xfrm>
+                        <a:prstGeom prst="rect">
+                          <a:avLst/>
+                        </a:prstGeom>
+                      </wps:spPr>
+                      <wps:style>
+                        <a:lnRef idx="2">
+                          <a:schemeClr val="accent1">
+                            <a:shade val="15000"/>
+                          </a:schemeClr>
+                        </a:lnRef>
+                        <a:fillRef idx="1">
+                          <a:schemeClr val="accent1"/>
+                        </a:fillRef>
+                        <a:effectRef idx="0">
+                          <a:schemeClr val="accent1"/>
+                        </a:effectRef>
+                        <a:fontRef idx="minor">
+                          <a:schemeClr val="lt1"/>
+                        </a:fontRef>
+                      </wps:style>
+                      <wps:txbx>
+                        <w:txbxContent>
+                          <w:p>
+                            <w:pPr>
+                              <w:jc w:val="center"/>
+                            </w:pPr>
+                            <w:r>
+                              <w:t>Mean</w:t>
+                            </w:r>
+                            <w:r>
+                              <w:t xml:space="preserve"> temperature</w:t>
+                            </w:r>
+                          </w:p>
+                        </w:txbxContent>
+                      </wps:txbx>
+                      <wps:bodyPr rot="0" spcFirstLastPara="0" vertOverflow="overflow" horzOverflow="overflow" vert="horz" wrap="square" lIns="91440" tIns="45720" rIns="91440" bIns="45720" numCol="1" spcCol="0" rtlCol="0" fromWordArt="0" anchor="ctr" anchorCtr="0" forceAA="0" compatLnSpc="1">
+                        <a:prstTxWarp prst="textNoShape">
+                          <a:avLst/>
+                        </a:prstTxWarp>
+                        <a:noAutofit/>
+                      </wps:bodyPr>
+                    </wps:wsp>
+                  </a:graphicData>
+                </a:graphic>
+              </wp:anchor>
+            </w:drawing>
+          </mc:Choice>
+          <mc:Fallback>
+            <w:pict>
+              <v:rect w14:anchorId="26E14248" id="_x0000_s1028" style="position:absolute;margin-left:31pt;margin-top:175pt;width:119pt;height:48pt;z-index:251687936;visibility:visible;mso-wrap-style:square;mso-wrap-distance-left:9pt;mso-wrap-distance-top:0;mso-wrap-distance-right:9pt;mso-wrap-distance-bottom:0;mso-position-horizontal:absolute;mso-position-horizontal-relative:margin;mso-position-vertical:absolute;mso-position-vertical-relative:text;v-text-anchor:middle" o:gfxdata="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" fillcolor="#156082 [3204]" strokecolor="#030e13 [484]" strokeweight="1pt">
+                <v:textbox>
+                  <w:txbxContent>
+                    <w:p>
+                      <w:pPr>
+                        <w:jc w:val="center"/>
+                      </w:pPr>
+                      <w:r>
+                        <w:t>Mean</w:t>
+                      </w:r>
+                      <w:r>
+                        <w:t xml:space="preserve"> temperature</w:t>
+                      </w:r>
+                    </w:p>
+                  </w:txbxContent>
+                </v:textbox>
+                <w10:wrap anchorx="margin"/>
+              </v:rect>
+            </w:pict>
+          </mc:Fallback>
+        </mc:AlternateContent>
+      </w:r>
+      <w:r>
+        <w:rPr>
+          <w:noProof/>
+        </w:rPr>
+        <mc:AlternateContent>
+          <mc:Choice Requires="wps">
+            <w:drawing>
+              <wp:anchor distT="0" distB="0" distL="114300" distR="114300" simplePos="0" relativeHeight="251665408" behindDoc="0" locked="0" layoutInCell="1" allowOverlap="1" wp14:anchorId="31F099DA" wp14:editId="516F9189">
                 <wp:simplePos x="0" y="0"/>
                 <wp:positionH relativeFrom="column">
-                  <wp:posOffset>1892300</wp:posOffset>
+                  <wp:posOffset>327024</wp:posOffset>
                 </wp:positionH>
                 <wp:positionV relativeFrom="paragraph">
-                  <wp:posOffset>704850</wp:posOffset>
+                  <wp:posOffset>4791075</wp:posOffset>
                 </wp:positionV>
-                <wp:extent cx="863600" cy="209550"/>
-                <wp:effectExtent l="38100" t="0" r="12700" b="76200"/>
+                <wp:extent cx="1825625" cy="1362075"/>
+                <wp:effectExtent l="0" t="38100" r="60325" b="28575"/>
                 <wp:wrapNone/>
-                <wp:docPr id="2022553693" name="Straight Arrow Connector 3"/>
+                <wp:docPr id="673913426" name="Straight Arrow Connector 3"/>
                 <wp:cNvGraphicFramePr/>
                 <a:graphic xmlns:a="http://schemas.openxmlformats.org/drawingml/2006/main">
                   <a:graphicData uri="http://schemas.microsoft.com/office/word/2010/wordprocessingShape">
                     <wps:wsp>
                       <wps:cNvCnPr/>
                       <wps:spPr>
-                        <a:xfrm flipH="1">
+                        <a:xfrm flipV="1">
                           <a:off x="0" y="0"/>
-                          <a:ext cx="863600" cy="209550"/>
+                          <a:ext cx="1825625" cy="1362075"/>
                         </a:xfrm>
                         <a:prstGeom prst="straightConnector1">
                           <a:avLst/>
@@ -809,7 +667,7 @@
           </mc:Choice>
           <mc:Fallback>
             <w:pict>
-              <v:shape w14:anchorId="3C3B2D11" id="Straight Arrow Connector 3" o:spid="_x0000_s1026" type="#_x0000_t32" style="position:absolute;margin-left:149pt;margin-top:55.5pt;width:68pt;height:16.5pt;flip:x;z-index:251667456;visibility:visible;mso-wrap-style:square;mso-width-percent:0;mso-height-percent:0;mso-wrap-distance-left:9pt;mso-wrap-distance-top:0;mso-wrap-distance-right:9pt;mso-wrap-distance-bottom:0;mso-position-horizontal:absolute;mso-position-horizontal-relative:text;mso-position-vertical:absolute;mso-position-vertical-relative:text;mso-width-percent:0;mso-height-percent:0;mso-width-relative:margin;mso-height-relative:margin" o:gfxdata="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" strokecolor="black [3200]" strokeweight=".5pt">
+              <v:shape w14:anchorId="6CC7026E" id="Straight Arrow Connector 3" o:spid="_x0000_s1026" type="#_x0000_t32" style="position:absolute;margin-left:25.75pt;margin-top:377.25pt;width:143.75pt;height:107.25pt;flip:y;z-index:251665408;visibility:visible;mso-wrap-style:square;mso-width-percent:0;mso-height-percent:0;mso-wrap-distance-left:9pt;mso-wrap-distance-top:0;mso-wrap-distance-right:9pt;mso-wrap-distance-bottom:0;mso-position-horizontal:absolute;mso-position-horizontal-relative:text;mso-position-vertical:absolute;mso-position-vertical-relative:text;mso-width-percent:0;mso-height-percent:0;mso-width-relative:margin;mso-height-relative:margin" o:gfxdata="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" strokecolor="black [3200]" strokeweight=".5pt">
                 <v:stroke endarrow="block" joinstyle="miter"/>
               </v:shape>
             </w:pict>
@@ -823,27 +681,27 @@
         <mc:AlternateContent>
           <mc:Choice Requires="wps">
             <w:drawing>
-              <wp:anchor distT="0" distB="0" distL="114300" distR="114300" simplePos="0" relativeHeight="251669504" behindDoc="0" locked="0" layoutInCell="1" allowOverlap="1" wp14:anchorId="49692450" wp14:editId="600364AD">
+              <wp:anchor distT="0" distB="0" distL="114300" distR="114300" simplePos="0" relativeHeight="251667456" behindDoc="0" locked="0" layoutInCell="1" allowOverlap="1" wp14:anchorId="69D1230C" wp14:editId="6B5665A5">
                 <wp:simplePos x="0" y="0"/>
                 <wp:positionH relativeFrom="column">
-                  <wp:posOffset>1898650</wp:posOffset>
+                  <wp:posOffset>1797050</wp:posOffset>
                 </wp:positionH>
                 <wp:positionV relativeFrom="paragraph">
-                  <wp:posOffset>920750</wp:posOffset>
+                  <wp:posOffset>5114925</wp:posOffset>
                 </wp:positionV>
-                <wp:extent cx="1035050" cy="489585"/>
-                <wp:effectExtent l="38100" t="0" r="31750" b="62865"/>
+                <wp:extent cx="622300" cy="981075"/>
+                <wp:effectExtent l="0" t="38100" r="63500" b="28575"/>
                 <wp:wrapNone/>
-                <wp:docPr id="377544786" name="Straight Arrow Connector 3"/>
+                <wp:docPr id="2022553693" name="Straight Arrow Connector 3"/>
                 <wp:cNvGraphicFramePr/>
                 <a:graphic xmlns:a="http://schemas.openxmlformats.org/drawingml/2006/main">
                   <a:graphicData uri="http://schemas.microsoft.com/office/word/2010/wordprocessingShape">
                     <wps:wsp>
                       <wps:cNvCnPr/>
                       <wps:spPr>
-                        <a:xfrm flipH="1">
+                        <a:xfrm flipV="1">
                           <a:off x="0" y="0"/>
-                          <a:ext cx="1035050" cy="489585"/>
+                          <a:ext cx="622300" cy="981075"/>
                         </a:xfrm>
                         <a:prstGeom prst="straightConnector1">
                           <a:avLst/>
@@ -881,7 +739,7 @@
           </mc:Choice>
           <mc:Fallback>
             <w:pict>
-              <v:shape w14:anchorId="5995B365" id="Straight Arrow Connector 3" o:spid="_x0000_s1026" type="#_x0000_t32" style="position:absolute;margin-left:149.5pt;margin-top:72.5pt;width:81.5pt;height:38.55pt;flip:x;z-index:251669504;visibility:visible;mso-wrap-style:square;mso-width-percent:0;mso-height-percent:0;mso-wrap-distance-left:9pt;mso-wrap-distance-top:0;mso-wrap-distance-right:9pt;mso-wrap-distance-bottom:0;mso-position-horizontal:absolute;mso-position-horizontal-relative:text;mso-position-vertical:absolute;mso-position-vertical-relative:text;mso-width-percent:0;mso-height-percent:0;mso-width-relative:margin;mso-height-relative:margin" o:gfxdata="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" strokecolor="black [3200]" strokeweight=".5pt">
+              <v:shape w14:anchorId="1B5BC8E3" id="Straight Arrow Connector 3" o:spid="_x0000_s1026" type="#_x0000_t32" style="position:absolute;margin-left:141.5pt;margin-top:402.75pt;width:49pt;height:77.25pt;flip:y;z-index:251667456;visibility:visible;mso-wrap-style:square;mso-width-percent:0;mso-height-percent:0;mso-wrap-distance-left:9pt;mso-wrap-distance-top:0;mso-wrap-distance-right:9pt;mso-wrap-distance-bottom:0;mso-position-horizontal:absolute;mso-position-horizontal-relative:text;mso-position-vertical:absolute;mso-position-vertical-relative:text;mso-width-percent:0;mso-height-percent:0;mso-width-relative:margin;mso-height-relative:margin" o:gfxdata="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" strokecolor="black [3200]" strokeweight=".5pt">
                 <v:stroke endarrow="block" joinstyle="miter"/>
               </v:shape>
             </w:pict>
@@ -895,13 +753,374 @@
         <mc:AlternateContent>
           <mc:Choice Requires="wps">
             <w:drawing>
-              <wp:anchor distT="0" distB="0" distL="114300" distR="114300" simplePos="0" relativeHeight="251663360" behindDoc="0" locked="0" layoutInCell="1" allowOverlap="1" wp14:anchorId="22069EB4" wp14:editId="703F3D91">
+              <wp:anchor distT="0" distB="0" distL="114300" distR="114300" simplePos="0" relativeHeight="251671552" behindDoc="0" locked="0" layoutInCell="1" allowOverlap="1" wp14:anchorId="5FB09E3F" wp14:editId="5318D8A8">
+                <wp:simplePos x="0" y="0"/>
+                <wp:positionH relativeFrom="column">
+                  <wp:posOffset>3114676</wp:posOffset>
+                </wp:positionH>
+                <wp:positionV relativeFrom="paragraph">
+                  <wp:posOffset>5153025</wp:posOffset>
+                </wp:positionV>
+                <wp:extent cx="152400" cy="1000125"/>
+                <wp:effectExtent l="38100" t="38100" r="19050" b="28575"/>
+                <wp:wrapNone/>
+                <wp:docPr id="1261733418" name="Straight Arrow Connector 3"/>
+                <wp:cNvGraphicFramePr/>
+                <a:graphic xmlns:a="http://schemas.openxmlformats.org/drawingml/2006/main">
+                  <a:graphicData uri="http://schemas.microsoft.com/office/word/2010/wordprocessingShape">
+                    <wps:wsp>
+                      <wps:cNvCnPr/>
+                      <wps:spPr>
+                        <a:xfrm flipH="1" flipV="1">
+                          <a:off x="0" y="0"/>
+                          <a:ext cx="152400" cy="1000125"/>
+                        </a:xfrm>
+                        <a:prstGeom prst="straightConnector1">
+                          <a:avLst/>
+                        </a:prstGeom>
+                        <a:ln>
+                          <a:tailEnd type="triangle"/>
+                        </a:ln>
+                      </wps:spPr>
+                      <wps:style>
+                        <a:lnRef idx="1">
+                          <a:schemeClr val="dk1"/>
+                        </a:lnRef>
+                        <a:fillRef idx="0">
+                          <a:schemeClr val="dk1"/>
+                        </a:fillRef>
+                        <a:effectRef idx="0">
+                          <a:schemeClr val="dk1"/>
+                        </a:effectRef>
+                        <a:fontRef idx="minor">
+                          <a:schemeClr val="tx1"/>
+                        </a:fontRef>
+                      </wps:style>
+                      <wps:bodyPr/>
+                    </wps:wsp>
+                  </a:graphicData>
+                </a:graphic>
+                <wp14:sizeRelH relativeFrom="margin">
+                  <wp14:pctWidth>0</wp14:pctWidth>
+                </wp14:sizeRelH>
+                <wp14:sizeRelV relativeFrom="margin">
+                  <wp14:pctHeight>0</wp14:pctHeight>
+                </wp14:sizeRelV>
+              </wp:anchor>
+            </w:drawing>
+          </mc:Choice>
+          <mc:Fallback>
+            <w:pict>
+              <v:shape w14:anchorId="517DF877" id="Straight Arrow Connector 3" o:spid="_x0000_s1026" type="#_x0000_t32" style="position:absolute;margin-left:245.25pt;margin-top:405.75pt;width:12pt;height:78.75pt;flip:x y;z-index:251671552;visibility:visible;mso-wrap-style:square;mso-width-percent:0;mso-height-percent:0;mso-wrap-distance-left:9pt;mso-wrap-distance-top:0;mso-wrap-distance-right:9pt;mso-wrap-distance-bottom:0;mso-position-horizontal:absolute;mso-position-horizontal-relative:text;mso-position-vertical:absolute;mso-position-vertical-relative:text;mso-width-percent:0;mso-height-percent:0;mso-width-relative:margin;mso-height-relative:margin" o:gfxdata="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" strokecolor="black [3200]" strokeweight=".5pt">
+                <v:stroke endarrow="block" joinstyle="miter"/>
+              </v:shape>
+            </w:pict>
+          </mc:Fallback>
+        </mc:AlternateContent>
+      </w:r>
+      <w:r>
+        <w:rPr>
+          <w:noProof/>
+        </w:rPr>
+        <mc:AlternateContent>
+          <mc:Choice Requires="wps">
+            <w:drawing>
+              <wp:anchor distT="0" distB="0" distL="114300" distR="114300" simplePos="0" relativeHeight="251669504" behindDoc="0" locked="0" layoutInCell="1" allowOverlap="1" wp14:anchorId="49692450" wp14:editId="17E6265D">
+                <wp:simplePos x="0" y="0"/>
+                <wp:positionH relativeFrom="column">
+                  <wp:posOffset>3657600</wp:posOffset>
+                </wp:positionH>
+                <wp:positionV relativeFrom="paragraph">
+                  <wp:posOffset>4905376</wp:posOffset>
+                </wp:positionV>
+                <wp:extent cx="920750" cy="1257300"/>
+                <wp:effectExtent l="38100" t="38100" r="31750" b="19050"/>
+                <wp:wrapNone/>
+                <wp:docPr id="377544786" name="Straight Arrow Connector 3"/>
+                <wp:cNvGraphicFramePr/>
+                <a:graphic xmlns:a="http://schemas.openxmlformats.org/drawingml/2006/main">
+                  <a:graphicData uri="http://schemas.microsoft.com/office/word/2010/wordprocessingShape">
+                    <wps:wsp>
+                      <wps:cNvCnPr/>
+                      <wps:spPr>
+                        <a:xfrm flipH="1" flipV="1">
+                          <a:off x="0" y="0"/>
+                          <a:ext cx="920750" cy="1257300"/>
+                        </a:xfrm>
+                        <a:prstGeom prst="straightConnector1">
+                          <a:avLst/>
+                        </a:prstGeom>
+                        <a:ln>
+                          <a:tailEnd type="triangle"/>
+                        </a:ln>
+                      </wps:spPr>
+                      <wps:style>
+                        <a:lnRef idx="1">
+                          <a:schemeClr val="dk1"/>
+                        </a:lnRef>
+                        <a:fillRef idx="0">
+                          <a:schemeClr val="dk1"/>
+                        </a:fillRef>
+                        <a:effectRef idx="0">
+                          <a:schemeClr val="dk1"/>
+                        </a:effectRef>
+                        <a:fontRef idx="minor">
+                          <a:schemeClr val="tx1"/>
+                        </a:fontRef>
+                      </wps:style>
+                      <wps:bodyPr/>
+                    </wps:wsp>
+                  </a:graphicData>
+                </a:graphic>
+                <wp14:sizeRelH relativeFrom="margin">
+                  <wp14:pctWidth>0</wp14:pctWidth>
+                </wp14:sizeRelH>
+                <wp14:sizeRelV relativeFrom="margin">
+                  <wp14:pctHeight>0</wp14:pctHeight>
+                </wp14:sizeRelV>
+              </wp:anchor>
+            </w:drawing>
+          </mc:Choice>
+          <mc:Fallback>
+            <w:pict>
+              <v:shape w14:anchorId="3E668DFF" id="Straight Arrow Connector 3" o:spid="_x0000_s1026" type="#_x0000_t32" style="position:absolute;margin-left:4in;margin-top:386.25pt;width:72.5pt;height:99pt;flip:x y;z-index:251669504;visibility:visible;mso-wrap-style:square;mso-width-percent:0;mso-height-percent:0;mso-wrap-distance-left:9pt;mso-wrap-distance-top:0;mso-wrap-distance-right:9pt;mso-wrap-distance-bottom:0;mso-position-horizontal:absolute;mso-position-horizontal-relative:text;mso-position-vertical:absolute;mso-position-vertical-relative:text;mso-width-percent:0;mso-height-percent:0;mso-width-relative:margin;mso-height-relative:margin" o:gfxdata="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" strokecolor="black [3200]" strokeweight=".5pt">
+                <v:stroke endarrow="block" joinstyle="miter"/>
+              </v:shape>
+            </w:pict>
+          </mc:Fallback>
+        </mc:AlternateContent>
+      </w:r>
+      <w:r>
+        <w:rPr>
+          <w:noProof/>
+        </w:rPr>
+        <mc:AlternateContent>
+          <mc:Choice Requires="wps">
+            <w:drawing>
+              <wp:anchor distT="0" distB="0" distL="114300" distR="114300" simplePos="0" relativeHeight="251664384" behindDoc="0" locked="0" layoutInCell="1" allowOverlap="1" wp14:anchorId="21099ACD" wp14:editId="0D0996F3">
                 <wp:simplePos x="0" y="0"/>
                 <wp:positionH relativeFrom="margin">
-                  <wp:posOffset>971550</wp:posOffset>
+                  <wp:align>center</wp:align>
                 </wp:positionH>
                 <wp:positionV relativeFrom="paragraph">
-                  <wp:posOffset>1358900</wp:posOffset>
+                  <wp:posOffset>4073525</wp:posOffset>
+                </wp:positionV>
+                <wp:extent cx="1460500" cy="990600"/>
+                <wp:effectExtent l="0" t="0" r="25400" b="19050"/>
+                <wp:wrapNone/>
+                <wp:docPr id="105997878" name="Oval 2"/>
+                <wp:cNvGraphicFramePr/>
+                <a:graphic xmlns:a="http://schemas.openxmlformats.org/drawingml/2006/main">
+                  <a:graphicData uri="http://schemas.microsoft.com/office/word/2010/wordprocessingShape">
+                    <wps:wsp>
+                      <wps:cNvSpPr/>
+                      <wps:spPr>
+                        <a:xfrm>
+                          <a:off x="0" y="0"/>
+                          <a:ext cx="1460500" cy="990600"/>
+                        </a:xfrm>
+                        <a:prstGeom prst="ellipse">
+                          <a:avLst/>
+                        </a:prstGeom>
+                      </wps:spPr>
+                      <wps:style>
+                        <a:lnRef idx="2">
+                          <a:schemeClr val="accent1">
+                            <a:shade val="15000"/>
+                          </a:schemeClr>
+                        </a:lnRef>
+                        <a:fillRef idx="1">
+                          <a:schemeClr val="accent1"/>
+                        </a:fillRef>
+                        <a:effectRef idx="0">
+                          <a:schemeClr val="accent1"/>
+                        </a:effectRef>
+                        <a:fontRef idx="minor">
+                          <a:schemeClr val="lt1"/>
+                        </a:fontRef>
+                      </wps:style>
+                      <wps:txbx>
+                        <w:txbxContent>
+                          <w:p>
+                            <w:pPr>
+                              <w:jc w:val="center"/>
+                            </w:pPr>
+                            <w:r>
+                              <w:t>Complexity</w:t>
+                            </w:r>
+                          </w:p>
+                        </w:txbxContent>
+                      </wps:txbx>
+                      <wps:bodyPr rot="0" spcFirstLastPara="0" vertOverflow="overflow" horzOverflow="overflow" vert="horz" wrap="square" lIns="91440" tIns="45720" rIns="91440" bIns="45720" numCol="1" spcCol="0" rtlCol="0" fromWordArt="0" anchor="ctr" anchorCtr="0" forceAA="0" compatLnSpc="1">
+                        <a:prstTxWarp prst="textNoShape">
+                          <a:avLst/>
+                        </a:prstTxWarp>
+                        <a:noAutofit/>
+                      </wps:bodyPr>
+                    </wps:wsp>
+                  </a:graphicData>
+                </a:graphic>
+                <wp14:sizeRelH relativeFrom="margin">
+                  <wp14:pctWidth>0</wp14:pctWidth>
+                </wp14:sizeRelH>
+                <wp14:sizeRelV relativeFrom="margin">
+                  <wp14:pctHeight>0</wp14:pctHeight>
+                </wp14:sizeRelV>
+              </wp:anchor>
+            </w:drawing>
+          </mc:Choice>
+          <mc:Fallback>
+            <w:pict>
+              <v:oval w14:anchorId="21099ACD" id="_x0000_s1029" style="position:absolute;margin-left:0;margin-top:320.75pt;width:115pt;height:78pt;z-index:251664384;visibility:visible;mso-wrap-style:square;mso-width-percent:0;mso-height-percent:0;mso-wrap-distance-left:9pt;mso-wrap-distance-top:0;mso-wrap-distance-right:9pt;mso-wrap-distance-bottom:0;mso-position-horizontal:center;mso-position-horizontal-relative:margin;mso-position-vertical:absolute;mso-position-vertical-relative:text;mso-width-percent:0;mso-height-percent:0;mso-width-relative:margin;mso-height-relative:margin;v-text-anchor:middle" o:gfxdata="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" fillcolor="#156082 [3204]" strokecolor="#030e13 [484]" strokeweight="1pt">
+                <v:stroke joinstyle="miter"/>
+                <v:textbox>
+                  <w:txbxContent>
+                    <w:p>
+                      <w:pPr>
+                        <w:jc w:val="center"/>
+                      </w:pPr>
+                      <w:r>
+                        <w:t>Complexity</w:t>
+                      </w:r>
+                    </w:p>
+                  </w:txbxContent>
+                </v:textbox>
+                <w10:wrap anchorx="margin"/>
+              </v:oval>
+            </w:pict>
+          </mc:Fallback>
+        </mc:AlternateContent>
+      </w:r>
+      <w:r>
+        <w:rPr>
+          <w:noProof/>
+        </w:rPr>
+        <mc:AlternateContent>
+          <mc:Choice Requires="wps">
+            <w:drawing>
+              <wp:anchor distT="0" distB="0" distL="114300" distR="114300" simplePos="0" relativeHeight="251700224" behindDoc="0" locked="0" layoutInCell="1" allowOverlap="1" wp14:anchorId="41A46D08" wp14:editId="52DB7BA8">
+                <wp:simplePos x="0" y="0"/>
+                <wp:positionH relativeFrom="margin">
+                  <wp:posOffset>4533900</wp:posOffset>
+                </wp:positionH>
+                <wp:positionV relativeFrom="paragraph">
+                  <wp:posOffset>6200774</wp:posOffset>
+                </wp:positionV>
+                <wp:extent cx="904875" cy="752475"/>
+                <wp:effectExtent l="0" t="0" r="28575" b="28575"/>
+                <wp:wrapNone/>
+                <wp:docPr id="89609809" name="Rectangle 1"/>
+                <wp:cNvGraphicFramePr/>
+                <a:graphic xmlns:a="http://schemas.openxmlformats.org/drawingml/2006/main">
+                  <a:graphicData uri="http://schemas.microsoft.com/office/word/2010/wordprocessingShape">
+                    <wps:wsp>
+                      <wps:cNvSpPr/>
+                      <wps:spPr>
+                        <a:xfrm>
+                          <a:off x="0" y="0"/>
+                          <a:ext cx="904875" cy="752475"/>
+                        </a:xfrm>
+                        <a:prstGeom prst="rect">
+                          <a:avLst/>
+                        </a:prstGeom>
+                      </wps:spPr>
+                      <wps:style>
+                        <a:lnRef idx="2">
+                          <a:schemeClr val="accent1">
+                            <a:shade val="15000"/>
+                          </a:schemeClr>
+                        </a:lnRef>
+                        <a:fillRef idx="1">
+                          <a:schemeClr val="accent1"/>
+                        </a:fillRef>
+                        <a:effectRef idx="0">
+                          <a:schemeClr val="accent1"/>
+                        </a:effectRef>
+                        <a:fontRef idx="minor">
+                          <a:schemeClr val="lt1"/>
+                        </a:fontRef>
+                      </wps:style>
+                      <wps:txbx>
+                        <w:txbxContent>
+                          <w:p>
+                            <w:pPr>
+                              <w:jc w:val="center"/>
+                              <w:rPr>
+                                <w:sz w:val="18"/>
+                                <w:szCs w:val="18"/>
+                              </w:rPr>
+                            </w:pPr>
+                            <w:r>
+                              <w:rPr>
+                                <w:sz w:val="18"/>
+                                <w:szCs w:val="18"/>
+                              </w:rPr>
+                              <w:t>Temperature Difference between max and min</w:t>
+                            </w:r>
+                          </w:p>
+                        </w:txbxContent>
+                      </wps:txbx>
+                      <wps:bodyPr rot="0" spcFirstLastPara="0" vertOverflow="overflow" horzOverflow="overflow" vert="horz" wrap="square" lIns="91440" tIns="45720" rIns="91440" bIns="45720" numCol="1" spcCol="0" rtlCol="0" fromWordArt="0" anchor="ctr" anchorCtr="0" forceAA="0" compatLnSpc="1">
+                        <a:prstTxWarp prst="textNoShape">
+                          <a:avLst/>
+                        </a:prstTxWarp>
+                        <a:noAutofit/>
+                      </wps:bodyPr>
+                    </wps:wsp>
+                  </a:graphicData>
+                </a:graphic>
+                <wp14:sizeRelH relativeFrom="margin">
+                  <wp14:pctWidth>0</wp14:pctWidth>
+                </wp14:sizeRelH>
+                <wp14:sizeRelV relativeFrom="margin">
+                  <wp14:pctHeight>0</wp14:pctHeight>
+                </wp14:sizeRelV>
+              </wp:anchor>
+            </w:drawing>
+          </mc:Choice>
+          <mc:Fallback>
+            <w:pict>
+              <v:rect w14:anchorId="41A46D08" id="_x0000_s1030" style="position:absolute;margin-left:357pt;margin-top:488.25pt;width:71.25pt;height:59.25pt;z-index:251700224;visibility:visible;mso-wrap-style:square;mso-width-percent:0;mso-height-percent:0;mso-wrap-distance-left:9pt;mso-wrap-distance-top:0;mso-wrap-distance-right:9pt;mso-wrap-distance-bottom:0;mso-position-horizontal:absolute;mso-position-horizontal-relative:margin;mso-position-vertical:absolute;mso-position-vertical-relative:text;mso-width-percent:0;mso-height-percent:0;mso-width-relative:margin;mso-height-relative:margin;v-text-anchor:middle" o:gfxdata="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" fillcolor="#156082 [3204]" strokecolor="#030e13 [484]" strokeweight="1pt">
+                <v:textbox>
+                  <w:txbxContent>
+                    <w:p>
+                      <w:pPr>
+                        <w:jc w:val="center"/>
+                        <w:rPr>
+                          <w:sz w:val="18"/>
+                          <w:szCs w:val="18"/>
+                        </w:rPr>
+                      </w:pPr>
+                      <w:r>
+                        <w:rPr>
+                          <w:sz w:val="18"/>
+                          <w:szCs w:val="18"/>
+                        </w:rPr>
+                        <w:t>Temperature Difference between max and min</w:t>
+                      </w:r>
+                    </w:p>
+                  </w:txbxContent>
+                </v:textbox>
+                <w10:wrap anchorx="margin"/>
+              </v:rect>
+            </w:pict>
+          </mc:Fallback>
+        </mc:AlternateContent>
+      </w:r>
+      <w:r>
+        <w:rPr>
+          <w:noProof/>
+        </w:rPr>
+        <mc:AlternateContent>
+          <mc:Choice Requires="wps">
+            <w:drawing>
+              <wp:anchor distT="0" distB="0" distL="114300" distR="114300" simplePos="0" relativeHeight="251663360" behindDoc="0" locked="0" layoutInCell="1" allowOverlap="1" wp14:anchorId="22069EB4" wp14:editId="5B614DFF">
+                <wp:simplePos x="0" y="0"/>
+                <wp:positionH relativeFrom="margin">
+                  <wp:posOffset>2895600</wp:posOffset>
+                </wp:positionH>
+                <wp:positionV relativeFrom="paragraph">
+                  <wp:posOffset>6188075</wp:posOffset>
                 </wp:positionV>
                 <wp:extent cx="869950" cy="463550"/>
                 <wp:effectExtent l="0" t="0" r="25400" b="12700"/>
@@ -977,7 +1196,7 @@
           </mc:Choice>
           <mc:Fallback>
             <w:pict>
-              <v:rect w14:anchorId="22069EB4" id="_x0000_s1029" style="position:absolute;margin-left:76.5pt;margin-top:107pt;width:68.5pt;height:36.5pt;z-index:251663360;visibility:visible;mso-wrap-style:square;mso-width-percent:0;mso-height-percent:0;mso-wrap-distance-left:9pt;mso-wrap-distance-top:0;mso-wrap-distance-right:9pt;mso-wrap-distance-bottom:0;mso-position-horizontal:absolute;mso-position-horizontal-relative:margin;mso-position-vertical:absolute;mso-position-vertical-relative:text;mso-width-percent:0;mso-height-percent:0;mso-width-relative:margin;mso-height-relative:margin;v-text-anchor:middle" o:gfxdata="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" fillcolor="#156082 [3204]" strokecolor="#030e13 [484]" strokeweight="1pt">
+              <v:rect w14:anchorId="22069EB4" id="_x0000_s1031" style="position:absolute;margin-left:228pt;margin-top:487.25pt;width:68.5pt;height:36.5pt;z-index:251663360;visibility:visible;mso-wrap-style:square;mso-width-percent:0;mso-height-percent:0;mso-wrap-distance-left:9pt;mso-wrap-distance-top:0;mso-wrap-distance-right:9pt;mso-wrap-distance-bottom:0;mso-position-horizontal:absolute;mso-position-horizontal-relative:margin;mso-position-vertical:absolute;mso-position-vertical-relative:text;mso-width-percent:0;mso-height-percent:0;mso-width-relative:margin;mso-height-relative:margin;v-text-anchor:middle" o:gfxdata="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" fillcolor="#156082 [3204]" strokecolor="#030e13 [484]" strokeweight="1pt">
                 <v:textbox>
                   <w:txbxContent>
                     <w:p>
@@ -1011,13 +1230,13 @@
         <mc:AlternateContent>
           <mc:Choice Requires="wps">
             <w:drawing>
-              <wp:anchor distT="0" distB="0" distL="114300" distR="114300" simplePos="0" relativeHeight="251661312" behindDoc="0" locked="0" layoutInCell="1" allowOverlap="1" wp14:anchorId="6011F5AA" wp14:editId="37B20E09">
+              <wp:anchor distT="0" distB="0" distL="114300" distR="114300" simplePos="0" relativeHeight="251661312" behindDoc="0" locked="0" layoutInCell="1" allowOverlap="1" wp14:anchorId="6011F5AA" wp14:editId="15286A69">
                 <wp:simplePos x="0" y="0"/>
                 <wp:positionH relativeFrom="margin">
-                  <wp:posOffset>1035050</wp:posOffset>
+                  <wp:posOffset>1282700</wp:posOffset>
                 </wp:positionH>
                 <wp:positionV relativeFrom="paragraph">
-                  <wp:posOffset>736600</wp:posOffset>
+                  <wp:posOffset>6169025</wp:posOffset>
                 </wp:positionV>
                 <wp:extent cx="825500" cy="463550"/>
                 <wp:effectExtent l="0" t="0" r="12700" b="12700"/>
@@ -1093,7 +1312,7 @@
           </mc:Choice>
           <mc:Fallback>
             <w:pict>
-              <v:rect w14:anchorId="6011F5AA" id="_x0000_s1030" style="position:absolute;margin-left:81.5pt;margin-top:58pt;width:65pt;height:36.5pt;z-index:251661312;visibility:visible;mso-wrap-style:square;mso-width-percent:0;mso-height-percent:0;mso-wrap-distance-left:9pt;mso-wrap-distance-top:0;mso-wrap-distance-right:9pt;mso-wrap-distance-bottom:0;mso-position-horizontal:absolute;mso-position-horizontal-relative:margin;mso-position-vertical:absolute;mso-position-vertical-relative:text;mso-width-percent:0;mso-height-percent:0;mso-width-relative:margin;mso-height-relative:margin;v-text-anchor:middle" o:gfxdata="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" fillcolor="#156082 [3204]" strokecolor="#030e13 [484]" strokeweight="1pt">
+              <v:rect w14:anchorId="6011F5AA" id="_x0000_s1032" style="position:absolute;margin-left:101pt;margin-top:485.75pt;width:65pt;height:36.5pt;z-index:251661312;visibility:visible;mso-wrap-style:square;mso-width-percent:0;mso-height-percent:0;mso-wrap-distance-left:9pt;mso-wrap-distance-top:0;mso-wrap-distance-right:9pt;mso-wrap-distance-bottom:0;mso-position-horizontal:absolute;mso-position-horizontal-relative:margin;mso-position-vertical:absolute;mso-position-vertical-relative:text;mso-width-percent:0;mso-height-percent:0;mso-width-relative:margin;mso-height-relative:margin;v-text-anchor:middle" o:gfxdata="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" fillcolor="#156082 [3204]" strokecolor="#030e13 [484]" strokeweight="1pt">
                 <v:textbox>
                   <w:txbxContent>
                     <w:p>
@@ -1127,13 +1346,13 @@
         <mc:AlternateContent>
           <mc:Choice Requires="wps">
             <w:drawing>
-              <wp:anchor distT="0" distB="0" distL="114300" distR="114300" simplePos="0" relativeHeight="251659264" behindDoc="0" locked="0" layoutInCell="1" allowOverlap="1" wp14:anchorId="65AC6D14" wp14:editId="7A500060">
+              <wp:anchor distT="0" distB="0" distL="114300" distR="114300" simplePos="0" relativeHeight="251659264" behindDoc="0" locked="0" layoutInCell="1" allowOverlap="1" wp14:anchorId="65AC6D14" wp14:editId="16B334C3">
                 <wp:simplePos x="0" y="0"/>
                 <wp:positionH relativeFrom="margin">
-                  <wp:posOffset>1016000</wp:posOffset>
+                  <wp:posOffset>-269875</wp:posOffset>
                 </wp:positionH>
                 <wp:positionV relativeFrom="paragraph">
-                  <wp:posOffset>76200</wp:posOffset>
+                  <wp:posOffset>6210300</wp:posOffset>
                 </wp:positionV>
                 <wp:extent cx="850900" cy="476250"/>
                 <wp:effectExtent l="0" t="0" r="25400" b="19050"/>
@@ -1179,12 +1398,35 @@
                                 <w:szCs w:val="18"/>
                               </w:rPr>
                             </w:pPr>
+                            <w:proofErr w:type="gramStart"/>
                             <w:r>
                               <w:rPr>
                                 <w:sz w:val="18"/>
                                 <w:szCs w:val="18"/>
                               </w:rPr>
-                              <w:t>Passage length</w:t>
+                              <w:t>Log(</w:t>
+                            </w:r>
+                            <w:proofErr w:type="gramEnd"/>
+                            <w:r>
+                              <w:rPr>
+                                <w:sz w:val="18"/>
+                                <w:szCs w:val="18"/>
+                              </w:rPr>
+                              <w:t>p</w:t>
+                            </w:r>
+                            <w:r>
+                              <w:rPr>
+                                <w:sz w:val="18"/>
+                                <w:szCs w:val="18"/>
+                              </w:rPr>
+                              <w:t>assage length</w:t>
+                            </w:r>
+                            <w:r>
+                              <w:rPr>
+                                <w:sz w:val="18"/>
+                                <w:szCs w:val="18"/>
+                              </w:rPr>
+                              <w:t>)</w:t>
                             </w:r>
                           </w:p>
                         </w:txbxContent>
@@ -1209,7 +1451,7 @@
           </mc:Choice>
           <mc:Fallback>
             <w:pict>
-              <v:rect w14:anchorId="65AC6D14" id="_x0000_s1031" style="position:absolute;margin-left:80pt;margin-top:6pt;width:67pt;height:37.5pt;z-index:251659264;visibility:visible;mso-wrap-style:square;mso-width-percent:0;mso-height-percent:0;mso-wrap-distance-left:9pt;mso-wrap-distance-top:0;mso-wrap-distance-right:9pt;mso-wrap-distance-bottom:0;mso-position-horizontal:absolute;mso-position-horizontal-relative:margin;mso-position-vertical:absolute;mso-position-vertical-relative:text;mso-width-percent:0;mso-height-percent:0;mso-width-relative:margin;mso-height-relative:margin;v-text-anchor:middle" o:gfxdata="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" fillcolor="#156082 [3204]" strokecolor="#030e13 [484]" strokeweight="1pt">
+              <v:rect w14:anchorId="65AC6D14" id="_x0000_s1033" style="position:absolute;margin-left:-21.25pt;margin-top:489pt;width:67pt;height:37.5pt;z-index:251659264;visibility:visible;mso-wrap-style:square;mso-width-percent:0;mso-height-percent:0;mso-wrap-distance-left:9pt;mso-wrap-distance-top:0;mso-wrap-distance-right:9pt;mso-wrap-distance-bottom:0;mso-position-horizontal:absolute;mso-position-horizontal-relative:margin;mso-position-vertical:absolute;mso-position-vertical-relative:text;mso-width-percent:0;mso-height-percent:0;mso-width-relative:margin;mso-height-relative:margin;v-text-anchor:middle" o:gfxdata="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" fillcolor="#156082 [3204]" strokecolor="#030e13 [484]" strokeweight="1pt">
                 <v:textbox>
                   <w:txbxContent>
                     <w:p>
@@ -1220,12 +1462,35 @@
                           <w:szCs w:val="18"/>
                         </w:rPr>
                       </w:pPr>
+                      <w:proofErr w:type="gramStart"/>
                       <w:r>
                         <w:rPr>
                           <w:sz w:val="18"/>
                           <w:szCs w:val="18"/>
                         </w:rPr>
-                        <w:t>Passage length</w:t>
+                        <w:t>Log(</w:t>
+                      </w:r>
+                      <w:proofErr w:type="gramEnd"/>
+                      <w:r>
+                        <w:rPr>
+                          <w:sz w:val="18"/>
+                          <w:szCs w:val="18"/>
+                        </w:rPr>
+                        <w:t>p</w:t>
+                      </w:r>
+                      <w:r>
+                        <w:rPr>
+                          <w:sz w:val="18"/>
+                          <w:szCs w:val="18"/>
+                        </w:rPr>
+                        <w:t>assage length</w:t>
+                      </w:r>
+                      <w:r>
+                        <w:rPr>
+                          <w:sz w:val="18"/>
+                          <w:szCs w:val="18"/>
+                        </w:rPr>
+                        <w:t>)</w:t>
                       </w:r>
                     </w:p>
                   </w:txbxContent>
@@ -1236,542 +1501,9 @@
           </mc:Fallback>
         </mc:AlternateContent>
       </w:r>
-      <w:r>
-        <w:rPr>
-          <w:noProof/>
-        </w:rPr>
-        <mc:AlternateContent>
-          <mc:Choice Requires="wps">
-            <w:drawing>
-              <wp:anchor distT="0" distB="0" distL="114300" distR="114300" simplePos="0" relativeHeight="251689984" behindDoc="0" locked="0" layoutInCell="1" allowOverlap="1" wp14:anchorId="011A2877" wp14:editId="15BDD22B">
-                <wp:simplePos x="0" y="0"/>
-                <wp:positionH relativeFrom="margin">
-                  <wp:posOffset>2724150</wp:posOffset>
-                </wp:positionH>
-                <wp:positionV relativeFrom="paragraph">
-                  <wp:posOffset>2965450</wp:posOffset>
-                </wp:positionV>
-                <wp:extent cx="1511300" cy="609600"/>
-                <wp:effectExtent l="0" t="0" r="12700" b="19050"/>
-                <wp:wrapNone/>
-                <wp:docPr id="1079134443" name="Rectangle 1"/>
-                <wp:cNvGraphicFramePr/>
-                <a:graphic xmlns:a="http://schemas.openxmlformats.org/drawingml/2006/main">
-                  <a:graphicData uri="http://schemas.microsoft.com/office/word/2010/wordprocessingShape">
-                    <wps:wsp>
-                      <wps:cNvSpPr/>
-                      <wps:spPr>
-                        <a:xfrm>
-                          <a:off x="0" y="0"/>
-                          <a:ext cx="1511300" cy="609600"/>
-                        </a:xfrm>
-                        <a:prstGeom prst="rect">
-                          <a:avLst/>
-                        </a:prstGeom>
-                      </wps:spPr>
-                      <wps:style>
-                        <a:lnRef idx="2">
-                          <a:schemeClr val="accent1">
-                            <a:shade val="15000"/>
-                          </a:schemeClr>
-                        </a:lnRef>
-                        <a:fillRef idx="1">
-                          <a:schemeClr val="accent1"/>
-                        </a:fillRef>
-                        <a:effectRef idx="0">
-                          <a:schemeClr val="accent1"/>
-                        </a:effectRef>
-                        <a:fontRef idx="minor">
-                          <a:schemeClr val="lt1"/>
-                        </a:fontRef>
-                      </wps:style>
-                      <wps:txbx>
-                        <w:txbxContent>
-                          <w:p>
-                            <w:pPr>
-                              <w:jc w:val="center"/>
-                            </w:pPr>
-                            <w:r>
-                              <w:t>Presence of standing water</w:t>
-                            </w:r>
-                          </w:p>
-                        </w:txbxContent>
-                      </wps:txbx>
-                      <wps:bodyPr rot="0" spcFirstLastPara="0" vertOverflow="overflow" horzOverflow="overflow" vert="horz" wrap="square" lIns="91440" tIns="45720" rIns="91440" bIns="45720" numCol="1" spcCol="0" rtlCol="0" fromWordArt="0" anchor="ctr" anchorCtr="0" forceAA="0" compatLnSpc="1">
-                        <a:prstTxWarp prst="textNoShape">
-                          <a:avLst/>
-                        </a:prstTxWarp>
-                        <a:noAutofit/>
-                      </wps:bodyPr>
-                    </wps:wsp>
-                  </a:graphicData>
-                </a:graphic>
-              </wp:anchor>
-            </w:drawing>
-          </mc:Choice>
-          <mc:Fallback>
-            <w:pict>
-              <v:rect w14:anchorId="011A2877" id="_x0000_s1032" style="position:absolute;margin-left:214.5pt;margin-top:233.5pt;width:119pt;height:48pt;z-index:251689984;visibility:visible;mso-wrap-style:square;mso-wrap-distance-left:9pt;mso-wrap-distance-top:0;mso-wrap-distance-right:9pt;mso-wrap-distance-bottom:0;mso-position-horizontal:absolute;mso-position-horizontal-relative:margin;mso-position-vertical:absolute;mso-position-vertical-relative:text;v-text-anchor:middle" o:gfxdata="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" fillcolor="#156082 [3204]" strokecolor="#030e13 [484]" strokeweight="1pt">
-                <v:textbox>
-                  <w:txbxContent>
-                    <w:p>
-                      <w:pPr>
-                        <w:jc w:val="center"/>
-                      </w:pPr>
-                      <w:r>
-                        <w:t>Presence of standing water</w:t>
-                      </w:r>
-                    </w:p>
-                  </w:txbxContent>
-                </v:textbox>
-                <w10:wrap anchorx="margin"/>
-              </v:rect>
-            </w:pict>
-          </mc:Fallback>
-        </mc:AlternateContent>
-      </w:r>
-      <w:r>
-        <w:rPr>
-          <w:noProof/>
-        </w:rPr>
-        <mc:AlternateContent>
-          <mc:Choice Requires="wps">
-            <w:drawing>
-              <wp:anchor distT="0" distB="0" distL="114300" distR="114300" simplePos="0" relativeHeight="251687936" behindDoc="0" locked="0" layoutInCell="1" allowOverlap="1" wp14:anchorId="26E14248" wp14:editId="2A0FE3E0">
-                <wp:simplePos x="0" y="0"/>
-                <wp:positionH relativeFrom="margin">
-                  <wp:posOffset>2717800</wp:posOffset>
-                </wp:positionH>
-                <wp:positionV relativeFrom="paragraph">
-                  <wp:posOffset>2165350</wp:posOffset>
-                </wp:positionV>
-                <wp:extent cx="1511300" cy="609600"/>
-                <wp:effectExtent l="0" t="0" r="12700" b="19050"/>
-                <wp:wrapNone/>
-                <wp:docPr id="1536420642" name="Rectangle 1"/>
-                <wp:cNvGraphicFramePr/>
-                <a:graphic xmlns:a="http://schemas.openxmlformats.org/drawingml/2006/main">
-                  <a:graphicData uri="http://schemas.microsoft.com/office/word/2010/wordprocessingShape">
-                    <wps:wsp>
-                      <wps:cNvSpPr/>
-                      <wps:spPr>
-                        <a:xfrm>
-                          <a:off x="0" y="0"/>
-                          <a:ext cx="1511300" cy="609600"/>
-                        </a:xfrm>
-                        <a:prstGeom prst="rect">
-                          <a:avLst/>
-                        </a:prstGeom>
-                      </wps:spPr>
-                      <wps:style>
-                        <a:lnRef idx="2">
-                          <a:schemeClr val="accent1">
-                            <a:shade val="15000"/>
-                          </a:schemeClr>
-                        </a:lnRef>
-                        <a:fillRef idx="1">
-                          <a:schemeClr val="accent1"/>
-                        </a:fillRef>
-                        <a:effectRef idx="0">
-                          <a:schemeClr val="accent1"/>
-                        </a:effectRef>
-                        <a:fontRef idx="minor">
-                          <a:schemeClr val="lt1"/>
-                        </a:fontRef>
-                      </wps:style>
-                      <wps:txbx>
-                        <w:txbxContent>
-                          <w:p>
-                            <w:pPr>
-                              <w:jc w:val="center"/>
-                            </w:pPr>
-                            <w:r>
-                              <w:t>Minimum temperature</w:t>
-                            </w:r>
-                          </w:p>
-                        </w:txbxContent>
-                      </wps:txbx>
-                      <wps:bodyPr rot="0" spcFirstLastPara="0" vertOverflow="overflow" horzOverflow="overflow" vert="horz" wrap="square" lIns="91440" tIns="45720" rIns="91440" bIns="45720" numCol="1" spcCol="0" rtlCol="0" fromWordArt="0" anchor="ctr" anchorCtr="0" forceAA="0" compatLnSpc="1">
-                        <a:prstTxWarp prst="textNoShape">
-                          <a:avLst/>
-                        </a:prstTxWarp>
-                        <a:noAutofit/>
-                      </wps:bodyPr>
-                    </wps:wsp>
-                  </a:graphicData>
-                </a:graphic>
-              </wp:anchor>
-            </w:drawing>
-          </mc:Choice>
-          <mc:Fallback>
-            <w:pict>
-              <v:rect w14:anchorId="26E14248" id="_x0000_s1033" style="position:absolute;margin-left:214pt;margin-top:170.5pt;width:119pt;height:48pt;z-index:251687936;visibility:visible;mso-wrap-style:square;mso-wrap-distance-left:9pt;mso-wrap-distance-top:0;mso-wrap-distance-right:9pt;mso-wrap-distance-bottom:0;mso-position-horizontal:absolute;mso-position-horizontal-relative:margin;mso-position-vertical:absolute;mso-position-vertical-relative:text;v-text-anchor:middle" o:gfxdata="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" fillcolor="#156082 [3204]" strokecolor="#030e13 [484]" strokeweight="1pt">
-                <v:textbox>
-                  <w:txbxContent>
-                    <w:p>
-                      <w:pPr>
-                        <w:jc w:val="center"/>
-                      </w:pPr>
-                      <w:r>
-                        <w:t>Minimum temperature</w:t>
-                      </w:r>
-                    </w:p>
-                  </w:txbxContent>
-                </v:textbox>
-                <w10:wrap anchorx="margin"/>
-              </v:rect>
-            </w:pict>
-          </mc:Fallback>
-        </mc:AlternateContent>
-      </w:r>
-      <w:r>
-        <w:rPr>
-          <w:noProof/>
-        </w:rPr>
-        <mc:AlternateContent>
-          <mc:Choice Requires="wps">
-            <w:drawing>
-              <wp:anchor distT="0" distB="0" distL="114300" distR="114300" simplePos="0" relativeHeight="251685888" behindDoc="0" locked="0" layoutInCell="1" allowOverlap="1" wp14:anchorId="0250F3E6" wp14:editId="004EFF3C">
-                <wp:simplePos x="0" y="0"/>
-                <wp:positionH relativeFrom="margin">
-                  <wp:posOffset>2730500</wp:posOffset>
-                </wp:positionH>
-                <wp:positionV relativeFrom="paragraph">
-                  <wp:posOffset>1410335</wp:posOffset>
-                </wp:positionV>
-                <wp:extent cx="1511300" cy="609600"/>
-                <wp:effectExtent l="0" t="0" r="12700" b="19050"/>
-                <wp:wrapNone/>
-                <wp:docPr id="578211749" name="Rectangle 1"/>
-                <wp:cNvGraphicFramePr/>
-                <a:graphic xmlns:a="http://schemas.openxmlformats.org/drawingml/2006/main">
-                  <a:graphicData uri="http://schemas.microsoft.com/office/word/2010/wordprocessingShape">
-                    <wps:wsp>
-                      <wps:cNvSpPr/>
-                      <wps:spPr>
-                        <a:xfrm>
-                          <a:off x="0" y="0"/>
-                          <a:ext cx="1511300" cy="609600"/>
-                        </a:xfrm>
-                        <a:prstGeom prst="rect">
-                          <a:avLst/>
-                        </a:prstGeom>
-                      </wps:spPr>
-                      <wps:style>
-                        <a:lnRef idx="2">
-                          <a:schemeClr val="accent1">
-                            <a:shade val="15000"/>
-                          </a:schemeClr>
-                        </a:lnRef>
-                        <a:fillRef idx="1">
-                          <a:schemeClr val="accent1"/>
-                        </a:fillRef>
-                        <a:effectRef idx="0">
-                          <a:schemeClr val="accent1"/>
-                        </a:effectRef>
-                        <a:fontRef idx="minor">
-                          <a:schemeClr val="lt1"/>
-                        </a:fontRef>
-                      </wps:style>
-                      <wps:txbx>
-                        <w:txbxContent>
-                          <w:p>
-                            <w:pPr>
-                              <w:jc w:val="center"/>
-                            </w:pPr>
-                            <w:r>
-                              <w:t xml:space="preserve">Population </w:t>
-                            </w:r>
-                            <w:r>
-                              <w:t>crash</w:t>
-                            </w:r>
-                          </w:p>
-                        </w:txbxContent>
-                      </wps:txbx>
-                      <wps:bodyPr rot="0" spcFirstLastPara="0" vertOverflow="overflow" horzOverflow="overflow" vert="horz" wrap="square" lIns="91440" tIns="45720" rIns="91440" bIns="45720" numCol="1" spcCol="0" rtlCol="0" fromWordArt="0" anchor="ctr" anchorCtr="0" forceAA="0" compatLnSpc="1">
-                        <a:prstTxWarp prst="textNoShape">
-                          <a:avLst/>
-                        </a:prstTxWarp>
-                        <a:noAutofit/>
-                      </wps:bodyPr>
-                    </wps:wsp>
-                  </a:graphicData>
-                </a:graphic>
-              </wp:anchor>
-            </w:drawing>
-          </mc:Choice>
-          <mc:Fallback>
-            <w:pict>
-              <v:rect w14:anchorId="0250F3E6" id="_x0000_s1034" style="position:absolute;margin-left:215pt;margin-top:111.05pt;width:119pt;height:48pt;z-index:251685888;visibility:visible;mso-wrap-style:square;mso-wrap-distance-left:9pt;mso-wrap-distance-top:0;mso-wrap-distance-right:9pt;mso-wrap-distance-bottom:0;mso-position-horizontal:absolute;mso-position-horizontal-relative:margin;mso-position-vertical:absolute;mso-position-vertical-relative:text;v-text-anchor:middle" o:gfxdata="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" fillcolor="#156082 [3204]" strokecolor="#030e13 [484]" strokeweight="1pt">
-                <v:textbox>
-                  <w:txbxContent>
-                    <w:p>
-                      <w:pPr>
-                        <w:jc w:val="center"/>
-                      </w:pPr>
-                      <w:r>
-                        <w:t xml:space="preserve">Population </w:t>
-                      </w:r>
-                      <w:r>
-                        <w:t>crash</w:t>
-                      </w:r>
-                    </w:p>
-                  </w:txbxContent>
-                </v:textbox>
-                <w10:wrap anchorx="margin"/>
-              </v:rect>
-            </w:pict>
-          </mc:Fallback>
-        </mc:AlternateContent>
-      </w:r>
-      <w:r>
-        <w:rPr>
-          <w:noProof/>
-        </w:rPr>
-        <mc:AlternateContent>
-          <mc:Choice Requires="wps">
-            <w:drawing>
-              <wp:anchor distT="0" distB="0" distL="114300" distR="114300" simplePos="0" relativeHeight="251671552" behindDoc="0" locked="0" layoutInCell="1" allowOverlap="1" wp14:anchorId="5FB09E3F" wp14:editId="76DCCA52">
-                <wp:simplePos x="0" y="0"/>
-                <wp:positionH relativeFrom="column">
-                  <wp:posOffset>3434080</wp:posOffset>
-                </wp:positionH>
-                <wp:positionV relativeFrom="paragraph">
-                  <wp:posOffset>1047115</wp:posOffset>
-                </wp:positionV>
-                <wp:extent cx="45719" cy="362585"/>
-                <wp:effectExtent l="38100" t="0" r="88265" b="56515"/>
-                <wp:wrapNone/>
-                <wp:docPr id="1261733418" name="Straight Arrow Connector 3"/>
-                <wp:cNvGraphicFramePr/>
-                <a:graphic xmlns:a="http://schemas.openxmlformats.org/drawingml/2006/main">
-                  <a:graphicData uri="http://schemas.microsoft.com/office/word/2010/wordprocessingShape">
-                    <wps:wsp>
-                      <wps:cNvCnPr/>
-                      <wps:spPr>
-                        <a:xfrm>
-                          <a:off x="0" y="0"/>
-                          <a:ext cx="45719" cy="362585"/>
-                        </a:xfrm>
-                        <a:prstGeom prst="straightConnector1">
-                          <a:avLst/>
-                        </a:prstGeom>
-                        <a:ln>
-                          <a:tailEnd type="triangle"/>
-                        </a:ln>
-                      </wps:spPr>
-                      <wps:style>
-                        <a:lnRef idx="1">
-                          <a:schemeClr val="dk1"/>
-                        </a:lnRef>
-                        <a:fillRef idx="0">
-                          <a:schemeClr val="dk1"/>
-                        </a:fillRef>
-                        <a:effectRef idx="0">
-                          <a:schemeClr val="dk1"/>
-                        </a:effectRef>
-                        <a:fontRef idx="minor">
-                          <a:schemeClr val="tx1"/>
-                        </a:fontRef>
-                      </wps:style>
-                      <wps:bodyPr/>
-                    </wps:wsp>
-                  </a:graphicData>
-                </a:graphic>
-                <wp14:sizeRelH relativeFrom="margin">
-                  <wp14:pctWidth>0</wp14:pctWidth>
-                </wp14:sizeRelH>
-                <wp14:sizeRelV relativeFrom="margin">
-                  <wp14:pctHeight>0</wp14:pctHeight>
-                </wp14:sizeRelV>
-              </wp:anchor>
-            </w:drawing>
-          </mc:Choice>
-          <mc:Fallback>
-            <w:pict>
-              <v:shape w14:anchorId="3CCA58A8" id="Straight Arrow Connector 3" o:spid="_x0000_s1026" type="#_x0000_t32" style="position:absolute;margin-left:270.4pt;margin-top:82.45pt;width:3.6pt;height:28.55pt;z-index:251671552;visibility:visible;mso-wrap-style:square;mso-width-percent:0;mso-height-percent:0;mso-wrap-distance-left:9pt;mso-wrap-distance-top:0;mso-wrap-distance-right:9pt;mso-wrap-distance-bottom:0;mso-position-horizontal:absolute;mso-position-horizontal-relative:text;mso-position-vertical:absolute;mso-position-vertical-relative:text;mso-width-percent:0;mso-height-percent:0;mso-width-relative:margin;mso-height-relative:margin" o:gfxdata="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" strokecolor="black [3200]" strokeweight=".5pt">
-                <v:stroke endarrow="block" joinstyle="miter"/>
-              </v:shape>
-            </w:pict>
-          </mc:Fallback>
-        </mc:AlternateContent>
-      </w:r>
-      <w:r>
-        <w:rPr>
-          <w:noProof/>
-        </w:rPr>
-        <mc:AlternateContent>
-          <mc:Choice Requires="wps">
-            <w:drawing>
-              <wp:anchor distT="0" distB="0" distL="114300" distR="114300" simplePos="0" relativeHeight="251664384" behindDoc="0" locked="0" layoutInCell="1" allowOverlap="1" wp14:anchorId="21099ACD" wp14:editId="49D93A5C">
-                <wp:simplePos x="0" y="0"/>
-                <wp:positionH relativeFrom="margin">
-                  <wp:posOffset>2755900</wp:posOffset>
-                </wp:positionH>
-                <wp:positionV relativeFrom="paragraph">
-                  <wp:posOffset>44450</wp:posOffset>
-                </wp:positionV>
-                <wp:extent cx="1460500" cy="990600"/>
-                <wp:effectExtent l="0" t="0" r="25400" b="19050"/>
-                <wp:wrapNone/>
-                <wp:docPr id="105997878" name="Oval 2"/>
-                <wp:cNvGraphicFramePr/>
-                <a:graphic xmlns:a="http://schemas.openxmlformats.org/drawingml/2006/main">
-                  <a:graphicData uri="http://schemas.microsoft.com/office/word/2010/wordprocessingShape">
-                    <wps:wsp>
-                      <wps:cNvSpPr/>
-                      <wps:spPr>
-                        <a:xfrm>
-                          <a:off x="0" y="0"/>
-                          <a:ext cx="1460500" cy="990600"/>
-                        </a:xfrm>
-                        <a:prstGeom prst="ellipse">
-                          <a:avLst/>
-                        </a:prstGeom>
-                      </wps:spPr>
-                      <wps:style>
-                        <a:lnRef idx="2">
-                          <a:schemeClr val="accent1">
-                            <a:shade val="15000"/>
-                          </a:schemeClr>
-                        </a:lnRef>
-                        <a:fillRef idx="1">
-                          <a:schemeClr val="accent1"/>
-                        </a:fillRef>
-                        <a:effectRef idx="0">
-                          <a:schemeClr val="accent1"/>
-                        </a:effectRef>
-                        <a:fontRef idx="minor">
-                          <a:schemeClr val="lt1"/>
-                        </a:fontRef>
-                      </wps:style>
-                      <wps:txbx>
-                        <w:txbxContent>
-                          <w:p>
-                            <w:pPr>
-                              <w:jc w:val="center"/>
-                            </w:pPr>
-                            <w:r>
-                              <w:t>Complexity</w:t>
-                            </w:r>
-                          </w:p>
-                        </w:txbxContent>
-                      </wps:txbx>
-                      <wps:bodyPr rot="0" spcFirstLastPara="0" vertOverflow="overflow" horzOverflow="overflow" vert="horz" wrap="square" lIns="91440" tIns="45720" rIns="91440" bIns="45720" numCol="1" spcCol="0" rtlCol="0" fromWordArt="0" anchor="ctr" anchorCtr="0" forceAA="0" compatLnSpc="1">
-                        <a:prstTxWarp prst="textNoShape">
-                          <a:avLst/>
-                        </a:prstTxWarp>
-                        <a:noAutofit/>
-                      </wps:bodyPr>
-                    </wps:wsp>
-                  </a:graphicData>
-                </a:graphic>
-                <wp14:sizeRelH relativeFrom="margin">
-                  <wp14:pctWidth>0</wp14:pctWidth>
-                </wp14:sizeRelH>
-                <wp14:sizeRelV relativeFrom="margin">
-                  <wp14:pctHeight>0</wp14:pctHeight>
-                </wp14:sizeRelV>
-              </wp:anchor>
-            </w:drawing>
-          </mc:Choice>
-          <mc:Fallback>
-            <w:pict>
-              <v:oval w14:anchorId="21099ACD" id="_x0000_s1035" style="position:absolute;margin-left:217pt;margin-top:3.5pt;width:115pt;height:78pt;z-index:251664384;visibility:visible;mso-wrap-style:square;mso-width-percent:0;mso-height-percent:0;mso-wrap-distance-left:9pt;mso-wrap-distance-top:0;mso-wrap-distance-right:9pt;mso-wrap-distance-bottom:0;mso-position-horizontal:absolute;mso-position-horizontal-relative:margin;mso-position-vertical:absolute;mso-position-vertical-relative:text;mso-width-percent:0;mso-height-percent:0;mso-width-relative:margin;mso-height-relative:margin;v-text-anchor:middle" o:gfxdata="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" fillcolor="#156082 [3204]" strokecolor="#030e13 [484]" strokeweight="1pt">
-                <v:stroke joinstyle="miter"/>
-                <v:textbox>
-                  <w:txbxContent>
-                    <w:p>
-                      <w:pPr>
-                        <w:jc w:val="center"/>
-                      </w:pPr>
-                      <w:r>
-                        <w:t>Complexity</w:t>
-                      </w:r>
-                    </w:p>
-                  </w:txbxContent>
-                </v:textbox>
-                <w10:wrap anchorx="margin"/>
-              </v:oval>
-            </w:pict>
-          </mc:Fallback>
-        </mc:AlternateContent>
-      </w:r>
-      <w:r>
-        <w:rPr>
-          <w:noProof/>
-        </w:rPr>
-        <mc:AlternateContent>
-          <mc:Choice Requires="wps">
-            <w:drawing>
-              <wp:anchor distT="0" distB="0" distL="114300" distR="114300" simplePos="0" relativeHeight="251665408" behindDoc="0" locked="0" layoutInCell="1" allowOverlap="1" wp14:anchorId="31F099DA" wp14:editId="5E995A4A">
-                <wp:simplePos x="0" y="0"/>
-                <wp:positionH relativeFrom="column">
-                  <wp:posOffset>1892300</wp:posOffset>
-                </wp:positionH>
-                <wp:positionV relativeFrom="paragraph">
-                  <wp:posOffset>254000</wp:posOffset>
-                </wp:positionV>
-                <wp:extent cx="831850" cy="228600"/>
-                <wp:effectExtent l="38100" t="57150" r="25400" b="19050"/>
-                <wp:wrapNone/>
-                <wp:docPr id="673913426" name="Straight Arrow Connector 3"/>
-                <wp:cNvGraphicFramePr/>
-                <a:graphic xmlns:a="http://schemas.openxmlformats.org/drawingml/2006/main">
-                  <a:graphicData uri="http://schemas.microsoft.com/office/word/2010/wordprocessingShape">
-                    <wps:wsp>
-                      <wps:cNvCnPr/>
-                      <wps:spPr>
-                        <a:xfrm flipH="1" flipV="1">
-                          <a:off x="0" y="0"/>
-                          <a:ext cx="831850" cy="228600"/>
-                        </a:xfrm>
-                        <a:prstGeom prst="straightConnector1">
-                          <a:avLst/>
-                        </a:prstGeom>
-                        <a:ln>
-                          <a:tailEnd type="triangle"/>
-                        </a:ln>
-                      </wps:spPr>
-                      <wps:style>
-                        <a:lnRef idx="1">
-                          <a:schemeClr val="dk1"/>
-                        </a:lnRef>
-                        <a:fillRef idx="0">
-                          <a:schemeClr val="dk1"/>
-                        </a:fillRef>
-                        <a:effectRef idx="0">
-                          <a:schemeClr val="dk1"/>
-                        </a:effectRef>
-                        <a:fontRef idx="minor">
-                          <a:schemeClr val="tx1"/>
-                        </a:fontRef>
-                      </wps:style>
-                      <wps:bodyPr/>
-                    </wps:wsp>
-                  </a:graphicData>
-                </a:graphic>
-                <wp14:sizeRelH relativeFrom="margin">
-                  <wp14:pctWidth>0</wp14:pctWidth>
-                </wp14:sizeRelH>
-                <wp14:sizeRelV relativeFrom="margin">
-                  <wp14:pctHeight>0</wp14:pctHeight>
-                </wp14:sizeRelV>
-              </wp:anchor>
-            </w:drawing>
-          </mc:Choice>
-          <mc:Fallback>
-            <w:pict>
-              <v:shape w14:anchorId="7BEE2715" id="Straight Arrow Connector 3" o:spid="_x0000_s1026" type="#_x0000_t32" style="position:absolute;margin-left:149pt;margin-top:20pt;width:65.5pt;height:18pt;flip:x y;z-index:251665408;visibility:visible;mso-wrap-style:square;mso-width-percent:0;mso-height-percent:0;mso-wrap-distance-left:9pt;mso-wrap-distance-top:0;mso-wrap-distance-right:9pt;mso-wrap-distance-bottom:0;mso-position-horizontal:absolute;mso-position-horizontal-relative:text;mso-position-vertical:absolute;mso-position-vertical-relative:text;mso-width-percent:0;mso-height-percent:0;mso-width-relative:margin;mso-height-relative:margin" o:gfxdata="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" strokecolor="black [3200]" strokeweight=".5pt">
-                <v:stroke endarrow="block" joinstyle="miter"/>
-              </v:shape>
-            </w:pict>
-          </mc:Fallback>
-        </mc:AlternateContent>
-      </w:r>
     </w:p>
     <w:sectPr>
-      <w:pgSz w:w="15840" w:h="12240" w:orient="landscape"/>
+      <w:pgSz w:w="12240" w:h="15840"/>
       <w:pgMar w:top="1440" w:right="1440" w:bottom="1440" w:left="1440" w:header="720" w:footer="720" w:gutter="0"/>
       <w:cols w:space="720"/>
       <w:docGrid w:linePitch="360"/>
@@ -2180,7 +1912,7 @@
   <w:style w:type="paragraph" w:default="1" w:styleId="Normal">
     <w:name w:val="Normal"/>
     <w:qFormat/>
-    <w:rsid w:val="00B90597"/>
+    <w:rsid w:val="0011786C"/>
   </w:style>
   <w:style w:type="paragraph" w:styleId="Heading1">
     <w:name w:val="heading 1"/>

</xml_diff>